<commit_message>
Docs: Update graduation project book
</commit_message>
<xml_diff>
--- a/docs/Graduation_Project.docx
+++ b/docs/Graduation_Project.docx
@@ -6,23 +6,12 @@
       <w:pPr>
         <w:jc w:val="center"/>
         <w:rPr>
-          <w:rFonts w:ascii="Century" w:hAnsi="Century"/>
-          <w:b/>
-          <w:bCs/>
-          <w:color w:val="000000"/>
-          <w:sz w:val="50"/>
-          <w:szCs w:val="56"/>
-        </w:rPr>
-      </w:pPr>
-      <w:r>
-        <w:rPr>
           <w:rFonts w:ascii="TimesNewRomanPSMT" w:hAnsi="TimesNewRomanPSMT"/>
           <w:color w:val="000000"/>
           <w:sz w:val="54"/>
           <w:szCs w:val="54"/>
         </w:rPr>
-        <w:t>Benha University</w:t>
-      </w:r>
+      </w:pPr>
       <w:r>
         <w:rPr>
           <w:rFonts w:ascii="TimesNewRomanPSMT" w:hAnsi="TimesNewRomanPSMT"/>
@@ -30,7 +19,7 @@
           <w:sz w:val="54"/>
           <w:szCs w:val="54"/>
         </w:rPr>
-        <w:br/>
+        <w:t>Benha University</w:t>
       </w:r>
       <w:r>
         <w:rPr>
@@ -45,10 +34,10 @@
         <w:rPr>
           <w:rFonts w:ascii="TimesNewRomanPSMT" w:hAnsi="TimesNewRomanPSMT"/>
           <w:color w:val="000000"/>
-          <w:sz w:val="46"/>
-          <w:szCs w:val="40"/>
-        </w:rPr>
-        <w:t xml:space="preserve">Department of </w:t>
+          <w:sz w:val="54"/>
+          <w:szCs w:val="54"/>
+        </w:rPr>
+        <w:br/>
       </w:r>
       <w:r>
         <w:rPr>
@@ -57,28 +46,181 @@
           <w:sz w:val="46"/>
           <w:szCs w:val="40"/>
         </w:rPr>
-        <w:t>Electrical Engineering</w:t>
+        <w:t xml:space="preserve">Department of </w:t>
       </w:r>
       <w:r>
         <w:rPr>
           <w:rFonts w:ascii="TimesNewRomanPSMT" w:hAnsi="TimesNewRomanPSMT"/>
           <w:color w:val="000000"/>
-          <w:sz w:val="54"/>
-          <w:szCs w:val="54"/>
+          <w:sz w:val="46"/>
+          <w:szCs w:val="40"/>
+        </w:rPr>
+        <w:t>Electrical Engineering</w:t>
+      </w:r>
+    </w:p>
+    <w:p>
+      <w:pPr>
+        <w:jc w:val="center"/>
+        <w:rPr>
+          <w:rFonts w:ascii="Century" w:hAnsi="Century"/>
+          <w:b/>
+          <w:bCs/>
+          <w:color w:val="000000"/>
+          <w:sz w:val="50"/>
+          <w:szCs w:val="56"/>
+        </w:rPr>
+      </w:pPr>
+      <w:r>
+        <w:rPr>
+          <w:rFonts w:ascii="Century" w:hAnsi="Century"/>
+          <w:b/>
+          <w:bCs/>
+          <w:color w:val="000000"/>
+          <w:sz w:val="50"/>
+          <w:szCs w:val="56"/>
         </w:rPr>
         <w:br/>
       </w:r>
       <w:r>
         <w:rPr>
-          <w:rFonts w:ascii="TimesNewRomanPS-BoldMT" w:hAnsi="TimesNewRomanPS-BoldMT"/>
+          <w:rFonts w:ascii="Century" w:hAnsi="Century"/>
           <w:b/>
           <w:bCs/>
           <w:color w:val="000000"/>
-          <w:sz w:val="42"/>
-          <w:szCs w:val="42"/>
+          <w:sz w:val="50"/>
+          <w:szCs w:val="56"/>
         </w:rPr>
         <w:br/>
       </w:r>
+      <w:r>
+        <w:rPr>
+          <w:rFonts w:ascii="Century" w:hAnsi="Century"/>
+          <w:b/>
+          <w:bCs/>
+          <w:color w:val="ED7D31" w:themeColor="accent2"/>
+          <w:sz w:val="72"/>
+          <w:szCs w:val="144"/>
+        </w:rPr>
+        <w:t xml:space="preserve">OBJECT </w:t>
+      </w:r>
+      <w:r>
+        <w:rPr>
+          <w:rFonts w:ascii="Century" w:hAnsi="Century"/>
+          <w:b/>
+          <w:bCs/>
+          <w:color w:val="ED7D31" w:themeColor="accent2"/>
+          <w:sz w:val="72"/>
+          <w:szCs w:val="144"/>
+        </w:rPr>
+        <w:t>RECOGNITIO</w:t>
+      </w:r>
+      <w:r>
+        <w:rPr>
+          <w:rFonts w:ascii="Century" w:hAnsi="Century"/>
+          <w:b/>
+          <w:bCs/>
+          <w:color w:val="ED7D31" w:themeColor="accent2"/>
+          <w:sz w:val="72"/>
+          <w:szCs w:val="144"/>
+        </w:rPr>
+        <w:t>N</w:t>
+      </w:r>
+      <w:r>
+        <w:rPr>
+          <w:rFonts w:ascii="Century" w:hAnsi="Century"/>
+          <w:b/>
+          <w:bCs/>
+          <w:color w:val="000000"/>
+          <w:sz w:val="72"/>
+          <w:szCs w:val="144"/>
+        </w:rPr>
+        <w:br/>
+      </w:r>
+      <w:r>
+        <w:rPr>
+          <w:rFonts w:ascii="Century" w:hAnsi="Century"/>
+          <w:color w:val="2E74B5" w:themeColor="accent1" w:themeShade="BF"/>
+          <w:sz w:val="44"/>
+          <w:szCs w:val="48"/>
+        </w:rPr>
+        <w:t xml:space="preserve">A Computer Vision </w:t>
+      </w:r>
+      <w:r>
+        <w:rPr>
+          <w:rFonts w:ascii="Century" w:hAnsi="Century"/>
+          <w:color w:val="2E74B5" w:themeColor="accent1" w:themeShade="BF"/>
+          <w:sz w:val="44"/>
+          <w:szCs w:val="48"/>
+        </w:rPr>
+        <w:t>B</w:t>
+      </w:r>
+      <w:r>
+        <w:rPr>
+          <w:rFonts w:ascii="Century" w:hAnsi="Century"/>
+          <w:color w:val="2E74B5" w:themeColor="accent1" w:themeShade="BF"/>
+          <w:sz w:val="44"/>
+          <w:szCs w:val="48"/>
+        </w:rPr>
+        <w:t xml:space="preserve">ased </w:t>
+      </w:r>
+      <w:r>
+        <w:rPr>
+          <w:rFonts w:ascii="Century" w:hAnsi="Century"/>
+          <w:color w:val="2E74B5" w:themeColor="accent1" w:themeShade="BF"/>
+          <w:sz w:val="44"/>
+          <w:szCs w:val="48"/>
+        </w:rPr>
+        <w:t>Intelligent M</w:t>
+      </w:r>
+      <w:r>
+        <w:rPr>
+          <w:rFonts w:ascii="Century" w:hAnsi="Century"/>
+          <w:color w:val="2E74B5" w:themeColor="accent1" w:themeShade="BF"/>
+          <w:sz w:val="44"/>
+          <w:szCs w:val="48"/>
+        </w:rPr>
+        <w:t xml:space="preserve">obile </w:t>
+      </w:r>
+      <w:r>
+        <w:rPr>
+          <w:rFonts w:ascii="Century" w:hAnsi="Century"/>
+          <w:color w:val="2E74B5" w:themeColor="accent1" w:themeShade="BF"/>
+          <w:sz w:val="44"/>
+          <w:szCs w:val="48"/>
+        </w:rPr>
+        <w:t>R</w:t>
+      </w:r>
+      <w:r>
+        <w:rPr>
+          <w:rFonts w:ascii="Century" w:hAnsi="Century"/>
+          <w:color w:val="2E74B5" w:themeColor="accent1" w:themeShade="BF"/>
+          <w:sz w:val="44"/>
+          <w:szCs w:val="48"/>
+        </w:rPr>
+        <w:t>obot</w:t>
+      </w:r>
+      <w:r>
+        <w:rPr>
+          <w:rFonts w:ascii="Century" w:hAnsi="Century"/>
+          <w:color w:val="2E74B5" w:themeColor="accent1" w:themeShade="BF"/>
+          <w:sz w:val="44"/>
+          <w:szCs w:val="48"/>
+        </w:rPr>
+        <w:br/>
+      </w:r>
+    </w:p>
+    <w:p>
+      <w:pPr>
+        <w:jc w:val="center"/>
+        <w:rPr>
+          <w:rFonts w:ascii="Century" w:hAnsi="Century"/>
+          <w:b/>
+          <w:bCs/>
+          <w:color w:val="000000"/>
+          <w:sz w:val="50"/>
+          <w:szCs w:val="56"/>
+        </w:rPr>
+      </w:pPr>
     </w:p>
     <w:p>
       <w:pPr>
@@ -90,159 +232,29 @@
           <w:szCs w:val="30"/>
         </w:rPr>
       </w:pPr>
-      <w:r>
-        <w:rPr>
-          <w:rFonts w:ascii="Century" w:hAnsi="Century"/>
-          <w:b/>
-          <w:bCs/>
-          <w:color w:val="000000"/>
-          <w:sz w:val="50"/>
-          <w:szCs w:val="56"/>
-        </w:rPr>
-        <w:br/>
-      </w:r>
-      <w:r>
-        <w:rPr>
-          <w:rFonts w:ascii="Century" w:hAnsi="Century"/>
-          <w:b/>
-          <w:bCs/>
-          <w:color w:val="000000"/>
-          <w:sz w:val="50"/>
-          <w:szCs w:val="56"/>
-        </w:rPr>
-        <w:br/>
-      </w:r>
-      <w:r>
-        <w:rPr>
-          <w:rFonts w:ascii="Century" w:hAnsi="Century"/>
-          <w:b/>
-          <w:bCs/>
-          <w:color w:val="ED7D31" w:themeColor="accent2"/>
-          <w:sz w:val="72"/>
-          <w:szCs w:val="144"/>
-        </w:rPr>
-        <w:t xml:space="preserve">OBJECT </w:t>
-      </w:r>
-      <w:r>
-        <w:rPr>
-          <w:rFonts w:ascii="Century" w:hAnsi="Century"/>
-          <w:b/>
-          <w:bCs/>
-          <w:color w:val="ED7D31" w:themeColor="accent2"/>
-          <w:sz w:val="72"/>
-          <w:szCs w:val="144"/>
-        </w:rPr>
-        <w:t>RECOGNITIO</w:t>
-      </w:r>
-      <w:r>
-        <w:rPr>
-          <w:rFonts w:ascii="Century" w:hAnsi="Century"/>
-          <w:b/>
-          <w:bCs/>
-          <w:color w:val="ED7D31" w:themeColor="accent2"/>
-          <w:sz w:val="72"/>
-          <w:szCs w:val="144"/>
-        </w:rPr>
-        <w:t>N</w:t>
-      </w:r>
-      <w:r>
-        <w:rPr>
-          <w:rFonts w:ascii="Century" w:hAnsi="Century"/>
-          <w:b/>
-          <w:bCs/>
-          <w:color w:val="000000"/>
-          <w:sz w:val="72"/>
-          <w:szCs w:val="144"/>
-        </w:rPr>
-        <w:br/>
-      </w:r>
-      <w:r>
-        <w:rPr>
-          <w:rFonts w:ascii="Century" w:hAnsi="Century"/>
-          <w:color w:val="2E74B5" w:themeColor="accent1" w:themeShade="BF"/>
-          <w:sz w:val="44"/>
-          <w:szCs w:val="48"/>
-        </w:rPr>
-        <w:t xml:space="preserve">A Computer Vision </w:t>
-      </w:r>
-      <w:r>
-        <w:rPr>
-          <w:rFonts w:ascii="Century" w:hAnsi="Century"/>
-          <w:color w:val="2E74B5" w:themeColor="accent1" w:themeShade="BF"/>
-          <w:sz w:val="44"/>
-          <w:szCs w:val="48"/>
-        </w:rPr>
-        <w:t>B</w:t>
-      </w:r>
-      <w:r>
-        <w:rPr>
-          <w:rFonts w:ascii="Century" w:hAnsi="Century"/>
-          <w:color w:val="2E74B5" w:themeColor="accent1" w:themeShade="BF"/>
-          <w:sz w:val="44"/>
-          <w:szCs w:val="48"/>
-        </w:rPr>
-        <w:t xml:space="preserve">ased </w:t>
-      </w:r>
-      <w:r>
-        <w:rPr>
-          <w:rFonts w:ascii="Century" w:hAnsi="Century"/>
-          <w:color w:val="2E74B5" w:themeColor="accent1" w:themeShade="BF"/>
-          <w:sz w:val="44"/>
-          <w:szCs w:val="48"/>
-        </w:rPr>
-        <w:t>Intelligent M</w:t>
-      </w:r>
-      <w:r>
-        <w:rPr>
-          <w:rFonts w:ascii="Century" w:hAnsi="Century"/>
-          <w:color w:val="2E74B5" w:themeColor="accent1" w:themeShade="BF"/>
-          <w:sz w:val="44"/>
-          <w:szCs w:val="48"/>
-        </w:rPr>
-        <w:t xml:space="preserve">obile </w:t>
-      </w:r>
-      <w:r>
-        <w:rPr>
-          <w:rFonts w:ascii="Century" w:hAnsi="Century"/>
-          <w:color w:val="2E74B5" w:themeColor="accent1" w:themeShade="BF"/>
-          <w:sz w:val="44"/>
-          <w:szCs w:val="48"/>
-        </w:rPr>
-        <w:t>R</w:t>
-      </w:r>
-      <w:r>
-        <w:rPr>
-          <w:rFonts w:ascii="Century" w:hAnsi="Century"/>
-          <w:color w:val="2E74B5" w:themeColor="accent1" w:themeShade="BF"/>
-          <w:sz w:val="44"/>
-          <w:szCs w:val="48"/>
-        </w:rPr>
-        <w:t>obot</w:t>
-      </w:r>
-      <w:r>
-        <w:rPr>
-          <w:rFonts w:ascii="Century" w:hAnsi="Century"/>
-          <w:color w:val="2E74B5" w:themeColor="accent1" w:themeShade="BF"/>
-          <w:sz w:val="44"/>
-          <w:szCs w:val="48"/>
-        </w:rPr>
-        <w:br/>
-      </w:r>
     </w:p>
     <w:p>
       <w:pPr>
         <w:jc w:val="center"/>
         <w:rPr>
           <w:rFonts w:ascii="TimesNewRomanPSMT" w:hAnsi="TimesNewRomanPSMT"/>
+          <w:b/>
+          <w:bCs/>
           <w:color w:val="000000"/>
           <w:sz w:val="30"/>
           <w:szCs w:val="30"/>
         </w:rPr>
       </w:pPr>
-    </w:p>
-    <w:p>
-      <w:pPr>
-        <w:jc w:val="center"/>
+      <w:r>
+        <w:rPr>
+          <w:rFonts w:asciiTheme="majorBidi" w:hAnsiTheme="majorBidi" w:cstheme="majorBidi"/>
+          <w:color w:val="000000"/>
+          <w:sz w:val="36"/>
+          <w:szCs w:val="36"/>
+        </w:rPr>
+        <w:t>By</w:t>
+      </w:r>
+      <w:r>
         <w:rPr>
           <w:rFonts w:ascii="TimesNewRomanPSMT" w:hAnsi="TimesNewRomanPSMT"/>
           <w:b/>
@@ -251,31 +263,22 @@
           <w:sz w:val="30"/>
           <w:szCs w:val="30"/>
         </w:rPr>
-      </w:pPr>
-      <w:r>
-        <w:rPr>
-          <w:rFonts w:asciiTheme="majorBidi" w:hAnsiTheme="majorBidi" w:cstheme="majorBidi"/>
-          <w:color w:val="000000"/>
-          <w:sz w:val="36"/>
-          <w:szCs w:val="36"/>
-        </w:rPr>
-        <w:t>By</w:t>
-      </w:r>
-      <w:r>
-        <w:rPr>
-          <w:rFonts w:ascii="TimesNewRomanPSMT" w:hAnsi="TimesNewRomanPSMT"/>
+        <w:t>:</w:t>
+      </w:r>
+    </w:p>
+    <w:p>
+      <w:pPr>
+        <w:jc w:val="center"/>
+        <w:rPr>
+          <w:rFonts w:ascii="Sitka Small" w:hAnsi="Sitka Small"/>
           <w:b/>
           <w:bCs/>
           <w:color w:val="000000"/>
           <w:sz w:val="30"/>
           <w:szCs w:val="30"/>
         </w:rPr>
-        <w:t>:</w:t>
-      </w:r>
-    </w:p>
-    <w:p>
-      <w:pPr>
-        <w:jc w:val="center"/>
+      </w:pPr>
+      <w:r>
         <w:rPr>
           <w:rFonts w:ascii="Sitka Small" w:hAnsi="Sitka Small"/>
           <w:b/>
@@ -284,7 +287,9 @@
           <w:sz w:val="30"/>
           <w:szCs w:val="30"/>
         </w:rPr>
-      </w:pPr>
+        <w:t xml:space="preserve">Ibrahim Ahmed </w:t>
+      </w:r>
+      <w:proofErr w:type="spellStart"/>
       <w:r>
         <w:rPr>
           <w:rFonts w:ascii="Sitka Small" w:hAnsi="Sitka Small"/>
@@ -294,9 +299,9 @@
           <w:sz w:val="30"/>
           <w:szCs w:val="30"/>
         </w:rPr>
-        <w:t xml:space="preserve">Ibrahim Ahmed </w:t>
-      </w:r>
-      <w:proofErr w:type="spellStart"/>
+        <w:t>Taher</w:t>
+      </w:r>
+      <w:proofErr w:type="spellEnd"/>
       <w:r>
         <w:rPr>
           <w:rFonts w:ascii="Sitka Small" w:hAnsi="Sitka Small"/>
@@ -306,9 +311,10 @@
           <w:sz w:val="30"/>
           <w:szCs w:val="30"/>
         </w:rPr>
-        <w:t>Taher</w:t>
-      </w:r>
-      <w:proofErr w:type="spellEnd"/>
+        <w:br/>
+        <w:t xml:space="preserve">Ahmed </w:t>
+      </w:r>
+      <w:proofErr w:type="spellStart"/>
       <w:r>
         <w:rPr>
           <w:rFonts w:ascii="Sitka Small" w:hAnsi="Sitka Small"/>
@@ -318,10 +324,8 @@
           <w:sz w:val="30"/>
           <w:szCs w:val="30"/>
         </w:rPr>
-        <w:br/>
-        <w:t xml:space="preserve">Ahmed </w:t>
-      </w:r>
-      <w:proofErr w:type="spellStart"/>
+        <w:t>Rafi</w:t>
+      </w:r>
       <w:r>
         <w:rPr>
           <w:rFonts w:ascii="Sitka Small" w:hAnsi="Sitka Small"/>
@@ -331,8 +335,9 @@
           <w:sz w:val="30"/>
           <w:szCs w:val="30"/>
         </w:rPr>
-        <w:t>Rafi</w:t>
-      </w:r>
+        <w:t>k</w:t>
+      </w:r>
+      <w:proofErr w:type="spellEnd"/>
       <w:r>
         <w:rPr>
           <w:rFonts w:ascii="Sitka Small" w:hAnsi="Sitka Small"/>
@@ -342,9 +347,8 @@
           <w:sz w:val="30"/>
           <w:szCs w:val="30"/>
         </w:rPr>
-        <w:t>k</w:t>
-      </w:r>
-      <w:proofErr w:type="spellEnd"/>
+        <w:t xml:space="preserve"> Mohammed</w:t>
+      </w:r>
       <w:r>
         <w:rPr>
           <w:rFonts w:ascii="Sitka Small" w:hAnsi="Sitka Small"/>
@@ -354,7 +358,7 @@
           <w:sz w:val="30"/>
           <w:szCs w:val="30"/>
         </w:rPr>
-        <w:t xml:space="preserve"> Mohammed</w:t>
+        <w:t xml:space="preserve"> </w:t>
       </w:r>
       <w:r>
         <w:rPr>
@@ -367,6 +371,7 @@
         </w:rPr>
         <w:br/>
       </w:r>
+      <w:proofErr w:type="spellStart"/>
       <w:r>
         <w:rPr>
           <w:rFonts w:ascii="Sitka Small" w:hAnsi="Sitka Small"/>
@@ -376,8 +381,9 @@
           <w:sz w:val="30"/>
           <w:szCs w:val="30"/>
         </w:rPr>
-        <w:t xml:space="preserve">Ahmed </w:t>
-      </w:r>
+        <w:t>Ameen</w:t>
+      </w:r>
+      <w:proofErr w:type="spellEnd"/>
       <w:r>
         <w:rPr>
           <w:rFonts w:ascii="Sitka Small" w:hAnsi="Sitka Small"/>
@@ -387,8 +393,9 @@
           <w:sz w:val="30"/>
           <w:szCs w:val="30"/>
         </w:rPr>
-        <w:t>Ibrahim Hassan</w:t>
-      </w:r>
+        <w:t xml:space="preserve"> Mohammed </w:t>
+      </w:r>
+      <w:proofErr w:type="spellStart"/>
       <w:r>
         <w:rPr>
           <w:rFonts w:ascii="Sitka Small" w:hAnsi="Sitka Small"/>
@@ -398,10 +405,9 @@
           <w:sz w:val="30"/>
           <w:szCs w:val="30"/>
         </w:rPr>
-        <w:br/>
-        <w:t xml:space="preserve">Ameen Mohammed </w:t>
-      </w:r>
-      <w:proofErr w:type="spellStart"/>
+        <w:t>Ameen</w:t>
+      </w:r>
+      <w:proofErr w:type="spellEnd"/>
       <w:r>
         <w:rPr>
           <w:rFonts w:ascii="Sitka Small" w:hAnsi="Sitka Small"/>
@@ -411,9 +417,10 @@
           <w:sz w:val="30"/>
           <w:szCs w:val="30"/>
         </w:rPr>
-        <w:t>Ameen</w:t>
-      </w:r>
-      <w:proofErr w:type="spellEnd"/>
+        <w:br/>
+        <w:t xml:space="preserve">Ahmed </w:t>
+      </w:r>
+      <w:proofErr w:type="spellStart"/>
       <w:r>
         <w:rPr>
           <w:rFonts w:ascii="Sitka Small" w:hAnsi="Sitka Small"/>
@@ -423,10 +430,9 @@
           <w:sz w:val="30"/>
           <w:szCs w:val="30"/>
         </w:rPr>
-        <w:br/>
-        <w:t xml:space="preserve">Ahmed </w:t>
-      </w:r>
-      <w:proofErr w:type="spellStart"/>
+        <w:t>Lotfy</w:t>
+      </w:r>
+      <w:proofErr w:type="spellEnd"/>
       <w:r>
         <w:rPr>
           <w:rFonts w:ascii="Sitka Small" w:hAnsi="Sitka Small"/>
@@ -436,9 +442,8 @@
           <w:sz w:val="30"/>
           <w:szCs w:val="30"/>
         </w:rPr>
-        <w:t>Lotfy</w:t>
-      </w:r>
-      <w:proofErr w:type="spellEnd"/>
+        <w:t xml:space="preserve"> </w:t>
+      </w:r>
       <w:r>
         <w:rPr>
           <w:rFonts w:ascii="Sitka Small" w:hAnsi="Sitka Small"/>
@@ -448,7 +453,7 @@
           <w:sz w:val="30"/>
           <w:szCs w:val="30"/>
         </w:rPr>
-        <w:t xml:space="preserve"> </w:t>
+        <w:t>Abdel Fattah</w:t>
       </w:r>
       <w:r>
         <w:rPr>
@@ -459,8 +464,10 @@
           <w:sz w:val="30"/>
           <w:szCs w:val="30"/>
         </w:rPr>
-        <w:t>Abdel Fattah</w:t>
-      </w:r>
+        <w:br/>
+        <w:t xml:space="preserve">Ahmed </w:t>
+      </w:r>
+      <w:proofErr w:type="spellStart"/>
       <w:r>
         <w:rPr>
           <w:rFonts w:ascii="Sitka Small" w:hAnsi="Sitka Small"/>
@@ -470,10 +477,9 @@
           <w:sz w:val="30"/>
           <w:szCs w:val="30"/>
         </w:rPr>
-        <w:br/>
-        <w:t xml:space="preserve">Ahmed </w:t>
-      </w:r>
-      <w:proofErr w:type="spellStart"/>
+        <w:t>Safwat</w:t>
+      </w:r>
+      <w:proofErr w:type="spellEnd"/>
       <w:r>
         <w:rPr>
           <w:rFonts w:ascii="Sitka Small" w:hAnsi="Sitka Small"/>
@@ -483,9 +489,8 @@
           <w:sz w:val="30"/>
           <w:szCs w:val="30"/>
         </w:rPr>
-        <w:t>Safwat</w:t>
-      </w:r>
-      <w:proofErr w:type="spellEnd"/>
+        <w:t xml:space="preserve"> </w:t>
+      </w:r>
       <w:r>
         <w:rPr>
           <w:rFonts w:ascii="Sitka Small" w:hAnsi="Sitka Small"/>
@@ -495,7 +500,7 @@
           <w:sz w:val="30"/>
           <w:szCs w:val="30"/>
         </w:rPr>
-        <w:t xml:space="preserve"> </w:t>
+        <w:t>Abdel Aziz</w:t>
       </w:r>
       <w:r>
         <w:rPr>
@@ -506,13 +511,90 @@
           <w:sz w:val="30"/>
           <w:szCs w:val="30"/>
         </w:rPr>
-        <w:t>Abdel Aziz</w:t>
-      </w:r>
-    </w:p>
-    <w:p>
-      <w:pPr>
-        <w:rPr>
-          <w:rFonts w:ascii="TimesNewRomanPSMT" w:hAnsi="TimesNewRomanPSMT"/>
+        <w:br/>
+      </w:r>
+      <w:proofErr w:type="spellStart"/>
+      <w:r>
+        <w:rPr>
+          <w:rFonts w:ascii="Sitka Small" w:hAnsi="Sitka Small"/>
+          <w:b/>
+          <w:bCs/>
+          <w:color w:val="000000"/>
+          <w:sz w:val="30"/>
+          <w:szCs w:val="30"/>
+        </w:rPr>
+        <w:t>Kariem</w:t>
+      </w:r>
+      <w:proofErr w:type="spellEnd"/>
+      <w:r>
+        <w:rPr>
+          <w:rFonts w:ascii="Sitka Small" w:hAnsi="Sitka Small"/>
+          <w:b/>
+          <w:bCs/>
+          <w:color w:val="000000"/>
+          <w:sz w:val="30"/>
+          <w:szCs w:val="30"/>
+        </w:rPr>
+        <w:t xml:space="preserve"> </w:t>
+      </w:r>
+      <w:proofErr w:type="spellStart"/>
+      <w:r>
+        <w:rPr>
+          <w:rFonts w:ascii="Sitka Small" w:hAnsi="Sitka Small"/>
+          <w:b/>
+          <w:bCs/>
+          <w:color w:val="000000"/>
+          <w:sz w:val="30"/>
+          <w:szCs w:val="30"/>
+        </w:rPr>
+        <w:t>Elsayed</w:t>
+      </w:r>
+      <w:proofErr w:type="spellEnd"/>
+      <w:r>
+        <w:rPr>
+          <w:rFonts w:ascii="Sitka Small" w:hAnsi="Sitka Small"/>
+          <w:b/>
+          <w:bCs/>
+          <w:color w:val="000000"/>
+          <w:sz w:val="30"/>
+          <w:szCs w:val="30"/>
+        </w:rPr>
+        <w:t xml:space="preserve"> </w:t>
+      </w:r>
+      <w:proofErr w:type="spellStart"/>
+      <w:r>
+        <w:rPr>
+          <w:rFonts w:ascii="Sitka Small" w:hAnsi="Sitka Small"/>
+          <w:b/>
+          <w:bCs/>
+          <w:color w:val="000000"/>
+          <w:sz w:val="30"/>
+          <w:szCs w:val="30"/>
+        </w:rPr>
+        <w:t>Mostafa</w:t>
+      </w:r>
+      <w:proofErr w:type="spellEnd"/>
+    </w:p>
+    <w:p>
+      <w:pPr>
+        <w:jc w:val="center"/>
+        <w:rPr>
+          <w:rFonts w:ascii="Sitka Small" w:hAnsi="Sitka Small"/>
+          <w:b/>
+          <w:bCs/>
+          <w:color w:val="000000"/>
+          <w:sz w:val="30"/>
+          <w:szCs w:val="30"/>
+        </w:rPr>
+      </w:pPr>
+    </w:p>
+    <w:p>
+      <w:pPr>
+        <w:jc w:val="center"/>
+        <w:rPr>
+          <w:rFonts w:ascii="Sitka Small" w:hAnsi="Sitka Small"/>
+          <w:b/>
+          <w:bCs/>
           <w:color w:val="000000"/>
           <w:sz w:val="30"/>
           <w:szCs w:val="30"/>
@@ -545,7 +627,7 @@
           <w:sz w:val="32"/>
           <w:szCs w:val="32"/>
         </w:rPr>
-        <w:t>1</w:t>
+        <w:t>25</w:t>
       </w:r>
       <w:r>
         <w:rPr>
@@ -554,7 +636,7 @@
           <w:sz w:val="32"/>
           <w:szCs w:val="32"/>
         </w:rPr>
-        <w:t>0</w:t>
+        <w:t xml:space="preserve"> </w:t>
       </w:r>
       <w:r>
         <w:rPr>
@@ -563,7 +645,7 @@
           <w:sz w:val="32"/>
           <w:szCs w:val="32"/>
         </w:rPr>
-        <w:t xml:space="preserve"> </w:t>
+        <w:t>June</w:t>
       </w:r>
       <w:r>
         <w:rPr>
@@ -572,7 +654,7 @@
           <w:sz w:val="32"/>
           <w:szCs w:val="32"/>
         </w:rPr>
-        <w:t>December</w:t>
+        <w:t xml:space="preserve"> 201</w:t>
       </w:r>
       <w:r>
         <w:rPr>
@@ -581,7 +663,7 @@
           <w:sz w:val="32"/>
           <w:szCs w:val="32"/>
         </w:rPr>
-        <w:t xml:space="preserve"> 2017</w:t>
+        <w:t>8</w:t>
       </w:r>
     </w:p>
     <w:p>
@@ -1340,12 +1422,6 @@
           <w:rPr>
             <w:webHidden/>
           </w:rPr>
-        </w:r>
-        <w:r>
-          <w:rPr>
-            <w:webHidden/>
-          </w:rPr>
-          <w:fldChar w:fldCharType="separate"/>
         </w:r>
         <w:r>
           <w:rPr>
@@ -2962,65 +3038,55 @@
           <w:shd w:val="clear" w:color="auto" w:fill="auto"/>
         </w:rPr>
       </w:pPr>
-      <w:r>
-        <w:fldChar w:fldCharType="begin"/>
-      </w:r>
-      <w:r>
-        <w:instrText>HYPERLINK \l "_Toc506057961"</w:instrText>
-      </w:r>
-      <w:r>
-        <w:fldChar w:fldCharType="separate"/>
-      </w:r>
-      <w:r>
-        <w:rPr>
-          <w:rStyle w:val="Hyperlink"/>
-        </w:rPr>
-        <w:t>2.3 The Project</w:t>
-      </w:r>
-      <w:r>
-        <w:rPr>
-          <w:webHidden/>
-        </w:rPr>
-        <w:tab/>
-      </w:r>
-      <w:r>
-        <w:rPr>
-          <w:webHidden/>
-        </w:rPr>
-        <w:fldChar w:fldCharType="begin"/>
-      </w:r>
-      <w:r>
-        <w:rPr>
-          <w:webHidden/>
-        </w:rPr>
-        <w:instrText xml:space="preserve"> PAGEREF _Toc506057961 \h </w:instrText>
-      </w:r>
-      <w:r>
-        <w:rPr>
-          <w:webHidden/>
-        </w:rPr>
-      </w:r>
-      <w:r>
-        <w:rPr>
-          <w:webHidden/>
-        </w:rPr>
-        <w:fldChar w:fldCharType="separate"/>
-      </w:r>
-      <w:r>
-        <w:rPr>
-          <w:webHidden/>
-        </w:rPr>
-        <w:t>42</w:t>
-      </w:r>
-      <w:r>
-        <w:rPr>
-          <w:webHidden/>
-        </w:rPr>
-        <w:fldChar w:fldCharType="end"/>
-      </w:r>
-      <w:r>
-        <w:fldChar w:fldCharType="end"/>
-      </w:r>
+      <w:hyperlink w:anchor="_Toc506057961" w:history="1">
+        <w:r>
+          <w:rPr>
+            <w:rStyle w:val="Hyperlink"/>
+          </w:rPr>
+          <w:t>2.3 The Project</w:t>
+        </w:r>
+        <w:r>
+          <w:rPr>
+            <w:webHidden/>
+          </w:rPr>
+          <w:tab/>
+        </w:r>
+        <w:r>
+          <w:rPr>
+            <w:webHidden/>
+          </w:rPr>
+          <w:fldChar w:fldCharType="begin"/>
+        </w:r>
+        <w:r>
+          <w:rPr>
+            <w:webHidden/>
+          </w:rPr>
+          <w:instrText xml:space="preserve"> PAGEREF _Toc506057961 \h </w:instrText>
+        </w:r>
+        <w:r>
+          <w:rPr>
+            <w:webHidden/>
+          </w:rPr>
+        </w:r>
+        <w:r>
+          <w:rPr>
+            <w:webHidden/>
+          </w:rPr>
+          <w:fldChar w:fldCharType="separate"/>
+        </w:r>
+        <w:r>
+          <w:rPr>
+            <w:webHidden/>
+          </w:rPr>
+          <w:t>42</w:t>
+        </w:r>
+        <w:r>
+          <w:rPr>
+            <w:webHidden/>
+          </w:rPr>
+          <w:fldChar w:fldCharType="end"/>
+        </w:r>
+      </w:hyperlink>
     </w:p>
     <w:p>
       <w:pPr>
@@ -7091,7 +7157,7 @@
                     <a:blip r:embed="rId12" cstate="print">
                       <a:extLst>
                         <a:ext uri="{28A0092B-C50C-407E-A947-70E740481C1C}">
-                          <a14:useLocalDpi xmlns:a14="http://schemas.microsoft.com/office/drawing/2010/main" xmlns:wps="http://schemas.microsoft.com/office/word/2010/wordprocessingShape" xmlns:wpi="http://schemas.microsoft.com/office/word/2010/wordprocessingInk" xmlns:wpg="http://schemas.microsoft.com/office/word/2010/wordprocessingGroup" xmlns:w15="http://schemas.microsoft.com/office/word/2012/wordml" xmlns:w14="http://schemas.microsoft.com/office/word/2010/wordml" xmlns:w="http://schemas.openxmlformats.org/wordprocessingml/2006/main" xmlns:w10="urn:schemas-microsoft-com:office:word" xmlns:wp14="http://schemas.microsoft.com/office/word/2010/wordprocessingDrawing" xmlns:v="urn:schemas-microsoft-com:vml" xmlns:o="urn:schemas-microsoft-com:office:office" xmlns:mc="http://schemas.openxmlformats.org/markup-compatibility/2006" xmlns:wpc="http://schemas.microsoft.com/office/word/2010/wordprocessingCanvas" xmlns="" val="0"/>
+                          <a14:useLocalDpi xmlns="" xmlns:wpc="http://schemas.microsoft.com/office/word/2010/wordprocessingCanvas" xmlns:mc="http://schemas.openxmlformats.org/markup-compatibility/2006" xmlns:o="urn:schemas-microsoft-com:office:office" xmlns:v="urn:schemas-microsoft-com:vml" xmlns:wp14="http://schemas.microsoft.com/office/word/2010/wordprocessingDrawing" xmlns:w10="urn:schemas-microsoft-com:office:word" xmlns:w="http://schemas.openxmlformats.org/wordprocessingml/2006/main" xmlns:w14="http://schemas.microsoft.com/office/word/2010/wordml" xmlns:w15="http://schemas.microsoft.com/office/word/2012/wordml" xmlns:wpg="http://schemas.microsoft.com/office/word/2010/wordprocessingGroup" xmlns:wpi="http://schemas.microsoft.com/office/word/2010/wordprocessingInk" xmlns:wps="http://schemas.microsoft.com/office/word/2010/wordprocessingShape" xmlns:a14="http://schemas.microsoft.com/office/drawing/2010/main" val="0"/>
                         </a:ext>
                       </a:extLst>
                     </a:blip>
@@ -7871,7 +7937,7 @@
                     <a:blip r:embed="rId13" cstate="print">
                       <a:extLst>
                         <a:ext uri="{28A0092B-C50C-407E-A947-70E740481C1C}">
-                          <a14:useLocalDpi xmlns:a14="http://schemas.microsoft.com/office/drawing/2010/main" xmlns:wps="http://schemas.microsoft.com/office/word/2010/wordprocessingShape" xmlns:wpi="http://schemas.microsoft.com/office/word/2010/wordprocessingInk" xmlns:wpg="http://schemas.microsoft.com/office/word/2010/wordprocessingGroup" xmlns:w15="http://schemas.microsoft.com/office/word/2012/wordml" xmlns:w14="http://schemas.microsoft.com/office/word/2010/wordml" xmlns:w="http://schemas.openxmlformats.org/wordprocessingml/2006/main" xmlns:w10="urn:schemas-microsoft-com:office:word" xmlns:wp14="http://schemas.microsoft.com/office/word/2010/wordprocessingDrawing" xmlns:v="urn:schemas-microsoft-com:vml" xmlns:o="urn:schemas-microsoft-com:office:office" xmlns:mc="http://schemas.openxmlformats.org/markup-compatibility/2006" xmlns:wpc="http://schemas.microsoft.com/office/word/2010/wordprocessingCanvas" xmlns="" val="0"/>
+                          <a14:useLocalDpi xmlns="" xmlns:wpc="http://schemas.microsoft.com/office/word/2010/wordprocessingCanvas" xmlns:mc="http://schemas.openxmlformats.org/markup-compatibility/2006" xmlns:o="urn:schemas-microsoft-com:office:office" xmlns:v="urn:schemas-microsoft-com:vml" xmlns:wp14="http://schemas.microsoft.com/office/word/2010/wordprocessingDrawing" xmlns:w10="urn:schemas-microsoft-com:office:word" xmlns:w="http://schemas.openxmlformats.org/wordprocessingml/2006/main" xmlns:w14="http://schemas.microsoft.com/office/word/2010/wordml" xmlns:w15="http://schemas.microsoft.com/office/word/2012/wordml" xmlns:wpg="http://schemas.microsoft.com/office/word/2010/wordprocessingGroup" xmlns:wpi="http://schemas.microsoft.com/office/word/2010/wordprocessingInk" xmlns:wps="http://schemas.microsoft.com/office/word/2010/wordprocessingShape" xmlns:a14="http://schemas.microsoft.com/office/drawing/2010/main" val="0"/>
                         </a:ext>
                       </a:extLst>
                     </a:blip>
@@ -11349,7 +11415,7 @@
                     <a:blip r:embed="rId14" cstate="print">
                       <a:extLst>
                         <a:ext uri="{28A0092B-C50C-407E-A947-70E740481C1C}">
-                          <a14:useLocalDpi xmlns:a14="http://schemas.microsoft.com/office/drawing/2010/main" xmlns:wps="http://schemas.microsoft.com/office/word/2010/wordprocessingShape" xmlns:wpi="http://schemas.microsoft.com/office/word/2010/wordprocessingInk" xmlns:wpg="http://schemas.microsoft.com/office/word/2010/wordprocessingGroup" xmlns:w15="http://schemas.microsoft.com/office/word/2012/wordml" xmlns:w14="http://schemas.microsoft.com/office/word/2010/wordml" xmlns:w="http://schemas.openxmlformats.org/wordprocessingml/2006/main" xmlns:w10="urn:schemas-microsoft-com:office:word" xmlns:wp14="http://schemas.microsoft.com/office/word/2010/wordprocessingDrawing" xmlns:v="urn:schemas-microsoft-com:vml" xmlns:o="urn:schemas-microsoft-com:office:office" xmlns:mc="http://schemas.openxmlformats.org/markup-compatibility/2006" xmlns:wpc="http://schemas.microsoft.com/office/word/2010/wordprocessingCanvas" xmlns="" val="0"/>
+                          <a14:useLocalDpi xmlns="" xmlns:wpc="http://schemas.microsoft.com/office/word/2010/wordprocessingCanvas" xmlns:mc="http://schemas.openxmlformats.org/markup-compatibility/2006" xmlns:o="urn:schemas-microsoft-com:office:office" xmlns:v="urn:schemas-microsoft-com:vml" xmlns:wp14="http://schemas.microsoft.com/office/word/2010/wordprocessingDrawing" xmlns:w10="urn:schemas-microsoft-com:office:word" xmlns:w="http://schemas.openxmlformats.org/wordprocessingml/2006/main" xmlns:w14="http://schemas.microsoft.com/office/word/2010/wordml" xmlns:w15="http://schemas.microsoft.com/office/word/2012/wordml" xmlns:wpg="http://schemas.microsoft.com/office/word/2010/wordprocessingGroup" xmlns:wpi="http://schemas.microsoft.com/office/word/2010/wordprocessingInk" xmlns:wps="http://schemas.microsoft.com/office/word/2010/wordprocessingShape" xmlns:a14="http://schemas.microsoft.com/office/drawing/2010/main" val="0"/>
                         </a:ext>
                       </a:extLst>
                     </a:blip>
@@ -12195,7 +12261,7 @@
                     <a:blip r:embed="rId15" cstate="print">
                       <a:extLst>
                         <a:ext uri="{28A0092B-C50C-407E-A947-70E740481C1C}">
-                          <a14:useLocalDpi xmlns:a14="http://schemas.microsoft.com/office/drawing/2010/main" xmlns:wps="http://schemas.microsoft.com/office/word/2010/wordprocessingShape" xmlns:wpi="http://schemas.microsoft.com/office/word/2010/wordprocessingInk" xmlns:wpg="http://schemas.microsoft.com/office/word/2010/wordprocessingGroup" xmlns:w15="http://schemas.microsoft.com/office/word/2012/wordml" xmlns:w14="http://schemas.microsoft.com/office/word/2010/wordml" xmlns:w="http://schemas.openxmlformats.org/wordprocessingml/2006/main" xmlns:w10="urn:schemas-microsoft-com:office:word" xmlns:wp14="http://schemas.microsoft.com/office/word/2010/wordprocessingDrawing" xmlns:v="urn:schemas-microsoft-com:vml" xmlns:o="urn:schemas-microsoft-com:office:office" xmlns:mc="http://schemas.openxmlformats.org/markup-compatibility/2006" xmlns:wpc="http://schemas.microsoft.com/office/word/2010/wordprocessingCanvas" xmlns="" val="0"/>
+                          <a14:useLocalDpi xmlns="" xmlns:wpc="http://schemas.microsoft.com/office/word/2010/wordprocessingCanvas" xmlns:mc="http://schemas.openxmlformats.org/markup-compatibility/2006" xmlns:o="urn:schemas-microsoft-com:office:office" xmlns:v="urn:schemas-microsoft-com:vml" xmlns:wp14="http://schemas.microsoft.com/office/word/2010/wordprocessingDrawing" xmlns:w10="urn:schemas-microsoft-com:office:word" xmlns:w="http://schemas.openxmlformats.org/wordprocessingml/2006/main" xmlns:w14="http://schemas.microsoft.com/office/word/2010/wordml" xmlns:w15="http://schemas.microsoft.com/office/word/2012/wordml" xmlns:wpg="http://schemas.microsoft.com/office/word/2010/wordprocessingGroup" xmlns:wpi="http://schemas.microsoft.com/office/word/2010/wordprocessingInk" xmlns:wps="http://schemas.microsoft.com/office/word/2010/wordprocessingShape" xmlns:a14="http://schemas.microsoft.com/office/drawing/2010/main" val="0"/>
                         </a:ext>
                       </a:extLst>
                     </a:blip>
@@ -12507,7 +12573,7 @@
                     <a:blip r:embed="rId16" cstate="print">
                       <a:extLst>
                         <a:ext uri="{28A0092B-C50C-407E-A947-70E740481C1C}">
-                          <a14:useLocalDpi xmlns:a14="http://schemas.microsoft.com/office/drawing/2010/main" xmlns:wps="http://schemas.microsoft.com/office/word/2010/wordprocessingShape" xmlns:wpi="http://schemas.microsoft.com/office/word/2010/wordprocessingInk" xmlns:wpg="http://schemas.microsoft.com/office/word/2010/wordprocessingGroup" xmlns:w15="http://schemas.microsoft.com/office/word/2012/wordml" xmlns:w14="http://schemas.microsoft.com/office/word/2010/wordml" xmlns:w="http://schemas.openxmlformats.org/wordprocessingml/2006/main" xmlns:w10="urn:schemas-microsoft-com:office:word" xmlns:wp14="http://schemas.microsoft.com/office/word/2010/wordprocessingDrawing" xmlns:v="urn:schemas-microsoft-com:vml" xmlns:o="urn:schemas-microsoft-com:office:office" xmlns:mc="http://schemas.openxmlformats.org/markup-compatibility/2006" xmlns:wpc="http://schemas.microsoft.com/office/word/2010/wordprocessingCanvas" xmlns="" val="0"/>
+                          <a14:useLocalDpi xmlns="" xmlns:wpc="http://schemas.microsoft.com/office/word/2010/wordprocessingCanvas" xmlns:mc="http://schemas.openxmlformats.org/markup-compatibility/2006" xmlns:o="urn:schemas-microsoft-com:office:office" xmlns:v="urn:schemas-microsoft-com:vml" xmlns:wp14="http://schemas.microsoft.com/office/word/2010/wordprocessingDrawing" xmlns:w10="urn:schemas-microsoft-com:office:word" xmlns:w="http://schemas.openxmlformats.org/wordprocessingml/2006/main" xmlns:w14="http://schemas.microsoft.com/office/word/2010/wordml" xmlns:w15="http://schemas.microsoft.com/office/word/2012/wordml" xmlns:wpg="http://schemas.microsoft.com/office/word/2010/wordprocessingGroup" xmlns:wpi="http://schemas.microsoft.com/office/word/2010/wordprocessingInk" xmlns:wps="http://schemas.microsoft.com/office/word/2010/wordprocessingShape" xmlns:a14="http://schemas.microsoft.com/office/drawing/2010/main" val="0"/>
                         </a:ext>
                       </a:extLst>
                     </a:blip>
@@ -12775,7 +12841,7 @@
                     <a:blip r:embed="rId17" cstate="print">
                       <a:extLst>
                         <a:ext uri="{28A0092B-C50C-407E-A947-70E740481C1C}">
-                          <a14:useLocalDpi xmlns:a14="http://schemas.microsoft.com/office/drawing/2010/main" xmlns:wps="http://schemas.microsoft.com/office/word/2010/wordprocessingShape" xmlns:wpi="http://schemas.microsoft.com/office/word/2010/wordprocessingInk" xmlns:wpg="http://schemas.microsoft.com/office/word/2010/wordprocessingGroup" xmlns:w15="http://schemas.microsoft.com/office/word/2012/wordml" xmlns:w14="http://schemas.microsoft.com/office/word/2010/wordml" xmlns:w="http://schemas.openxmlformats.org/wordprocessingml/2006/main" xmlns:w10="urn:schemas-microsoft-com:office:word" xmlns:wp14="http://schemas.microsoft.com/office/word/2010/wordprocessingDrawing" xmlns:v="urn:schemas-microsoft-com:vml" xmlns:o="urn:schemas-microsoft-com:office:office" xmlns:mc="http://schemas.openxmlformats.org/markup-compatibility/2006" xmlns:wpc="http://schemas.microsoft.com/office/word/2010/wordprocessingCanvas" xmlns="" val="0"/>
+                          <a14:useLocalDpi xmlns="" xmlns:wpc="http://schemas.microsoft.com/office/word/2010/wordprocessingCanvas" xmlns:mc="http://schemas.openxmlformats.org/markup-compatibility/2006" xmlns:o="urn:schemas-microsoft-com:office:office" xmlns:v="urn:schemas-microsoft-com:vml" xmlns:wp14="http://schemas.microsoft.com/office/word/2010/wordprocessingDrawing" xmlns:w10="urn:schemas-microsoft-com:office:word" xmlns:w="http://schemas.openxmlformats.org/wordprocessingml/2006/main" xmlns:w14="http://schemas.microsoft.com/office/word/2010/wordml" xmlns:w15="http://schemas.microsoft.com/office/word/2012/wordml" xmlns:wpg="http://schemas.microsoft.com/office/word/2010/wordprocessingGroup" xmlns:wpi="http://schemas.microsoft.com/office/word/2010/wordprocessingInk" xmlns:wps="http://schemas.microsoft.com/office/word/2010/wordprocessingShape" xmlns:a14="http://schemas.microsoft.com/office/drawing/2010/main" val="0"/>
                         </a:ext>
                       </a:extLst>
                     </a:blip>
@@ -13568,7 +13634,7 @@
                     <a:blip r:embed="rId23" cstate="print">
                       <a:extLst>
                         <a:ext uri="{28A0092B-C50C-407E-A947-70E740481C1C}">
-                          <a14:useLocalDpi xmlns:a14="http://schemas.microsoft.com/office/drawing/2010/main" xmlns:wps="http://schemas.microsoft.com/office/word/2010/wordprocessingShape" xmlns:wpi="http://schemas.microsoft.com/office/word/2010/wordprocessingInk" xmlns:wpg="http://schemas.microsoft.com/office/word/2010/wordprocessingGroup" xmlns:w15="http://schemas.microsoft.com/office/word/2012/wordml" xmlns:w14="http://schemas.microsoft.com/office/word/2010/wordml" xmlns:w="http://schemas.openxmlformats.org/wordprocessingml/2006/main" xmlns:w10="urn:schemas-microsoft-com:office:word" xmlns:wp14="http://schemas.microsoft.com/office/word/2010/wordprocessingDrawing" xmlns:v="urn:schemas-microsoft-com:vml" xmlns:o="urn:schemas-microsoft-com:office:office" xmlns:mc="http://schemas.openxmlformats.org/markup-compatibility/2006" xmlns:wpc="http://schemas.microsoft.com/office/word/2010/wordprocessingCanvas" xmlns="" val="0"/>
+                          <a14:useLocalDpi xmlns="" xmlns:wpc="http://schemas.microsoft.com/office/word/2010/wordprocessingCanvas" xmlns:mc="http://schemas.openxmlformats.org/markup-compatibility/2006" xmlns:o="urn:schemas-microsoft-com:office:office" xmlns:v="urn:schemas-microsoft-com:vml" xmlns:wp14="http://schemas.microsoft.com/office/word/2010/wordprocessingDrawing" xmlns:w10="urn:schemas-microsoft-com:office:word" xmlns:w="http://schemas.openxmlformats.org/wordprocessingml/2006/main" xmlns:w14="http://schemas.microsoft.com/office/word/2010/wordml" xmlns:w15="http://schemas.microsoft.com/office/word/2012/wordml" xmlns:wpg="http://schemas.microsoft.com/office/word/2010/wordprocessingGroup" xmlns:wpi="http://schemas.microsoft.com/office/word/2010/wordprocessingInk" xmlns:wps="http://schemas.microsoft.com/office/word/2010/wordprocessingShape" xmlns:a14="http://schemas.microsoft.com/office/drawing/2010/main" val="0"/>
                         </a:ext>
                       </a:extLst>
                     </a:blip>
@@ -14422,7 +14488,7 @@
                     <a:blip r:embed="rId28" cstate="print">
                       <a:extLst>
                         <a:ext uri="{28A0092B-C50C-407E-A947-70E740481C1C}">
-                          <a14:useLocalDpi xmlns:a14="http://schemas.microsoft.com/office/drawing/2010/main" xmlns:wps="http://schemas.microsoft.com/office/word/2010/wordprocessingShape" xmlns:wpi="http://schemas.microsoft.com/office/word/2010/wordprocessingInk" xmlns:wpg="http://schemas.microsoft.com/office/word/2010/wordprocessingGroup" xmlns:w15="http://schemas.microsoft.com/office/word/2012/wordml" xmlns:w14="http://schemas.microsoft.com/office/word/2010/wordml" xmlns:w="http://schemas.openxmlformats.org/wordprocessingml/2006/main" xmlns:w10="urn:schemas-microsoft-com:office:word" xmlns:wp14="http://schemas.microsoft.com/office/word/2010/wordprocessingDrawing" xmlns:v="urn:schemas-microsoft-com:vml" xmlns:o="urn:schemas-microsoft-com:office:office" xmlns:mc="http://schemas.openxmlformats.org/markup-compatibility/2006" xmlns:wpc="http://schemas.microsoft.com/office/word/2010/wordprocessingCanvas" xmlns="" val="0"/>
+                          <a14:useLocalDpi xmlns="" xmlns:wpc="http://schemas.microsoft.com/office/word/2010/wordprocessingCanvas" xmlns:mc="http://schemas.openxmlformats.org/markup-compatibility/2006" xmlns:o="urn:schemas-microsoft-com:office:office" xmlns:v="urn:schemas-microsoft-com:vml" xmlns:wp14="http://schemas.microsoft.com/office/word/2010/wordprocessingDrawing" xmlns:w10="urn:schemas-microsoft-com:office:word" xmlns:w="http://schemas.openxmlformats.org/wordprocessingml/2006/main" xmlns:w14="http://schemas.microsoft.com/office/word/2010/wordml" xmlns:w15="http://schemas.microsoft.com/office/word/2012/wordml" xmlns:wpg="http://schemas.microsoft.com/office/word/2010/wordprocessingGroup" xmlns:wpi="http://schemas.microsoft.com/office/word/2010/wordprocessingInk" xmlns:wps="http://schemas.microsoft.com/office/word/2010/wordprocessingShape" xmlns:a14="http://schemas.microsoft.com/office/drawing/2010/main" val="0"/>
                         </a:ext>
                       </a:extLst>
                     </a:blip>
@@ -15138,7 +15204,7 @@
                     <a:blip r:embed="rId41" cstate="print">
                       <a:extLst>
                         <a:ext uri="{28A0092B-C50C-407E-A947-70E740481C1C}">
-                          <a14:useLocalDpi xmlns:a14="http://schemas.microsoft.com/office/drawing/2010/main" xmlns:wps="http://schemas.microsoft.com/office/word/2010/wordprocessingShape" xmlns:wpi="http://schemas.microsoft.com/office/word/2010/wordprocessingInk" xmlns:wpg="http://schemas.microsoft.com/office/word/2010/wordprocessingGroup" xmlns:w15="http://schemas.microsoft.com/office/word/2012/wordml" xmlns:w14="http://schemas.microsoft.com/office/word/2010/wordml" xmlns:w="http://schemas.openxmlformats.org/wordprocessingml/2006/main" xmlns:w10="urn:schemas-microsoft-com:office:word" xmlns:wp14="http://schemas.microsoft.com/office/word/2010/wordprocessingDrawing" xmlns:v="urn:schemas-microsoft-com:vml" xmlns:o="urn:schemas-microsoft-com:office:office" xmlns:mc="http://schemas.openxmlformats.org/markup-compatibility/2006" xmlns:wpc="http://schemas.microsoft.com/office/word/2010/wordprocessingCanvas" xmlns="" val="0"/>
+                          <a14:useLocalDpi xmlns="" xmlns:wpc="http://schemas.microsoft.com/office/word/2010/wordprocessingCanvas" xmlns:mc="http://schemas.openxmlformats.org/markup-compatibility/2006" xmlns:o="urn:schemas-microsoft-com:office:office" xmlns:v="urn:schemas-microsoft-com:vml" xmlns:wp14="http://schemas.microsoft.com/office/word/2010/wordprocessingDrawing" xmlns:w10="urn:schemas-microsoft-com:office:word" xmlns:w="http://schemas.openxmlformats.org/wordprocessingml/2006/main" xmlns:w14="http://schemas.microsoft.com/office/word/2010/wordml" xmlns:w15="http://schemas.microsoft.com/office/word/2012/wordml" xmlns:wpg="http://schemas.microsoft.com/office/word/2010/wordprocessingGroup" xmlns:wpi="http://schemas.microsoft.com/office/word/2010/wordprocessingInk" xmlns:wps="http://schemas.microsoft.com/office/word/2010/wordprocessingShape" xmlns:a14="http://schemas.microsoft.com/office/drawing/2010/main" val="0"/>
                         </a:ext>
                       </a:extLst>
                     </a:blip>
@@ -15981,7 +16047,7 @@
                     <a:blip r:embed="rId43" cstate="print">
                       <a:extLst>
                         <a:ext uri="{28A0092B-C50C-407E-A947-70E740481C1C}">
-                          <a14:useLocalDpi xmlns:a14="http://schemas.microsoft.com/office/drawing/2010/main" xmlns:wps="http://schemas.microsoft.com/office/word/2010/wordprocessingShape" xmlns:wpi="http://schemas.microsoft.com/office/word/2010/wordprocessingInk" xmlns:wpg="http://schemas.microsoft.com/office/word/2010/wordprocessingGroup" xmlns:w15="http://schemas.microsoft.com/office/word/2012/wordml" xmlns:w14="http://schemas.microsoft.com/office/word/2010/wordml" xmlns:w="http://schemas.openxmlformats.org/wordprocessingml/2006/main" xmlns:w10="urn:schemas-microsoft-com:office:word" xmlns:wp14="http://schemas.microsoft.com/office/word/2010/wordprocessingDrawing" xmlns:v="urn:schemas-microsoft-com:vml" xmlns:o="urn:schemas-microsoft-com:office:office" xmlns:mc="http://schemas.openxmlformats.org/markup-compatibility/2006" xmlns:wpc="http://schemas.microsoft.com/office/word/2010/wordprocessingCanvas" xmlns="" val="0"/>
+                          <a14:useLocalDpi xmlns="" xmlns:wpc="http://schemas.microsoft.com/office/word/2010/wordprocessingCanvas" xmlns:mc="http://schemas.openxmlformats.org/markup-compatibility/2006" xmlns:o="urn:schemas-microsoft-com:office:office" xmlns:v="urn:schemas-microsoft-com:vml" xmlns:wp14="http://schemas.microsoft.com/office/word/2010/wordprocessingDrawing" xmlns:w10="urn:schemas-microsoft-com:office:word" xmlns:w="http://schemas.openxmlformats.org/wordprocessingml/2006/main" xmlns:w14="http://schemas.microsoft.com/office/word/2010/wordml" xmlns:w15="http://schemas.microsoft.com/office/word/2012/wordml" xmlns:wpg="http://schemas.microsoft.com/office/word/2010/wordprocessingGroup" xmlns:wpi="http://schemas.microsoft.com/office/word/2010/wordprocessingInk" xmlns:wps="http://schemas.microsoft.com/office/word/2010/wordprocessingShape" xmlns:a14="http://schemas.microsoft.com/office/drawing/2010/main" val="0"/>
                         </a:ext>
                       </a:extLst>
                     </a:blip>
@@ -16502,7 +16568,7 @@
               <v:stroke joinstyle="miter"/>
               <v:path gradientshapeok="t" o:connecttype="rect" textboxrect="5400,5400,16200,16200"/>
             </v:shapetype>
-            <v:shape id="Flowchart: Decision 72" o:spid="_x0000_s4100" type="#_x0000_t110" style="width:430.5pt;height:4.3pt;visibility:visible;mso-position-horizontal-relative:char;mso-position-vertical-relative:line" fillcolor="#5b9bd5 [3204]" strokecolor="#5b9bd5 [3204]" strokeweight=".5pt">
+            <v:shape id="Flowchart: Decision 72" o:spid="_x0000_s4099" type="#_x0000_t110" style="width:430.5pt;height:4.3pt;visibility:visible;mso-position-horizontal-relative:char;mso-position-vertical-relative:line" fillcolor="#5b9bd5 [3204]" strokecolor="#5b9bd5 [3204]" strokeweight=".5pt">
               <w10:wrap type="none"/>
               <w10:anchorlock/>
             </v:shape>
@@ -16527,7 +16593,7 @@
           <w:rPr>
             <w:noProof/>
           </w:rPr>
-          <w:t>ii</w:t>
+          <w:t>i</w:t>
         </w:r>
         <w:r>
           <w:rPr>
@@ -16595,7 +16661,7 @@
               <v:stroke joinstyle="miter"/>
               <v:path gradientshapeok="t" o:connecttype="rect" textboxrect="5400,5400,16200,16200"/>
             </v:shapetype>
-            <v:shape id="Flowchart: Decision 76" o:spid="_x0000_s4099" type="#_x0000_t110" style="width:430.5pt;height:4.3pt;visibility:visible;mso-position-horizontal-relative:char;mso-position-vertical-relative:line" fillcolor="#5b9bd5 [3204]" strokecolor="#5b9bd5 [3204]">
+            <v:shape id="Flowchart: Decision 76" o:spid="_x0000_s4098" type="#_x0000_t110" style="width:430.5pt;height:4.3pt;visibility:visible;mso-position-horizontal-relative:char;mso-position-vertical-relative:line" fillcolor="#5b9bd5 [3204]" strokecolor="#5b9bd5 [3204]">
               <w10:wrap type="none"/>
               <w10:anchorlock/>
             </v:shape>
@@ -24239,7 +24305,7 @@
   <a:extraClrSchemeLst/>
   <a:extLst>
     <a:ext uri="{05A4C25C-085E-4340-85A3-A5531E510DB2}">
-      <thm15:themeFamily xmlns:thm15="http://schemas.microsoft.com/office/thememl/2012/main" xmlns="" name="Office Theme" id="{62F939B6-93AF-4DB8-9C6B-D6C7DFDC589F}" vid="{4A3C46E8-61CC-4603-A589-7422A47A8E4A}"/>
+      <thm15:themeFamily xmlns="" xmlns:thm15="http://schemas.microsoft.com/office/thememl/2012/main" name="Office Theme" id="{62F939B6-93AF-4DB8-9C6B-D6C7DFDC589F}" vid="{4A3C46E8-61CC-4603-A589-7422A47A8E4A}"/>
     </a:ext>
   </a:extLst>
 </a:theme>
@@ -24250,7 +24316,7 @@
 </file>
 
 <file path=customXml/itemProps1.xml><?xml version="1.0" encoding="utf-8"?>
-<ds:datastoreItem xmlns:ds="http://schemas.openxmlformats.org/officeDocument/2006/customXml" ds:itemID="{770A978D-5CFF-4807-A87D-6114A0E1A9F7}">
+<ds:datastoreItem xmlns:ds="http://schemas.openxmlformats.org/officeDocument/2006/customXml" ds:itemID="{98BCFDAB-2872-4C39-8EA6-932AF4779E2B}">
   <ds:schemaRefs>
     <ds:schemaRef ds:uri="http://schemas.openxmlformats.org/officeDocument/2006/bibliography"/>
   </ds:schemaRefs>

</xml_diff>

<commit_message>
docs: Add cover and acknowlegment to graduation book
</commit_message>
<xml_diff>
--- a/docs/Graduation_Project.docx
+++ b/docs/Graduation_Project.docx
@@ -4,7 +4,353 @@
   <w:body>
     <w:p>
       <w:pPr>
-        <w:jc w:val="center"/>
+        <w:rPr>
+          <w:rFonts w:asciiTheme="majorBidi" w:hAnsiTheme="majorBidi" w:cstheme="majorBidi"/>
+          <w:color w:val="000000" w:themeColor="text1"/>
+          <w:sz w:val="32"/>
+          <w:szCs w:val="32"/>
+        </w:rPr>
+      </w:pPr>
+      <w:r>
+        <w:rPr>
+          <w:rFonts w:asciiTheme="majorBidi" w:hAnsiTheme="majorBidi" w:cstheme="majorBidi"/>
+          <w:color w:val="2D9BDA"/>
+          <w:sz w:val="32"/>
+          <w:szCs w:val="32"/>
+        </w:rPr>
+        <w:pict>
+          <v:group id="Group 8" o:spid="_x0000_s1026" style="position:absolute;margin-left:368.2pt;margin-top:-38.4pt;width:211.6pt;height:847.7pt;z-index:-251655168" coordorigin="6976,-87" coordsize="4232,16000" o:gfxdata="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">
+            <v:rect id="Rectangle 2" o:spid="_x0000_s1027" style="position:absolute;left:9135;top:-66;width:2073;height:15963;visibility:visible" o:gfxdata="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" fillcolor="#acb9ca [1311]" stroked="f"/>
+            <v:rect id="Rectangle 3" o:spid="_x0000_s1028" style="position:absolute;left:7809;top:-87;width:1037;height:15963;visibility:visible" o:gfxdata="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" fillcolor="#acb9ca [1311]" stroked="f"/>
+            <v:rect id="Rectangle 4" o:spid="_x0000_s1029" style="position:absolute;left:6976;top:-50;width:518;height:15963;visibility:visible" o:gfxdata="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" fillcolor="#acb9ca [1311]" stroked="f"/>
+          </v:group>
+        </w:pict>
+      </w:r>
+      <w:r>
+        <w:rPr>
+          <w:rFonts w:asciiTheme="majorBidi" w:hAnsiTheme="majorBidi" w:cstheme="majorBidi"/>
+          <w:color w:val="000000" w:themeColor="text1"/>
+          <w:sz w:val="32"/>
+          <w:szCs w:val="32"/>
+        </w:rPr>
+        <w:t>Benha University</w:t>
+      </w:r>
+    </w:p>
+    <w:p>
+      <w:pPr>
+        <w:rPr>
+          <w:rFonts w:asciiTheme="majorBidi" w:hAnsiTheme="majorBidi" w:cstheme="majorBidi"/>
+          <w:color w:val="000000" w:themeColor="text1"/>
+          <w:sz w:val="32"/>
+          <w:szCs w:val="32"/>
+        </w:rPr>
+      </w:pPr>
+      <w:r>
+        <w:rPr>
+          <w:rFonts w:asciiTheme="majorBidi" w:hAnsiTheme="majorBidi" w:cstheme="majorBidi"/>
+          <w:color w:val="000000" w:themeColor="text1"/>
+          <w:sz w:val="32"/>
+          <w:szCs w:val="32"/>
+        </w:rPr>
+        <w:t>Faculty of Engineering</w:t>
+      </w:r>
+    </w:p>
+    <w:p>
+      <w:pPr>
+        <w:rPr>
+          <w:rFonts w:asciiTheme="majorBidi" w:hAnsiTheme="majorBidi" w:cstheme="majorBidi"/>
+          <w:color w:val="000000" w:themeColor="text1"/>
+          <w:sz w:val="32"/>
+          <w:szCs w:val="32"/>
+        </w:rPr>
+      </w:pPr>
+      <w:r>
+        <w:rPr>
+          <w:rFonts w:asciiTheme="majorBidi" w:hAnsiTheme="majorBidi" w:cstheme="majorBidi"/>
+          <w:color w:val="000000" w:themeColor="text1"/>
+          <w:sz w:val="32"/>
+          <w:szCs w:val="32"/>
+        </w:rPr>
+        <w:t>Computer Department</w:t>
+      </w:r>
+    </w:p>
+    <w:p>
+      <w:pPr>
+        <w:rPr>
+          <w:rFonts w:ascii="Century" w:hAnsi="Century"/>
+          <w:color w:val="000000" w:themeColor="text1"/>
+          <w:sz w:val="32"/>
+          <w:szCs w:val="32"/>
+        </w:rPr>
+      </w:pPr>
+    </w:p>
+    <w:p>
+      <w:pPr>
+        <w:rPr>
+          <w:rFonts w:ascii="Century" w:hAnsi="Century"/>
+          <w:b/>
+          <w:bCs/>
+          <w:color w:val="ED7D31" w:themeColor="accent2"/>
+          <w:sz w:val="72"/>
+          <w:szCs w:val="144"/>
+        </w:rPr>
+      </w:pPr>
+    </w:p>
+    <w:p>
+      <w:pPr>
+        <w:rPr>
+          <w:rFonts w:ascii="Century" w:hAnsi="Century"/>
+          <w:b/>
+          <w:bCs/>
+          <w:color w:val="ED7D31" w:themeColor="accent2"/>
+          <w:sz w:val="72"/>
+          <w:szCs w:val="144"/>
+        </w:rPr>
+      </w:pPr>
+      <w:bookmarkStart w:id="0" w:name="_GoBack"/>
+      <w:bookmarkEnd w:id="0"/>
+      <w:r>
+        <w:rPr>
+          <w:rFonts w:ascii="Century" w:hAnsi="Century"/>
+          <w:b/>
+          <w:bCs/>
+          <w:color w:val="ED7D31" w:themeColor="accent2"/>
+          <w:sz w:val="72"/>
+          <w:szCs w:val="144"/>
+        </w:rPr>
+        <w:t>OBJECT</w:t>
+      </w:r>
+    </w:p>
+    <w:p>
+      <w:pPr>
+        <w:rPr>
+          <w:rFonts w:ascii="Century" w:hAnsi="Century"/>
+          <w:color w:val="2E74B5" w:themeColor="accent1" w:themeShade="BF"/>
+          <w:sz w:val="44"/>
+          <w:szCs w:val="48"/>
+        </w:rPr>
+      </w:pPr>
+      <w:r>
+        <w:rPr>
+          <w:rFonts w:ascii="Century" w:hAnsi="Century"/>
+          <w:b/>
+          <w:bCs/>
+          <w:color w:val="ED7D31" w:themeColor="accent2"/>
+          <w:sz w:val="72"/>
+          <w:szCs w:val="144"/>
+        </w:rPr>
+        <w:t>RECOGNITION</w:t>
+      </w:r>
+      <w:r>
+        <w:rPr>
+          <w:rFonts w:ascii="Century" w:hAnsi="Century"/>
+          <w:b/>
+          <w:bCs/>
+          <w:color w:val="000000"/>
+          <w:sz w:val="72"/>
+          <w:szCs w:val="144"/>
+        </w:rPr>
+        <w:br/>
+      </w:r>
+      <w:r>
+        <w:rPr>
+          <w:rFonts w:ascii="Century" w:hAnsi="Century"/>
+          <w:color w:val="2E74B5" w:themeColor="accent1" w:themeShade="BF"/>
+          <w:sz w:val="44"/>
+          <w:szCs w:val="48"/>
+        </w:rPr>
+        <w:t>A Computer Vision Based</w:t>
+      </w:r>
+    </w:p>
+    <w:p>
+      <w:pPr>
+        <w:rPr>
+          <w:rFonts w:ascii="Garamond" w:hAnsi="Garamond"/>
+          <w:sz w:val="32"/>
+          <w:szCs w:val="32"/>
+        </w:rPr>
+      </w:pPr>
+      <w:r>
+        <w:rPr>
+          <w:rFonts w:ascii="Century" w:hAnsi="Century"/>
+          <w:color w:val="2E74B5" w:themeColor="accent1" w:themeShade="BF"/>
+          <w:sz w:val="44"/>
+          <w:szCs w:val="48"/>
+        </w:rPr>
+        <w:t>Intelligent Mobile Robot</w:t>
+      </w:r>
+    </w:p>
+    <w:p>
+      <w:pPr>
+        <w:rPr>
+          <w:rFonts w:ascii="Garamond" w:hAnsi="Garamond"/>
+          <w:sz w:val="32"/>
+          <w:szCs w:val="32"/>
+        </w:rPr>
+      </w:pPr>
+    </w:p>
+    <w:p>
+      <w:pPr>
+        <w:rPr>
+          <w:rFonts w:ascii="Garamond" w:hAnsi="Garamond"/>
+          <w:sz w:val="32"/>
+          <w:szCs w:val="32"/>
+        </w:rPr>
+      </w:pPr>
+    </w:p>
+    <w:p>
+      <w:pPr>
+        <w:rPr>
+          <w:rFonts w:ascii="Garamond" w:hAnsi="Garamond"/>
+          <w:sz w:val="32"/>
+          <w:szCs w:val="32"/>
+        </w:rPr>
+      </w:pPr>
+    </w:p>
+    <w:p>
+      <w:pPr>
+        <w:rPr>
+          <w:rFonts w:ascii="Garamond" w:hAnsi="Garamond"/>
+          <w:sz w:val="32"/>
+          <w:szCs w:val="32"/>
+        </w:rPr>
+      </w:pPr>
+    </w:p>
+    <w:p>
+      <w:pPr>
+        <w:rPr>
+          <w:rFonts w:ascii="Garamond" w:hAnsi="Garamond"/>
+          <w:sz w:val="32"/>
+          <w:szCs w:val="32"/>
+        </w:rPr>
+      </w:pPr>
+    </w:p>
+    <w:p>
+      <w:pPr>
+        <w:rPr>
+          <w:rFonts w:ascii="Garamond" w:hAnsi="Garamond"/>
+          <w:sz w:val="32"/>
+          <w:szCs w:val="32"/>
+        </w:rPr>
+      </w:pPr>
+    </w:p>
+    <w:p>
+      <w:pPr>
+        <w:rPr>
+          <w:rFonts w:ascii="Garamond" w:hAnsi="Garamond"/>
+          <w:sz w:val="32"/>
+          <w:szCs w:val="32"/>
+        </w:rPr>
+      </w:pPr>
+    </w:p>
+    <w:p>
+      <w:pPr>
+        <w:rPr>
+          <w:rFonts w:ascii="Garamond" w:hAnsi="Garamond"/>
+          <w:sz w:val="32"/>
+          <w:szCs w:val="32"/>
+        </w:rPr>
+      </w:pPr>
+    </w:p>
+    <w:p>
+      <w:pPr>
+        <w:rPr>
+          <w:rFonts w:ascii="Garamond" w:hAnsi="Garamond"/>
+          <w:sz w:val="32"/>
+          <w:szCs w:val="32"/>
+        </w:rPr>
+      </w:pPr>
+    </w:p>
+    <w:p>
+      <w:pPr>
+        <w:rPr>
+          <w:rFonts w:asciiTheme="majorBidi" w:hAnsiTheme="majorBidi" w:cstheme="majorBidi"/>
+          <w:sz w:val="32"/>
+          <w:szCs w:val="32"/>
+        </w:rPr>
+      </w:pPr>
+    </w:p>
+    <w:p>
+      <w:pPr>
+        <w:rPr>
+          <w:rFonts w:asciiTheme="majorBidi" w:hAnsiTheme="majorBidi" w:cstheme="majorBidi"/>
+          <w:sz w:val="32"/>
+          <w:szCs w:val="32"/>
+        </w:rPr>
+      </w:pPr>
+    </w:p>
+    <w:p>
+      <w:pPr>
+        <w:rPr>
+          <w:rFonts w:asciiTheme="majorBidi" w:hAnsiTheme="majorBidi" w:cstheme="majorBidi"/>
+          <w:sz w:val="48"/>
+          <w:szCs w:val="48"/>
+        </w:rPr>
+      </w:pPr>
+      <w:r>
+        <w:rPr>
+          <w:rFonts w:asciiTheme="majorBidi" w:hAnsiTheme="majorBidi" w:cstheme="majorBidi"/>
+          <w:sz w:val="48"/>
+          <w:szCs w:val="48"/>
+        </w:rPr>
+        <w:t>Supervised by:</w:t>
+      </w:r>
+    </w:p>
+    <w:p>
+      <w:pPr>
+        <w:rPr>
+          <w:rFonts w:asciiTheme="majorBidi" w:hAnsiTheme="majorBidi" w:cstheme="majorBidi"/>
+          <w:sz w:val="52"/>
+          <w:szCs w:val="52"/>
+        </w:rPr>
+      </w:pPr>
+      <w:r>
+        <w:rPr>
+          <w:rFonts w:asciiTheme="majorBidi" w:hAnsiTheme="majorBidi" w:cstheme="majorBidi"/>
+          <w:sz w:val="52"/>
+          <w:szCs w:val="52"/>
+        </w:rPr>
+        <w:t xml:space="preserve">Prof. </w:t>
+      </w:r>
+      <w:proofErr w:type="spellStart"/>
+      <w:r>
+        <w:rPr>
+          <w:rFonts w:asciiTheme="majorBidi" w:hAnsiTheme="majorBidi" w:cstheme="majorBidi"/>
+          <w:sz w:val="52"/>
+          <w:szCs w:val="52"/>
+        </w:rPr>
+        <w:t>Abeer</w:t>
+      </w:r>
+      <w:proofErr w:type="spellEnd"/>
+      <w:r>
+        <w:rPr>
+          <w:rFonts w:asciiTheme="majorBidi" w:hAnsiTheme="majorBidi" w:cstheme="majorBidi"/>
+          <w:sz w:val="52"/>
+          <w:szCs w:val="52"/>
+        </w:rPr>
+        <w:t xml:space="preserve"> </w:t>
+      </w:r>
+      <w:proofErr w:type="spellStart"/>
+      <w:r>
+        <w:rPr>
+          <w:rFonts w:asciiTheme="majorBidi" w:hAnsiTheme="majorBidi" w:cstheme="majorBidi"/>
+          <w:sz w:val="52"/>
+          <w:szCs w:val="52"/>
+        </w:rPr>
+        <w:t>T</w:t>
+      </w:r>
+      <w:r>
+        <w:rPr>
+          <w:rFonts w:asciiTheme="majorBidi" w:hAnsiTheme="majorBidi" w:cstheme="majorBidi"/>
+          <w:sz w:val="52"/>
+          <w:szCs w:val="52"/>
+        </w:rPr>
+        <w:t>wakol</w:t>
+      </w:r>
+      <w:proofErr w:type="spellEnd"/>
+    </w:p>
+    <w:p>
+      <w:pPr>
         <w:rPr>
           <w:rFonts w:ascii="TimesNewRomanPSMT" w:hAnsi="TimesNewRomanPSMT"/>
           <w:color w:val="000000"/>
@@ -19,48 +365,184 @@
           <w:sz w:val="54"/>
           <w:szCs w:val="54"/>
         </w:rPr>
-        <w:t>Benha University</w:t>
-      </w:r>
-      <w:r>
+        <w:br w:type="page"/>
+      </w:r>
+    </w:p>
+    <w:p>
+      <w:pPr>
         <w:rPr>
           <w:rFonts w:ascii="TimesNewRomanPSMT" w:hAnsi="TimesNewRomanPSMT"/>
           <w:color w:val="000000"/>
           <w:sz w:val="54"/>
           <w:szCs w:val="54"/>
         </w:rPr>
-        <w:br/>
-      </w:r>
-      <w:r>
+      </w:pPr>
+    </w:p>
+    <w:p>
+      <w:pPr>
         <w:rPr>
           <w:rFonts w:ascii="TimesNewRomanPSMT" w:hAnsi="TimesNewRomanPSMT"/>
           <w:color w:val="000000"/>
           <w:sz w:val="54"/>
           <w:szCs w:val="54"/>
         </w:rPr>
-        <w:br/>
-      </w:r>
+      </w:pPr>
       <w:r>
         <w:rPr>
           <w:rFonts w:ascii="TimesNewRomanPSMT" w:hAnsi="TimesNewRomanPSMT"/>
           <w:color w:val="000000"/>
-          <w:sz w:val="46"/>
-          <w:szCs w:val="40"/>
-        </w:rPr>
-        <w:t xml:space="preserve">Department of </w:t>
-      </w:r>
-      <w:r>
+          <w:sz w:val="54"/>
+          <w:szCs w:val="54"/>
+        </w:rPr>
+        <w:br w:type="page"/>
+      </w:r>
+    </w:p>
+    <w:p>
+      <w:pPr>
         <w:rPr>
           <w:rFonts w:ascii="TimesNewRomanPSMT" w:hAnsi="TimesNewRomanPSMT"/>
           <w:color w:val="000000"/>
-          <w:sz w:val="46"/>
-          <w:szCs w:val="40"/>
-        </w:rPr>
-        <w:t>Electrical Engineering</w:t>
-      </w:r>
-    </w:p>
-    <w:p>
-      <w:pPr>
-        <w:jc w:val="center"/>
+          <w:sz w:val="54"/>
+          <w:szCs w:val="54"/>
+        </w:rPr>
+      </w:pPr>
+      <w:r>
+        <w:rPr>
+          <w:rFonts w:ascii="TimesNewRomanPSMT" w:hAnsi="TimesNewRomanPSMT"/>
+          <w:noProof/>
+          <w:color w:val="000000"/>
+          <w:sz w:val="54"/>
+          <w:szCs w:val="54"/>
+        </w:rPr>
+        <w:lastRenderedPageBreak/>
+        <w:pict>
+          <v:shapetype id="_x0000_t202" coordsize="21600,21600" o:spt="202" path="m,l,21600r21600,l21600,xe">
+            <v:stroke joinstyle="miter"/>
+            <v:path gradientshapeok="t" o:connecttype="rect"/>
+          </v:shapetype>
+          <v:shape id="Text Box 605" o:spid="_x0000_s1030" type="#_x0000_t202" style="position:absolute;margin-left:323.2pt;margin-top:158.3pt;width:189.15pt;height:54.65pt;z-index:251664384;visibility:visible" o:gfxdata="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" strokecolor="white [3212]">
+            <v:fill opacity="0"/>
+            <v:textbox>
+              <w:txbxContent>
+                <w:p>
+                  <w:pPr>
+                    <w:jc w:val="center"/>
+                    <w:rPr>
+                      <w:b/>
+                      <w:bCs/>
+                    </w:rPr>
+                  </w:pPr>
+                  <w:r>
+                    <w:rPr>
+                      <w:b/>
+                      <w:bCs/>
+                    </w:rPr>
+                    <w:t>Benha University</w:t>
+                  </w:r>
+                  <w:r>
+                    <w:rPr>
+                      <w:b/>
+                      <w:bCs/>
+                    </w:rPr>
+                    <w:br/>
+                    <w:t>Faculty of Engineering</w:t>
+                  </w:r>
+                  <w:r>
+                    <w:rPr>
+                      <w:b/>
+                      <w:bCs/>
+                    </w:rPr>
+                    <w:br/>
+                    <w:t>Computer Department</w:t>
+                  </w:r>
+                </w:p>
+                <w:p>
+                  <w:pPr>
+                    <w:rPr>
+                      <w:b/>
+                      <w:bCs/>
+                    </w:rPr>
+                  </w:pPr>
+                </w:p>
+                <w:p>
+                  <w:pPr>
+                    <w:rPr>
+                      <w:b/>
+                      <w:bCs/>
+                    </w:rPr>
+                  </w:pPr>
+                </w:p>
+              </w:txbxContent>
+            </v:textbox>
+          </v:shape>
+        </w:pict>
+      </w:r>
+      <w:r>
+        <w:rPr>
+          <w:rFonts w:ascii="TimesNewRomanPSMT" w:hAnsi="TimesNewRomanPSMT"/>
+          <w:color w:val="000000"/>
+          <w:sz w:val="54"/>
+          <w:szCs w:val="54"/>
+        </w:rPr>
+        <w:drawing>
+          <wp:anchor distT="0" distB="0" distL="114300" distR="114300" simplePos="0" relativeHeight="251663360" behindDoc="0" locked="0" layoutInCell="1" allowOverlap="1">
+            <wp:simplePos x="0" y="0"/>
+            <wp:positionH relativeFrom="column">
+              <wp:posOffset>4046301</wp:posOffset>
+            </wp:positionH>
+            <wp:positionV relativeFrom="paragraph">
+              <wp:posOffset>282102</wp:posOffset>
+            </wp:positionV>
+            <wp:extent cx="2597690" cy="1750979"/>
+            <wp:effectExtent l="19050" t="0" r="0" b="0"/>
+            <wp:wrapTight wrapText="bothSides">
+              <wp:wrapPolygon edited="0">
+                <wp:start x="-159" y="0"/>
+                <wp:lineTo x="-159" y="21327"/>
+                <wp:lineTo x="21579" y="21327"/>
+                <wp:lineTo x="21579" y="0"/>
+                <wp:lineTo x="-159" y="0"/>
+              </wp:wrapPolygon>
+            </wp:wrapTight>
+            <wp:docPr id="11" name="Picture 11" descr="images.jpeg"/>
+            <wp:cNvGraphicFramePr>
+              <a:graphicFrameLocks xmlns:a="http://schemas.openxmlformats.org/drawingml/2006/main" noChangeAspect="1"/>
+            </wp:cNvGraphicFramePr>
+            <a:graphic xmlns:a="http://schemas.openxmlformats.org/drawingml/2006/main">
+              <a:graphicData uri="http://schemas.openxmlformats.org/drawingml/2006/picture">
+                <pic:pic xmlns:pic="http://schemas.openxmlformats.org/drawingml/2006/picture">
+                  <pic:nvPicPr>
+                    <pic:cNvPr id="0" name="images.jpeg"/>
+                    <pic:cNvPicPr/>
+                  </pic:nvPicPr>
+                  <pic:blipFill>
+                    <a:blip r:embed="rId8" cstate="print"/>
+                    <a:stretch>
+                      <a:fillRect/>
+                    </a:stretch>
+                  </pic:blipFill>
+                  <pic:spPr>
+                    <a:xfrm>
+                      <a:off x="0" y="0"/>
+                      <a:ext cx="2593340" cy="1755775"/>
+                    </a:xfrm>
+                    <a:prstGeom prst="rect">
+                      <a:avLst/>
+                    </a:prstGeom>
+                    <a:noFill/>
+                    <a:ln>
+                      <a:noFill/>
+                    </a:ln>
+                  </pic:spPr>
+                </pic:pic>
+              </a:graphicData>
+            </a:graphic>
+          </wp:anchor>
+        </w:drawing>
+      </w:r>
+    </w:p>
+    <w:p>
+      <w:pPr>
         <w:rPr>
           <w:rFonts w:ascii="Century" w:hAnsi="Century"/>
           <w:b/>
@@ -70,72 +552,6 @@
           <w:szCs w:val="56"/>
         </w:rPr>
       </w:pPr>
-      <w:r>
-        <w:rPr>
-          <w:rFonts w:ascii="Century" w:hAnsi="Century"/>
-          <w:b/>
-          <w:bCs/>
-          <w:color w:val="000000"/>
-          <w:sz w:val="50"/>
-          <w:szCs w:val="56"/>
-        </w:rPr>
-        <w:br/>
-      </w:r>
-      <w:r>
-        <w:rPr>
-          <w:rFonts w:ascii="Century" w:hAnsi="Century"/>
-          <w:b/>
-          <w:bCs/>
-          <w:color w:val="000000"/>
-          <w:sz w:val="50"/>
-          <w:szCs w:val="56"/>
-        </w:rPr>
-        <w:br/>
-      </w:r>
-      <w:r>
-        <w:rPr>
-          <w:rFonts w:ascii="Century" w:hAnsi="Century"/>
-          <w:b/>
-          <w:bCs/>
-          <w:color w:val="ED7D31" w:themeColor="accent2"/>
-          <w:sz w:val="72"/>
-          <w:szCs w:val="144"/>
-        </w:rPr>
-        <w:t xml:space="preserve">OBJECT </w:t>
-      </w:r>
-      <w:r>
-        <w:rPr>
-          <w:rFonts w:ascii="Century" w:hAnsi="Century"/>
-          <w:b/>
-          <w:bCs/>
-          <w:color w:val="ED7D31" w:themeColor="accent2"/>
-          <w:sz w:val="72"/>
-          <w:szCs w:val="144"/>
-        </w:rPr>
-        <w:t>RECOGNITIO</w:t>
-      </w:r>
-      <w:r>
-        <w:rPr>
-          <w:rFonts w:ascii="Century" w:hAnsi="Century"/>
-          <w:b/>
-          <w:bCs/>
-          <w:color w:val="ED7D31" w:themeColor="accent2"/>
-          <w:sz w:val="72"/>
-          <w:szCs w:val="144"/>
-        </w:rPr>
-        <w:t>N</w:t>
-      </w:r>
-      <w:r>
-        <w:rPr>
-          <w:rFonts w:ascii="Century" w:hAnsi="Century"/>
-          <w:b/>
-          <w:bCs/>
-          <w:color w:val="000000"/>
-          <w:sz w:val="72"/>
-          <w:szCs w:val="144"/>
-        </w:rPr>
-        <w:br/>
-      </w:r>
       <w:r>
         <w:rPr>
           <w:rFonts w:ascii="Century" w:hAnsi="Century"/>
@@ -143,75 +559,11 @@
           <w:sz w:val="44"/>
           <w:szCs w:val="48"/>
         </w:rPr>
-        <w:t xml:space="preserve">A Computer Vision </w:t>
-      </w:r>
-      <w:r>
-        <w:rPr>
-          <w:rFonts w:ascii="Century" w:hAnsi="Century"/>
-          <w:color w:val="2E74B5" w:themeColor="accent1" w:themeShade="BF"/>
-          <w:sz w:val="44"/>
-          <w:szCs w:val="48"/>
-        </w:rPr>
-        <w:t>B</w:t>
-      </w:r>
-      <w:r>
-        <w:rPr>
-          <w:rFonts w:ascii="Century" w:hAnsi="Century"/>
-          <w:color w:val="2E74B5" w:themeColor="accent1" w:themeShade="BF"/>
-          <w:sz w:val="44"/>
-          <w:szCs w:val="48"/>
-        </w:rPr>
-        <w:t xml:space="preserve">ased </w:t>
-      </w:r>
-      <w:r>
-        <w:rPr>
-          <w:rFonts w:ascii="Century" w:hAnsi="Century"/>
-          <w:color w:val="2E74B5" w:themeColor="accent1" w:themeShade="BF"/>
-          <w:sz w:val="44"/>
-          <w:szCs w:val="48"/>
-        </w:rPr>
-        <w:t>Intelligent M</w:t>
-      </w:r>
-      <w:r>
-        <w:rPr>
-          <w:rFonts w:ascii="Century" w:hAnsi="Century"/>
-          <w:color w:val="2E74B5" w:themeColor="accent1" w:themeShade="BF"/>
-          <w:sz w:val="44"/>
-          <w:szCs w:val="48"/>
-        </w:rPr>
-        <w:t xml:space="preserve">obile </w:t>
-      </w:r>
-      <w:r>
-        <w:rPr>
-          <w:rFonts w:ascii="Century" w:hAnsi="Century"/>
-          <w:color w:val="2E74B5" w:themeColor="accent1" w:themeShade="BF"/>
-          <w:sz w:val="44"/>
-          <w:szCs w:val="48"/>
-        </w:rPr>
-        <w:t>R</w:t>
-      </w:r>
-      <w:r>
-        <w:rPr>
-          <w:rFonts w:ascii="Century" w:hAnsi="Century"/>
-          <w:color w:val="2E74B5" w:themeColor="accent1" w:themeShade="BF"/>
-          <w:sz w:val="44"/>
-          <w:szCs w:val="48"/>
-        </w:rPr>
-        <w:t>obot</w:t>
-      </w:r>
-      <w:r>
-        <w:rPr>
-          <w:rFonts w:ascii="Century" w:hAnsi="Century"/>
-          <w:color w:val="2E74B5" w:themeColor="accent1" w:themeShade="BF"/>
-          <w:sz w:val="44"/>
-          <w:szCs w:val="48"/>
-        </w:rPr>
         <w:br/>
       </w:r>
     </w:p>
     <w:p>
       <w:pPr>
-        <w:jc w:val="center"/>
         <w:rPr>
           <w:rFonts w:ascii="Century" w:hAnsi="Century"/>
           <w:b/>
@@ -224,7 +576,6 @@
     </w:p>
     <w:p>
       <w:pPr>
-        <w:jc w:val="center"/>
         <w:rPr>
           <w:rFonts w:ascii="TimesNewRomanPSMT" w:hAnsi="TimesNewRomanPSMT"/>
           <w:color w:val="000000"/>
@@ -235,50 +586,421 @@
     </w:p>
     <w:p>
       <w:pPr>
-        <w:jc w:val="center"/>
         <w:rPr>
           <w:rFonts w:ascii="TimesNewRomanPSMT" w:hAnsi="TimesNewRomanPSMT"/>
-          <w:b/>
-          <w:bCs/>
           <w:color w:val="000000"/>
           <w:sz w:val="30"/>
           <w:szCs w:val="30"/>
         </w:rPr>
       </w:pPr>
-      <w:r>
-        <w:rPr>
-          <w:rFonts w:asciiTheme="majorBidi" w:hAnsiTheme="majorBidi" w:cstheme="majorBidi"/>
-          <w:color w:val="000000"/>
-          <w:sz w:val="36"/>
-          <w:szCs w:val="36"/>
-        </w:rPr>
-        <w:t>By</w:t>
-      </w:r>
-      <w:r>
+    </w:p>
+    <w:p>
+      <w:pPr>
         <w:rPr>
           <w:rFonts w:ascii="TimesNewRomanPSMT" w:hAnsi="TimesNewRomanPSMT"/>
-          <w:b/>
-          <w:bCs/>
           <w:color w:val="000000"/>
           <w:sz w:val="30"/>
           <w:szCs w:val="30"/>
         </w:rPr>
-        <w:t>:</w:t>
-      </w:r>
-    </w:p>
-    <w:p>
-      <w:pPr>
-        <w:jc w:val="center"/>
-        <w:rPr>
-          <w:rFonts w:ascii="Sitka Small" w:hAnsi="Sitka Small"/>
-          <w:b/>
-          <w:bCs/>
+      </w:pPr>
+    </w:p>
+    <w:p>
+      <w:pPr>
+        <w:rPr>
+          <w:rFonts w:ascii="TimesNewRomanPSMT" w:hAnsi="TimesNewRomanPSMT"/>
           <w:color w:val="000000"/>
           <w:sz w:val="30"/>
           <w:szCs w:val="30"/>
         </w:rPr>
       </w:pPr>
-      <w:r>
+    </w:p>
+    <w:p>
+      <w:pPr>
+        <w:autoSpaceDE w:val="0"/>
+        <w:autoSpaceDN w:val="0"/>
+        <w:adjustRightInd w:val="0"/>
+        <w:spacing w:after="0" w:line="240" w:lineRule="auto"/>
+        <w:jc w:val="center"/>
+        <w:rPr>
+          <w:rFonts w:ascii="Times New Roman" w:hAnsi="Times New Roman" w:cs="Times New Roman"/>
+          <w:b/>
+          <w:bCs/>
+          <w:sz w:val="56"/>
+          <w:szCs w:val="56"/>
+        </w:rPr>
+      </w:pPr>
+      <w:r>
+        <w:rPr>
+          <w:rFonts w:ascii="Times New Roman" w:hAnsi="Times New Roman" w:cs="Times New Roman"/>
+          <w:sz w:val="52"/>
+          <w:szCs w:val="52"/>
+        </w:rPr>
+        <w:t xml:space="preserve">Presented to: </w:t>
+      </w:r>
+      <w:r>
+        <w:rPr>
+          <w:rFonts w:ascii="Times New Roman" w:hAnsi="Times New Roman" w:cs="Times New Roman"/>
+          <w:b/>
+          <w:bCs/>
+          <w:sz w:val="56"/>
+          <w:szCs w:val="56"/>
+        </w:rPr>
+        <w:t xml:space="preserve">Prof. </w:t>
+      </w:r>
+      <w:proofErr w:type="spellStart"/>
+      <w:r>
+        <w:rPr>
+          <w:rFonts w:ascii="Times New Roman" w:hAnsi="Times New Roman" w:cs="Times New Roman"/>
+          <w:b/>
+          <w:bCs/>
+          <w:sz w:val="56"/>
+          <w:szCs w:val="56"/>
+        </w:rPr>
+        <w:t>Abeer</w:t>
+      </w:r>
+      <w:proofErr w:type="spellEnd"/>
+      <w:r>
+        <w:rPr>
+          <w:rFonts w:ascii="Times New Roman" w:hAnsi="Times New Roman" w:cs="Times New Roman"/>
+          <w:b/>
+          <w:bCs/>
+          <w:sz w:val="56"/>
+          <w:szCs w:val="56"/>
+        </w:rPr>
+        <w:t xml:space="preserve"> </w:t>
+      </w:r>
+      <w:proofErr w:type="spellStart"/>
+      <w:r>
+        <w:rPr>
+          <w:rFonts w:ascii="Times New Roman" w:hAnsi="Times New Roman" w:cs="Times New Roman"/>
+          <w:b/>
+          <w:bCs/>
+          <w:sz w:val="56"/>
+          <w:szCs w:val="56"/>
+        </w:rPr>
+        <w:t>Twakol</w:t>
+      </w:r>
+      <w:proofErr w:type="spellEnd"/>
+    </w:p>
+    <w:p>
+      <w:pPr>
+        <w:autoSpaceDE w:val="0"/>
+        <w:autoSpaceDN w:val="0"/>
+        <w:adjustRightInd w:val="0"/>
+        <w:spacing w:after="0" w:line="240" w:lineRule="auto"/>
+        <w:jc w:val="center"/>
+        <w:rPr>
+          <w:rFonts w:ascii="Times New Roman" w:hAnsi="Times New Roman" w:cs="Times New Roman"/>
+          <w:b/>
+          <w:bCs/>
+          <w:sz w:val="56"/>
+          <w:szCs w:val="56"/>
+        </w:rPr>
+      </w:pPr>
+    </w:p>
+    <w:p>
+      <w:pPr>
+        <w:autoSpaceDE w:val="0"/>
+        <w:autoSpaceDN w:val="0"/>
+        <w:adjustRightInd w:val="0"/>
+        <w:spacing w:after="0" w:line="240" w:lineRule="auto"/>
+        <w:jc w:val="center"/>
+        <w:rPr>
+          <w:rFonts w:ascii="Times New Roman" w:hAnsi="Times New Roman" w:cs="Times New Roman"/>
+          <w:b/>
+          <w:bCs/>
+          <w:sz w:val="56"/>
+          <w:szCs w:val="56"/>
+        </w:rPr>
+      </w:pPr>
+    </w:p>
+    <w:p>
+      <w:pPr>
+        <w:ind w:left="720" w:firstLine="720"/>
+        <w:rPr>
+          <w:rFonts w:ascii="Times New Roman" w:hAnsi="Times New Roman" w:cs="Times New Roman"/>
+          <w:sz w:val="52"/>
+          <w:szCs w:val="52"/>
+        </w:rPr>
+      </w:pPr>
+      <w:r>
+        <w:rPr>
+          <w:rFonts w:ascii="Times New Roman" w:hAnsi="Times New Roman" w:cs="Times New Roman"/>
+          <w:sz w:val="52"/>
+          <w:szCs w:val="52"/>
+        </w:rPr>
+        <w:t>Presented by:</w:t>
+      </w:r>
+    </w:p>
+    <w:p>
+      <w:pPr>
+        <w:ind w:left="2160"/>
+        <w:rPr>
+          <w:rFonts w:ascii="Sitka Small" w:hAnsi="Sitka Small"/>
+          <w:color w:val="000000"/>
+          <w:sz w:val="48"/>
+          <w:szCs w:val="48"/>
+        </w:rPr>
+      </w:pPr>
+      <w:r>
+        <w:rPr>
+          <w:rFonts w:ascii="Sitka Small" w:hAnsi="Sitka Small"/>
+          <w:color w:val="000000"/>
+          <w:sz w:val="48"/>
+          <w:szCs w:val="48"/>
+        </w:rPr>
+        <w:t xml:space="preserve">Ibrahim Ahmed </w:t>
+      </w:r>
+      <w:proofErr w:type="spellStart"/>
+      <w:r>
+        <w:rPr>
+          <w:rFonts w:ascii="Sitka Small" w:hAnsi="Sitka Small"/>
+          <w:color w:val="000000"/>
+          <w:sz w:val="48"/>
+          <w:szCs w:val="48"/>
+        </w:rPr>
+        <w:t>Taher</w:t>
+      </w:r>
+      <w:proofErr w:type="spellEnd"/>
+      <w:r>
+        <w:rPr>
+          <w:rFonts w:ascii="Sitka Small" w:hAnsi="Sitka Small"/>
+          <w:color w:val="000000"/>
+          <w:sz w:val="48"/>
+          <w:szCs w:val="48"/>
+        </w:rPr>
+        <w:br/>
+        <w:t xml:space="preserve">Ahmed </w:t>
+      </w:r>
+      <w:proofErr w:type="spellStart"/>
+      <w:r>
+        <w:rPr>
+          <w:rFonts w:ascii="Sitka Small" w:hAnsi="Sitka Small"/>
+          <w:color w:val="000000"/>
+          <w:sz w:val="48"/>
+          <w:szCs w:val="48"/>
+        </w:rPr>
+        <w:t>Rafi</w:t>
+      </w:r>
+      <w:r>
+        <w:rPr>
+          <w:rFonts w:ascii="Sitka Small" w:hAnsi="Sitka Small"/>
+          <w:color w:val="000000"/>
+          <w:sz w:val="48"/>
+          <w:szCs w:val="48"/>
+        </w:rPr>
+        <w:t>k</w:t>
+      </w:r>
+      <w:proofErr w:type="spellEnd"/>
+      <w:r>
+        <w:rPr>
+          <w:rFonts w:ascii="Sitka Small" w:hAnsi="Sitka Small"/>
+          <w:color w:val="000000"/>
+          <w:sz w:val="48"/>
+          <w:szCs w:val="48"/>
+        </w:rPr>
+        <w:t xml:space="preserve"> Mohammed</w:t>
+      </w:r>
+      <w:r>
+        <w:rPr>
+          <w:rFonts w:ascii="Sitka Small" w:hAnsi="Sitka Small"/>
+          <w:color w:val="000000"/>
+          <w:sz w:val="48"/>
+          <w:szCs w:val="48"/>
+        </w:rPr>
+        <w:t xml:space="preserve"> </w:t>
+      </w:r>
+      <w:r>
+        <w:rPr>
+          <w:rFonts w:ascii="Sitka Small" w:hAnsi="Sitka Small"/>
+          <w:color w:val="000000"/>
+          <w:sz w:val="48"/>
+          <w:szCs w:val="48"/>
+        </w:rPr>
+        <w:br/>
+        <w:t xml:space="preserve">Ahmed </w:t>
+      </w:r>
+      <w:proofErr w:type="spellStart"/>
+      <w:r>
+        <w:rPr>
+          <w:rFonts w:ascii="Sitka Small" w:hAnsi="Sitka Small"/>
+          <w:color w:val="000000"/>
+          <w:sz w:val="48"/>
+          <w:szCs w:val="48"/>
+        </w:rPr>
+        <w:t>Lotfy</w:t>
+      </w:r>
+      <w:proofErr w:type="spellEnd"/>
+      <w:r>
+        <w:rPr>
+          <w:rFonts w:ascii="Sitka Small" w:hAnsi="Sitka Small"/>
+          <w:color w:val="000000"/>
+          <w:sz w:val="48"/>
+          <w:szCs w:val="48"/>
+        </w:rPr>
+        <w:t xml:space="preserve"> </w:t>
+      </w:r>
+      <w:r>
+        <w:rPr>
+          <w:rFonts w:ascii="Sitka Small" w:hAnsi="Sitka Small"/>
+          <w:color w:val="000000"/>
+          <w:sz w:val="48"/>
+          <w:szCs w:val="48"/>
+        </w:rPr>
+        <w:t>Abdel Fattah</w:t>
+      </w:r>
+      <w:r>
+        <w:rPr>
+          <w:rFonts w:ascii="Sitka Small" w:hAnsi="Sitka Small"/>
+          <w:color w:val="000000"/>
+          <w:sz w:val="48"/>
+          <w:szCs w:val="48"/>
+        </w:rPr>
+        <w:br/>
+        <w:t xml:space="preserve">Ahmed </w:t>
+      </w:r>
+      <w:proofErr w:type="spellStart"/>
+      <w:r>
+        <w:rPr>
+          <w:rFonts w:ascii="Sitka Small" w:hAnsi="Sitka Small"/>
+          <w:color w:val="000000"/>
+          <w:sz w:val="48"/>
+          <w:szCs w:val="48"/>
+        </w:rPr>
+        <w:t>Safwat</w:t>
+      </w:r>
+      <w:proofErr w:type="spellEnd"/>
+      <w:r>
+        <w:rPr>
+          <w:rFonts w:ascii="Sitka Small" w:hAnsi="Sitka Small"/>
+          <w:color w:val="000000"/>
+          <w:sz w:val="48"/>
+          <w:szCs w:val="48"/>
+        </w:rPr>
+        <w:t xml:space="preserve"> </w:t>
+      </w:r>
+      <w:r>
+        <w:rPr>
+          <w:rFonts w:ascii="Sitka Small" w:hAnsi="Sitka Small"/>
+          <w:color w:val="000000"/>
+          <w:sz w:val="48"/>
+          <w:szCs w:val="48"/>
+        </w:rPr>
+        <w:t>Abdel Aziz</w:t>
+      </w:r>
+      <w:r>
+        <w:rPr>
+          <w:rFonts w:ascii="Sitka Small" w:hAnsi="Sitka Small"/>
+          <w:color w:val="000000"/>
+          <w:sz w:val="48"/>
+          <w:szCs w:val="48"/>
+        </w:rPr>
+        <w:t xml:space="preserve"> </w:t>
+      </w:r>
+      <w:r>
+        <w:rPr>
+          <w:rFonts w:ascii="Sitka Small" w:hAnsi="Sitka Small"/>
+          <w:color w:val="000000"/>
+          <w:sz w:val="48"/>
+          <w:szCs w:val="48"/>
+        </w:rPr>
+        <w:br/>
+      </w:r>
+      <w:proofErr w:type="spellStart"/>
+      <w:r>
+        <w:rPr>
+          <w:rFonts w:ascii="Sitka Small" w:hAnsi="Sitka Small"/>
+          <w:color w:val="000000"/>
+          <w:sz w:val="48"/>
+          <w:szCs w:val="48"/>
+        </w:rPr>
+        <w:t>Ameen</w:t>
+      </w:r>
+      <w:proofErr w:type="spellEnd"/>
+      <w:r>
+        <w:rPr>
+          <w:rFonts w:ascii="Sitka Small" w:hAnsi="Sitka Small"/>
+          <w:color w:val="000000"/>
+          <w:sz w:val="48"/>
+          <w:szCs w:val="48"/>
+        </w:rPr>
+        <w:t xml:space="preserve"> Mohammed </w:t>
+      </w:r>
+      <w:proofErr w:type="spellStart"/>
+      <w:r>
+        <w:rPr>
+          <w:rFonts w:ascii="Sitka Small" w:hAnsi="Sitka Small"/>
+          <w:color w:val="000000"/>
+          <w:sz w:val="48"/>
+          <w:szCs w:val="48"/>
+        </w:rPr>
+        <w:t>Ameen</w:t>
+      </w:r>
+      <w:proofErr w:type="spellEnd"/>
+      <w:r>
+        <w:rPr>
+          <w:rFonts w:ascii="Sitka Small" w:hAnsi="Sitka Small"/>
+          <w:color w:val="000000"/>
+          <w:sz w:val="48"/>
+          <w:szCs w:val="48"/>
+        </w:rPr>
+        <w:br/>
+      </w:r>
+      <w:proofErr w:type="spellStart"/>
+      <w:r>
+        <w:rPr>
+          <w:rFonts w:ascii="Sitka Small" w:hAnsi="Sitka Small"/>
+          <w:color w:val="000000"/>
+          <w:sz w:val="48"/>
+          <w:szCs w:val="48"/>
+        </w:rPr>
+        <w:t>Kariem</w:t>
+      </w:r>
+      <w:proofErr w:type="spellEnd"/>
+      <w:r>
+        <w:rPr>
+          <w:rFonts w:ascii="Sitka Small" w:hAnsi="Sitka Small"/>
+          <w:color w:val="000000"/>
+          <w:sz w:val="48"/>
+          <w:szCs w:val="48"/>
+        </w:rPr>
+        <w:t xml:space="preserve"> </w:t>
+      </w:r>
+      <w:proofErr w:type="spellStart"/>
+      <w:r>
+        <w:rPr>
+          <w:rFonts w:ascii="Sitka Small" w:hAnsi="Sitka Small"/>
+          <w:color w:val="000000"/>
+          <w:sz w:val="48"/>
+          <w:szCs w:val="48"/>
+        </w:rPr>
+        <w:t>Elsayed</w:t>
+      </w:r>
+      <w:proofErr w:type="spellEnd"/>
+      <w:r>
+        <w:rPr>
+          <w:rFonts w:ascii="Sitka Small" w:hAnsi="Sitka Small"/>
+          <w:color w:val="000000"/>
+          <w:sz w:val="48"/>
+          <w:szCs w:val="48"/>
+        </w:rPr>
+        <w:t xml:space="preserve"> </w:t>
+      </w:r>
+      <w:proofErr w:type="spellStart"/>
+      <w:r>
+        <w:rPr>
+          <w:rFonts w:ascii="Sitka Small" w:hAnsi="Sitka Small"/>
+          <w:color w:val="000000"/>
+          <w:sz w:val="48"/>
+          <w:szCs w:val="48"/>
+        </w:rPr>
+        <w:t>Mostafa</w:t>
+      </w:r>
+      <w:proofErr w:type="spellEnd"/>
+    </w:p>
+    <w:p>
+      <w:pPr>
+        <w:jc w:val="center"/>
         <w:rPr>
           <w:rFonts w:ascii="Sitka Small" w:hAnsi="Sitka Small"/>
           <w:b/>
@@ -287,10 +1009,11 @@
           <w:sz w:val="30"/>
           <w:szCs w:val="30"/>
         </w:rPr>
-        <w:t xml:space="preserve">Ibrahim Ahmed </w:t>
-      </w:r>
-      <w:proofErr w:type="spellStart"/>
-      <w:r>
+      </w:pPr>
+    </w:p>
+    <w:p>
+      <w:pPr>
+        <w:jc w:val="center"/>
         <w:rPr>
           <w:rFonts w:ascii="Sitka Small" w:hAnsi="Sitka Small"/>
           <w:b/>
@@ -299,312 +1022,11 @@
           <w:sz w:val="30"/>
           <w:szCs w:val="30"/>
         </w:rPr>
-        <w:t>Taher</w:t>
-      </w:r>
-      <w:proofErr w:type="spellEnd"/>
-      <w:r>
-        <w:rPr>
-          <w:rFonts w:ascii="Sitka Small" w:hAnsi="Sitka Small"/>
-          <w:b/>
-          <w:bCs/>
-          <w:color w:val="000000"/>
-          <w:sz w:val="30"/>
-          <w:szCs w:val="30"/>
-        </w:rPr>
-        <w:br/>
-        <w:t xml:space="preserve">Ahmed </w:t>
-      </w:r>
-      <w:proofErr w:type="spellStart"/>
-      <w:r>
-        <w:rPr>
-          <w:rFonts w:ascii="Sitka Small" w:hAnsi="Sitka Small"/>
-          <w:b/>
-          <w:bCs/>
-          <w:color w:val="000000"/>
-          <w:sz w:val="30"/>
-          <w:szCs w:val="30"/>
-        </w:rPr>
-        <w:t>Rafi</w:t>
-      </w:r>
-      <w:r>
-        <w:rPr>
-          <w:rFonts w:ascii="Sitka Small" w:hAnsi="Sitka Small"/>
-          <w:b/>
-          <w:bCs/>
-          <w:color w:val="000000"/>
-          <w:sz w:val="30"/>
-          <w:szCs w:val="30"/>
-        </w:rPr>
-        <w:t>k</w:t>
-      </w:r>
-      <w:proofErr w:type="spellEnd"/>
-      <w:r>
-        <w:rPr>
-          <w:rFonts w:ascii="Sitka Small" w:hAnsi="Sitka Small"/>
-          <w:b/>
-          <w:bCs/>
-          <w:color w:val="000000"/>
-          <w:sz w:val="30"/>
-          <w:szCs w:val="30"/>
-        </w:rPr>
-        <w:t xml:space="preserve"> Mohammed</w:t>
-      </w:r>
-      <w:r>
-        <w:rPr>
-          <w:rFonts w:ascii="Sitka Small" w:hAnsi="Sitka Small"/>
-          <w:b/>
-          <w:bCs/>
-          <w:color w:val="000000"/>
-          <w:sz w:val="30"/>
-          <w:szCs w:val="30"/>
-        </w:rPr>
-        <w:t xml:space="preserve"> </w:t>
-      </w:r>
-      <w:r>
-        <w:rPr>
-          <w:rFonts w:ascii="Sitka Small" w:hAnsi="Sitka Small"/>
-          <w:b/>
-          <w:bCs/>
-          <w:color w:val="000000"/>
-          <w:sz w:val="30"/>
-          <w:szCs w:val="30"/>
-        </w:rPr>
-        <w:br/>
-      </w:r>
-      <w:proofErr w:type="spellStart"/>
-      <w:r>
-        <w:rPr>
-          <w:rFonts w:ascii="Sitka Small" w:hAnsi="Sitka Small"/>
-          <w:b/>
-          <w:bCs/>
-          <w:color w:val="000000"/>
-          <w:sz w:val="30"/>
-          <w:szCs w:val="30"/>
-        </w:rPr>
-        <w:t>Ameen</w:t>
-      </w:r>
-      <w:proofErr w:type="spellEnd"/>
-      <w:r>
-        <w:rPr>
-          <w:rFonts w:ascii="Sitka Small" w:hAnsi="Sitka Small"/>
-          <w:b/>
-          <w:bCs/>
-          <w:color w:val="000000"/>
-          <w:sz w:val="30"/>
-          <w:szCs w:val="30"/>
-        </w:rPr>
-        <w:t xml:space="preserve"> Mohammed </w:t>
-      </w:r>
-      <w:proofErr w:type="spellStart"/>
-      <w:r>
-        <w:rPr>
-          <w:rFonts w:ascii="Sitka Small" w:hAnsi="Sitka Small"/>
-          <w:b/>
-          <w:bCs/>
-          <w:color w:val="000000"/>
-          <w:sz w:val="30"/>
-          <w:szCs w:val="30"/>
-        </w:rPr>
-        <w:t>Ameen</w:t>
-      </w:r>
-      <w:proofErr w:type="spellEnd"/>
-      <w:r>
-        <w:rPr>
-          <w:rFonts w:ascii="Sitka Small" w:hAnsi="Sitka Small"/>
-          <w:b/>
-          <w:bCs/>
-          <w:color w:val="000000"/>
-          <w:sz w:val="30"/>
-          <w:szCs w:val="30"/>
-        </w:rPr>
-        <w:br/>
-        <w:t xml:space="preserve">Ahmed </w:t>
-      </w:r>
-      <w:proofErr w:type="spellStart"/>
-      <w:r>
-        <w:rPr>
-          <w:rFonts w:ascii="Sitka Small" w:hAnsi="Sitka Small"/>
-          <w:b/>
-          <w:bCs/>
-          <w:color w:val="000000"/>
-          <w:sz w:val="30"/>
-          <w:szCs w:val="30"/>
-        </w:rPr>
-        <w:t>Lotfy</w:t>
-      </w:r>
-      <w:proofErr w:type="spellEnd"/>
-      <w:r>
-        <w:rPr>
-          <w:rFonts w:ascii="Sitka Small" w:hAnsi="Sitka Small"/>
-          <w:b/>
-          <w:bCs/>
-          <w:color w:val="000000"/>
-          <w:sz w:val="30"/>
-          <w:szCs w:val="30"/>
-        </w:rPr>
-        <w:t xml:space="preserve"> </w:t>
-      </w:r>
-      <w:r>
-        <w:rPr>
-          <w:rFonts w:ascii="Sitka Small" w:hAnsi="Sitka Small"/>
-          <w:b/>
-          <w:bCs/>
-          <w:color w:val="000000"/>
-          <w:sz w:val="30"/>
-          <w:szCs w:val="30"/>
-        </w:rPr>
-        <w:t>Abdel Fattah</w:t>
-      </w:r>
-      <w:r>
-        <w:rPr>
-          <w:rFonts w:ascii="Sitka Small" w:hAnsi="Sitka Small"/>
-          <w:b/>
-          <w:bCs/>
-          <w:color w:val="000000"/>
-          <w:sz w:val="30"/>
-          <w:szCs w:val="30"/>
-        </w:rPr>
-        <w:br/>
-        <w:t xml:space="preserve">Ahmed </w:t>
-      </w:r>
-      <w:proofErr w:type="spellStart"/>
-      <w:r>
-        <w:rPr>
-          <w:rFonts w:ascii="Sitka Small" w:hAnsi="Sitka Small"/>
-          <w:b/>
-          <w:bCs/>
-          <w:color w:val="000000"/>
-          <w:sz w:val="30"/>
-          <w:szCs w:val="30"/>
-        </w:rPr>
-        <w:t>Safwat</w:t>
-      </w:r>
-      <w:proofErr w:type="spellEnd"/>
-      <w:r>
-        <w:rPr>
-          <w:rFonts w:ascii="Sitka Small" w:hAnsi="Sitka Small"/>
-          <w:b/>
-          <w:bCs/>
-          <w:color w:val="000000"/>
-          <w:sz w:val="30"/>
-          <w:szCs w:val="30"/>
-        </w:rPr>
-        <w:t xml:space="preserve"> </w:t>
-      </w:r>
-      <w:r>
-        <w:rPr>
-          <w:rFonts w:ascii="Sitka Small" w:hAnsi="Sitka Small"/>
-          <w:b/>
-          <w:bCs/>
-          <w:color w:val="000000"/>
-          <w:sz w:val="30"/>
-          <w:szCs w:val="30"/>
-        </w:rPr>
-        <w:t>Abdel Aziz</w:t>
-      </w:r>
-      <w:r>
-        <w:rPr>
-          <w:rFonts w:ascii="Sitka Small" w:hAnsi="Sitka Small"/>
-          <w:b/>
-          <w:bCs/>
-          <w:color w:val="000000"/>
-          <w:sz w:val="30"/>
-          <w:szCs w:val="30"/>
-        </w:rPr>
-        <w:br/>
-      </w:r>
-      <w:proofErr w:type="spellStart"/>
-      <w:r>
-        <w:rPr>
-          <w:rFonts w:ascii="Sitka Small" w:hAnsi="Sitka Small"/>
-          <w:b/>
-          <w:bCs/>
-          <w:color w:val="000000"/>
-          <w:sz w:val="30"/>
-          <w:szCs w:val="30"/>
-        </w:rPr>
-        <w:t>Kariem</w:t>
-      </w:r>
-      <w:proofErr w:type="spellEnd"/>
-      <w:r>
-        <w:rPr>
-          <w:rFonts w:ascii="Sitka Small" w:hAnsi="Sitka Small"/>
-          <w:b/>
-          <w:bCs/>
-          <w:color w:val="000000"/>
-          <w:sz w:val="30"/>
-          <w:szCs w:val="30"/>
-        </w:rPr>
-        <w:t xml:space="preserve"> </w:t>
-      </w:r>
-      <w:proofErr w:type="spellStart"/>
-      <w:r>
-        <w:rPr>
-          <w:rFonts w:ascii="Sitka Small" w:hAnsi="Sitka Small"/>
-          <w:b/>
-          <w:bCs/>
-          <w:color w:val="000000"/>
-          <w:sz w:val="30"/>
-          <w:szCs w:val="30"/>
-        </w:rPr>
-        <w:t>Elsayed</w:t>
-      </w:r>
-      <w:proofErr w:type="spellEnd"/>
-      <w:r>
-        <w:rPr>
-          <w:rFonts w:ascii="Sitka Small" w:hAnsi="Sitka Small"/>
-          <w:b/>
-          <w:bCs/>
-          <w:color w:val="000000"/>
-          <w:sz w:val="30"/>
-          <w:szCs w:val="30"/>
-        </w:rPr>
-        <w:t xml:space="preserve"> </w:t>
-      </w:r>
-      <w:proofErr w:type="spellStart"/>
-      <w:r>
-        <w:rPr>
-          <w:rFonts w:ascii="Sitka Small" w:hAnsi="Sitka Small"/>
-          <w:b/>
-          <w:bCs/>
-          <w:color w:val="000000"/>
-          <w:sz w:val="30"/>
-          <w:szCs w:val="30"/>
-        </w:rPr>
-        <w:t>Mostafa</w:t>
-      </w:r>
-      <w:proofErr w:type="spellEnd"/>
-    </w:p>
-    <w:p>
-      <w:pPr>
-        <w:jc w:val="center"/>
-        <w:rPr>
-          <w:rFonts w:ascii="Sitka Small" w:hAnsi="Sitka Small"/>
-          <w:b/>
-          <w:bCs/>
-          <w:color w:val="000000"/>
-          <w:sz w:val="30"/>
-          <w:szCs w:val="30"/>
-        </w:rPr>
-      </w:pPr>
-    </w:p>
-    <w:p>
-      <w:pPr>
-        <w:jc w:val="center"/>
-        <w:rPr>
-          <w:rFonts w:ascii="Sitka Small" w:hAnsi="Sitka Small"/>
-          <w:b/>
-          <w:bCs/>
-          <w:color w:val="000000"/>
-          <w:sz w:val="30"/>
-          <w:szCs w:val="30"/>
-        </w:rPr>
       </w:pPr>
     </w:p>
     <w:p>
       <w:pPr>
         <w:spacing w:before="240"/>
-        <w:jc w:val="center"/>
         <w:rPr>
           <w:rFonts w:ascii="Lucida Calligraphy" w:hAnsi="Lucida Calligraphy"/>
           <w:color w:val="000000"/>
@@ -612,8 +1034,319 @@
           <w:szCs w:val="32"/>
         </w:rPr>
         <w:sectPr>
-          <w:footerReference w:type="default" r:id="rId8"/>
-          <w:pgSz w:w="12240" w:h="15840"/>
+          <w:footerReference w:type="default" r:id="rId9"/>
+          <w:pgSz w:w="11907" w:h="16839" w:code="9"/>
+          <w:pgMar w:top="720" w:right="720" w:bottom="720" w:left="720" w:header="720" w:footer="720" w:gutter="0"/>
+          <w:pgNumType w:fmt="lowerRoman" w:start="1" w:chapStyle="1" w:chapSep="period"/>
+          <w:cols w:space="720"/>
+          <w:docGrid w:linePitch="360"/>
+        </w:sectPr>
+      </w:pPr>
+    </w:p>
+    <w:p>
+      <w:pPr>
+        <w:pBdr>
+          <w:bottom w:val="single" w:sz="6" w:space="1" w:color="auto"/>
+        </w:pBdr>
+        <w:rPr>
+          <w:rFonts w:ascii="Times New Roman" w:eastAsia="Times New Roman" w:hAnsi="Times New Roman" w:cs="Times New Roman"/>
+          <w:b/>
+          <w:bCs/>
+          <w:color w:val="ED7D31" w:themeColor="accent2"/>
+          <w:sz w:val="52"/>
+          <w:szCs w:val="52"/>
+        </w:rPr>
+      </w:pPr>
+      <w:bookmarkStart w:id="1" w:name="_Toc471129199"/>
+      <w:r>
+        <w:rPr>
+          <w:rFonts w:ascii="Times New Roman" w:eastAsia="Times New Roman" w:hAnsi="Times New Roman" w:cs="Times New Roman"/>
+          <w:b/>
+          <w:bCs/>
+          <w:color w:val="ED7D31" w:themeColor="accent2"/>
+          <w:sz w:val="52"/>
+          <w:szCs w:val="52"/>
+        </w:rPr>
+        <w:lastRenderedPageBreak/>
+        <w:t>A</w:t>
+      </w:r>
+      <w:bookmarkEnd w:id="1"/>
+      <w:r>
+        <w:rPr>
+          <w:rFonts w:ascii="Times New Roman" w:eastAsia="Times New Roman" w:hAnsi="Times New Roman" w:cs="Times New Roman"/>
+          <w:b/>
+          <w:bCs/>
+          <w:color w:val="ED7D31" w:themeColor="accent2"/>
+          <w:sz w:val="52"/>
+          <w:szCs w:val="52"/>
+        </w:rPr>
+        <w:t>cknowledgment</w:t>
+      </w:r>
+      <w:r>
+        <w:rPr>
+          <w:rFonts w:ascii="Times New Roman" w:eastAsia="Times New Roman" w:hAnsi="Times New Roman" w:cs="Times New Roman"/>
+          <w:b/>
+          <w:bCs/>
+          <w:color w:val="ED7D31" w:themeColor="accent2"/>
+          <w:sz w:val="52"/>
+          <w:szCs w:val="52"/>
+        </w:rPr>
+        <w:tab/>
+      </w:r>
+    </w:p>
+    <w:p>
+      <w:pPr>
+        <w:shd w:val="clear" w:color="auto" w:fill="FFFFFF"/>
+        <w:spacing w:after="0" w:line="240" w:lineRule="auto"/>
+        <w:jc w:val="both"/>
+        <w:rPr>
+          <w:rFonts w:ascii="Century" w:eastAsia="Times New Roman" w:hAnsi="Century" w:cs="Times New Roman"/>
+          <w:color w:val="000000" w:themeColor="text1"/>
+          <w:sz w:val="40"/>
+          <w:szCs w:val="40"/>
+        </w:rPr>
+      </w:pPr>
+    </w:p>
+    <w:p>
+      <w:pPr>
+        <w:shd w:val="clear" w:color="auto" w:fill="FFFFFF"/>
+        <w:spacing w:after="0" w:line="360" w:lineRule="auto"/>
+        <w:jc w:val="both"/>
+        <w:rPr>
+          <w:rFonts w:ascii="Century" w:eastAsia="Times New Roman" w:hAnsi="Century" w:cs="Times New Roman"/>
+          <w:color w:val="000000" w:themeColor="text1"/>
+          <w:sz w:val="44"/>
+          <w:szCs w:val="44"/>
+        </w:rPr>
+      </w:pPr>
+      <w:r>
+        <w:rPr>
+          <w:rFonts w:ascii="Century" w:eastAsia="Times New Roman" w:hAnsi="Century" w:cs="Times New Roman"/>
+          <w:color w:val="000000" w:themeColor="text1"/>
+          <w:sz w:val="44"/>
+          <w:szCs w:val="44"/>
+        </w:rPr>
+        <w:t xml:space="preserve">Any attempt at any level cannot be satisfactorily completed without the will of God and the Support and guidance of learned people. We would like to express our immense gratitude to </w:t>
+      </w:r>
+      <w:r>
+        <w:rPr>
+          <w:rFonts w:ascii="Century" w:eastAsia="Times New Roman" w:hAnsi="Century" w:cs="Times New Roman"/>
+          <w:i/>
+          <w:iCs/>
+          <w:color w:val="000000" w:themeColor="text1"/>
+          <w:sz w:val="44"/>
+          <w:szCs w:val="44"/>
+        </w:rPr>
+        <w:t xml:space="preserve">Prof. </w:t>
+      </w:r>
+      <w:proofErr w:type="spellStart"/>
+      <w:r>
+        <w:rPr>
+          <w:rFonts w:ascii="Century" w:eastAsia="Times New Roman" w:hAnsi="Century" w:cs="Times New Roman"/>
+          <w:i/>
+          <w:iCs/>
+          <w:color w:val="000000" w:themeColor="text1"/>
+          <w:sz w:val="44"/>
+          <w:szCs w:val="44"/>
+        </w:rPr>
+        <w:t>Abeer</w:t>
+      </w:r>
+      <w:proofErr w:type="spellEnd"/>
+      <w:r>
+        <w:rPr>
+          <w:rFonts w:ascii="Century" w:eastAsia="Times New Roman" w:hAnsi="Century" w:cs="Times New Roman"/>
+          <w:i/>
+          <w:iCs/>
+          <w:color w:val="000000" w:themeColor="text1"/>
+          <w:sz w:val="44"/>
+          <w:szCs w:val="44"/>
+        </w:rPr>
+        <w:t xml:space="preserve"> </w:t>
+      </w:r>
+      <w:proofErr w:type="spellStart"/>
+      <w:r>
+        <w:rPr>
+          <w:rFonts w:ascii="Century" w:eastAsia="Times New Roman" w:hAnsi="Century" w:cs="Times New Roman"/>
+          <w:i/>
+          <w:iCs/>
+          <w:color w:val="000000" w:themeColor="text1"/>
+          <w:sz w:val="44"/>
+          <w:szCs w:val="44"/>
+        </w:rPr>
+        <w:t>Twakol</w:t>
+      </w:r>
+      <w:proofErr w:type="spellEnd"/>
+      <w:r>
+        <w:rPr>
+          <w:rFonts w:ascii="Century" w:eastAsia="Times New Roman" w:hAnsi="Century" w:cs="Times New Roman"/>
+          <w:color w:val="000000" w:themeColor="text1"/>
+          <w:sz w:val="44"/>
+          <w:szCs w:val="44"/>
+        </w:rPr>
+        <w:t xml:space="preserve"> and </w:t>
+      </w:r>
+      <w:r>
+        <w:rPr>
+          <w:rFonts w:ascii="Century" w:eastAsia="Times New Roman" w:hAnsi="Century" w:cs="Times New Roman"/>
+          <w:i/>
+          <w:iCs/>
+          <w:color w:val="000000" w:themeColor="text1"/>
+          <w:sz w:val="44"/>
+          <w:szCs w:val="44"/>
+        </w:rPr>
+        <w:t xml:space="preserve">Eng. </w:t>
+      </w:r>
+      <w:proofErr w:type="spellStart"/>
+      <w:r>
+        <w:rPr>
+          <w:rFonts w:ascii="Century" w:eastAsia="Times New Roman" w:hAnsi="Century" w:cs="Times New Roman"/>
+          <w:i/>
+          <w:iCs/>
+          <w:color w:val="000000" w:themeColor="text1"/>
+          <w:sz w:val="44"/>
+          <w:szCs w:val="44"/>
+        </w:rPr>
+        <w:t>Abdelrahman</w:t>
+      </w:r>
+      <w:proofErr w:type="spellEnd"/>
+      <w:r>
+        <w:rPr>
+          <w:rFonts w:ascii="Century" w:eastAsia="Times New Roman" w:hAnsi="Century" w:cs="Times New Roman"/>
+          <w:i/>
+          <w:iCs/>
+          <w:color w:val="000000" w:themeColor="text1"/>
+          <w:sz w:val="44"/>
+          <w:szCs w:val="44"/>
+        </w:rPr>
+        <w:t xml:space="preserve"> </w:t>
+      </w:r>
+      <w:proofErr w:type="spellStart"/>
+      <w:r>
+        <w:rPr>
+          <w:rFonts w:ascii="Century" w:eastAsia="Times New Roman" w:hAnsi="Century" w:cs="Times New Roman"/>
+          <w:i/>
+          <w:iCs/>
+          <w:color w:val="000000" w:themeColor="text1"/>
+          <w:sz w:val="44"/>
+          <w:szCs w:val="44"/>
+        </w:rPr>
+        <w:t>Elewah</w:t>
+      </w:r>
+      <w:proofErr w:type="spellEnd"/>
+      <w:r>
+        <w:rPr>
+          <w:rFonts w:ascii="Century" w:eastAsia="Times New Roman" w:hAnsi="Century" w:cs="Times New Roman"/>
+          <w:color w:val="000000" w:themeColor="text1"/>
+          <w:sz w:val="44"/>
+          <w:szCs w:val="44"/>
+        </w:rPr>
+        <w:t xml:space="preserve"> </w:t>
+      </w:r>
+      <w:r>
+        <w:rPr>
+          <w:rFonts w:ascii="Century" w:eastAsia="Times New Roman" w:hAnsi="Century" w:cs="Times New Roman"/>
+          <w:color w:val="000000" w:themeColor="text1"/>
+          <w:sz w:val="44"/>
+          <w:szCs w:val="44"/>
+        </w:rPr>
+        <w:t>for their constant support and motivation that have encouraged us to come up with this project.</w:t>
+      </w:r>
+    </w:p>
+    <w:p>
+      <w:pPr>
+        <w:shd w:val="clear" w:color="auto" w:fill="FFFFFF"/>
+        <w:spacing w:after="0" w:line="240" w:lineRule="auto"/>
+        <w:jc w:val="both"/>
+        <w:rPr>
+          <w:rFonts w:ascii="Century" w:eastAsia="Times New Roman" w:hAnsi="Century" w:cs="Times New Roman"/>
+          <w:color w:val="000000" w:themeColor="text1"/>
+          <w:sz w:val="40"/>
+          <w:szCs w:val="40"/>
+        </w:rPr>
+      </w:pPr>
+    </w:p>
+    <w:p>
+      <w:pPr>
+        <w:rPr>
+          <w:rFonts w:ascii="Century" w:eastAsia="Times New Roman" w:hAnsi="Century" w:cs="Times New Roman"/>
+          <w:color w:val="000000" w:themeColor="text1"/>
+          <w:sz w:val="40"/>
+          <w:szCs w:val="40"/>
+        </w:rPr>
+      </w:pPr>
+      <w:r>
+        <w:rPr>
+          <w:rFonts w:ascii="Century" w:eastAsia="Times New Roman" w:hAnsi="Century" w:cs="Times New Roman"/>
+          <w:color w:val="000000" w:themeColor="text1"/>
+          <w:sz w:val="40"/>
+          <w:szCs w:val="40"/>
+        </w:rPr>
+        <w:br w:type="page"/>
+      </w:r>
+    </w:p>
+    <w:p>
+      <w:pPr>
+        <w:pBdr>
+          <w:bottom w:val="single" w:sz="6" w:space="1" w:color="auto"/>
+        </w:pBdr>
+        <w:rPr>
+          <w:rFonts w:ascii="Times New Roman" w:eastAsia="Times New Roman" w:hAnsi="Times New Roman" w:cs="Times New Roman"/>
+          <w:b/>
+          <w:bCs/>
+          <w:color w:val="ED7D31" w:themeColor="accent2"/>
+          <w:sz w:val="52"/>
+          <w:szCs w:val="52"/>
+        </w:rPr>
+      </w:pPr>
+      <w:r>
+        <w:rPr>
+          <w:rFonts w:ascii="Times New Roman" w:eastAsia="Times New Roman" w:hAnsi="Times New Roman" w:cs="Times New Roman"/>
+          <w:b/>
+          <w:bCs/>
+          <w:color w:val="ED7D31" w:themeColor="accent2"/>
+          <w:sz w:val="52"/>
+          <w:szCs w:val="52"/>
+        </w:rPr>
+        <w:lastRenderedPageBreak/>
+        <w:t>Abstract</w:t>
+      </w:r>
+      <w:r>
+        <w:rPr>
+          <w:rFonts w:ascii="Times New Roman" w:eastAsia="Times New Roman" w:hAnsi="Times New Roman" w:cs="Times New Roman"/>
+          <w:b/>
+          <w:bCs/>
+          <w:color w:val="ED7D31" w:themeColor="accent2"/>
+          <w:sz w:val="52"/>
+          <w:szCs w:val="52"/>
+        </w:rPr>
+        <w:tab/>
+      </w:r>
+    </w:p>
+    <w:p>
+      <w:pPr>
+        <w:shd w:val="clear" w:color="auto" w:fill="FFFFFF"/>
+        <w:spacing w:after="0" w:line="240" w:lineRule="auto"/>
+        <w:rPr>
+          <w:rFonts w:ascii="Times New Roman" w:eastAsia="Times New Roman" w:hAnsi="Times New Roman" w:cs="Times New Roman"/>
+          <w:sz w:val="32"/>
+          <w:szCs w:val="32"/>
+        </w:rPr>
+      </w:pPr>
+    </w:p>
+    <w:p>
+      <w:pPr>
+        <w:shd w:val="clear" w:color="auto" w:fill="FFFFFF"/>
+        <w:spacing w:after="0" w:line="240" w:lineRule="auto"/>
+        <w:jc w:val="both"/>
+        <w:rPr>
+          <w:rFonts w:ascii="Century" w:eastAsia="Times New Roman" w:hAnsi="Century" w:cs="Times New Roman"/>
+          <w:color w:val="000000" w:themeColor="text1"/>
+          <w:sz w:val="40"/>
+          <w:szCs w:val="40"/>
+        </w:rPr>
+        <w:sectPr>
+          <w:footerReference w:type="default" r:id="rId10"/>
+          <w:pgSz w:w="11907" w:h="16839" w:code="9"/>
           <w:pgMar w:top="1440" w:right="1440" w:bottom="1440" w:left="1440" w:header="720" w:footer="720" w:gutter="0"/>
           <w:pgNumType w:fmt="lowerRoman" w:start="1" w:chapStyle="1" w:chapSep="period"/>
           <w:cols w:space="720"/>
@@ -622,121 +1355,13 @@
       </w:pPr>
       <w:r>
         <w:rPr>
-          <w:rFonts w:ascii="Lucida Calligraphy" w:hAnsi="Lucida Calligraphy"/>
-          <w:color w:val="000000"/>
-          <w:sz w:val="32"/>
-          <w:szCs w:val="32"/>
-        </w:rPr>
-        <w:t>25</w:t>
-      </w:r>
-      <w:r>
-        <w:rPr>
-          <w:rFonts w:ascii="Lucida Calligraphy" w:hAnsi="Lucida Calligraphy"/>
-          <w:color w:val="000000"/>
-          <w:sz w:val="32"/>
-          <w:szCs w:val="32"/>
-        </w:rPr>
-        <w:t xml:space="preserve"> </w:t>
-      </w:r>
-      <w:r>
-        <w:rPr>
-          <w:rFonts w:ascii="Lucida Calligraphy" w:hAnsi="Lucida Calligraphy"/>
-          <w:color w:val="000000"/>
-          <w:sz w:val="32"/>
-          <w:szCs w:val="32"/>
-        </w:rPr>
-        <w:t>June</w:t>
-      </w:r>
-      <w:r>
-        <w:rPr>
-          <w:rFonts w:ascii="Lucida Calligraphy" w:hAnsi="Lucida Calligraphy"/>
-          <w:color w:val="000000"/>
-          <w:sz w:val="32"/>
-          <w:szCs w:val="32"/>
-        </w:rPr>
-        <w:t xml:space="preserve"> 201</w:t>
-      </w:r>
-      <w:r>
-        <w:rPr>
-          <w:rFonts w:ascii="Lucida Calligraphy" w:hAnsi="Lucida Calligraphy"/>
-          <w:color w:val="000000"/>
-          <w:sz w:val="32"/>
-          <w:szCs w:val="32"/>
-        </w:rPr>
-        <w:t>8</w:t>
-      </w:r>
-    </w:p>
-    <w:p>
-      <w:pPr>
-        <w:pBdr>
-          <w:bottom w:val="single" w:sz="6" w:space="1" w:color="auto"/>
-        </w:pBdr>
-        <w:rPr>
-          <w:rFonts w:ascii="Times New Roman" w:eastAsia="Times New Roman" w:hAnsi="Times New Roman" w:cs="Times New Roman"/>
-          <w:b/>
-          <w:bCs/>
-          <w:color w:val="ED7D31" w:themeColor="accent2"/>
-          <w:sz w:val="52"/>
-          <w:szCs w:val="52"/>
-        </w:rPr>
-      </w:pPr>
-      <w:bookmarkStart w:id="0" w:name="_Toc471129199"/>
-      <w:r>
-        <w:rPr>
-          <w:rFonts w:ascii="Times New Roman" w:eastAsia="Times New Roman" w:hAnsi="Times New Roman" w:cs="Times New Roman"/>
-          <w:b/>
-          <w:bCs/>
-          <w:color w:val="ED7D31" w:themeColor="accent2"/>
-          <w:sz w:val="52"/>
-          <w:szCs w:val="52"/>
-        </w:rPr>
-        <w:lastRenderedPageBreak/>
-        <w:t>Abstract</w:t>
-      </w:r>
-      <w:bookmarkEnd w:id="0"/>
-      <w:r>
-        <w:rPr>
-          <w:rFonts w:ascii="Times New Roman" w:eastAsia="Times New Roman" w:hAnsi="Times New Roman" w:cs="Times New Roman"/>
-          <w:b/>
-          <w:bCs/>
-          <w:color w:val="ED7D31" w:themeColor="accent2"/>
-          <w:sz w:val="52"/>
-          <w:szCs w:val="52"/>
-        </w:rPr>
-        <w:tab/>
-      </w:r>
-    </w:p>
-    <w:p>
-      <w:pPr>
-        <w:shd w:val="clear" w:color="auto" w:fill="FFFFFF"/>
-        <w:spacing w:after="0" w:line="240" w:lineRule="auto"/>
-        <w:rPr>
-          <w:rFonts w:ascii="Times New Roman" w:eastAsia="Times New Roman" w:hAnsi="Times New Roman" w:cs="Times New Roman"/>
-          <w:sz w:val="32"/>
-          <w:szCs w:val="32"/>
-        </w:rPr>
-      </w:pPr>
-    </w:p>
-    <w:p>
-      <w:pPr>
-        <w:shd w:val="clear" w:color="auto" w:fill="FFFFFF"/>
-        <w:spacing w:after="0" w:line="240" w:lineRule="auto"/>
-        <w:jc w:val="both"/>
-        <w:rPr>
           <w:rFonts w:ascii="Century" w:eastAsia="Times New Roman" w:hAnsi="Century" w:cs="Times New Roman"/>
           <w:color w:val="000000" w:themeColor="text1"/>
           <w:sz w:val="40"/>
           <w:szCs w:val="40"/>
         </w:rPr>
-        <w:sectPr>
-          <w:footerReference w:type="default" r:id="rId9"/>
-          <w:pgSz w:w="12240" w:h="15840"/>
-          <w:pgMar w:top="1440" w:right="1440" w:bottom="1440" w:left="1440" w:header="720" w:footer="720" w:gutter="0"/>
-          <w:pgNumType w:fmt="lowerRoman" w:start="1" w:chapStyle="1" w:chapSep="period"/>
-          <w:cols w:space="720"/>
-          <w:docGrid w:linePitch="360"/>
-        </w:sectPr>
-      </w:pPr>
+        <w:t>T</w:t>
+      </w:r>
       <w:r>
         <w:rPr>
           <w:rFonts w:ascii="Century" w:eastAsia="Times New Roman" w:hAnsi="Century" w:cs="Times New Roman"/>
@@ -744,8 +1369,9 @@
           <w:sz w:val="40"/>
           <w:szCs w:val="40"/>
         </w:rPr>
-        <w:t>T</w:t>
-      </w:r>
+        <w:t xml:space="preserve">oday’s needs and efforts towards advancing technology for humanity </w:t>
+      </w:r>
+      <w:proofErr w:type="gramStart"/>
       <w:r>
         <w:rPr>
           <w:rFonts w:ascii="Century" w:eastAsia="Times New Roman" w:hAnsi="Century" w:cs="Times New Roman"/>
@@ -753,8 +1379,9 @@
           <w:sz w:val="40"/>
           <w:szCs w:val="40"/>
         </w:rPr>
-        <w:t>oday’s needs and efforts towards advancing technology for humanity is limitless</w:t>
-      </w:r>
+        <w:t>is</w:t>
+      </w:r>
+      <w:proofErr w:type="gramEnd"/>
       <w:r>
         <w:rPr>
           <w:rFonts w:ascii="Century" w:eastAsia="Times New Roman" w:hAnsi="Century" w:cs="Times New Roman"/>
@@ -762,7 +1389,7 @@
           <w:sz w:val="40"/>
           <w:szCs w:val="40"/>
         </w:rPr>
-        <w:t>.</w:t>
+        <w:t xml:space="preserve"> limitless. T</w:t>
       </w:r>
       <w:r>
         <w:rPr>
@@ -771,7 +1398,7 @@
           <w:sz w:val="40"/>
           <w:szCs w:val="40"/>
         </w:rPr>
-        <w:t xml:space="preserve"> </w:t>
+        <w:t xml:space="preserve">he </w:t>
       </w:r>
       <w:r>
         <w:rPr>
@@ -780,7 +1407,7 @@
           <w:sz w:val="40"/>
           <w:szCs w:val="40"/>
         </w:rPr>
-        <w:t>T</w:t>
+        <w:t xml:space="preserve">way Machine Learning </w:t>
       </w:r>
       <w:r>
         <w:rPr>
@@ -789,7 +1416,7 @@
           <w:sz w:val="40"/>
           <w:szCs w:val="40"/>
         </w:rPr>
-        <w:t xml:space="preserve">he </w:t>
+        <w:t xml:space="preserve">is changing </w:t>
       </w:r>
       <w:r>
         <w:rPr>
@@ -798,7 +1425,7 @@
           <w:sz w:val="40"/>
           <w:szCs w:val="40"/>
         </w:rPr>
-        <w:t>way Machine Learning</w:t>
+        <w:t>how</w:t>
       </w:r>
       <w:r>
         <w:rPr>
@@ -807,8 +1434,9 @@
           <w:sz w:val="40"/>
           <w:szCs w:val="40"/>
         </w:rPr>
-        <w:t xml:space="preserve"> </w:t>
-      </w:r>
+        <w:t xml:space="preserve"> we perceive </w:t>
+      </w:r>
+      <w:proofErr w:type="gramStart"/>
       <w:r>
         <w:rPr>
           <w:rFonts w:ascii="Century" w:eastAsia="Times New Roman" w:hAnsi="Century" w:cs="Times New Roman"/>
@@ -816,7 +1444,7 @@
           <w:sz w:val="40"/>
           <w:szCs w:val="40"/>
         </w:rPr>
-        <w:t xml:space="preserve">is changing </w:t>
+        <w:t>information</w:t>
       </w:r>
       <w:r>
         <w:rPr>
@@ -825,8 +1453,9 @@
           <w:sz w:val="40"/>
           <w:szCs w:val="40"/>
         </w:rPr>
-        <w:t>how</w:t>
-      </w:r>
+        <w:t>,</w:t>
+      </w:r>
+      <w:proofErr w:type="gramEnd"/>
       <w:r>
         <w:rPr>
           <w:rFonts w:ascii="Century" w:eastAsia="Times New Roman" w:hAnsi="Century" w:cs="Times New Roman"/>
@@ -834,7 +1463,7 @@
           <w:sz w:val="40"/>
           <w:szCs w:val="40"/>
         </w:rPr>
-        <w:t xml:space="preserve"> we perceive information</w:t>
+        <w:t xml:space="preserve"> </w:t>
       </w:r>
       <w:r>
         <w:rPr>
@@ -843,7 +1472,7 @@
           <w:sz w:val="40"/>
           <w:szCs w:val="40"/>
         </w:rPr>
-        <w:t>,</w:t>
+        <w:t>i</w:t>
       </w:r>
       <w:r>
         <w:rPr>
@@ -852,7 +1481,7 @@
           <w:sz w:val="40"/>
           <w:szCs w:val="40"/>
         </w:rPr>
-        <w:t xml:space="preserve"> </w:t>
+        <w:t xml:space="preserve">t has inspired solutions for a variety of everyday problems. With the advent of </w:t>
       </w:r>
       <w:r>
         <w:rPr>
@@ -861,7 +1490,7 @@
           <w:sz w:val="40"/>
           <w:szCs w:val="40"/>
         </w:rPr>
-        <w:t>i</w:t>
+        <w:t xml:space="preserve">Machine Learning, </w:t>
       </w:r>
       <w:r>
         <w:rPr>
@@ -870,7 +1499,7 @@
           <w:sz w:val="40"/>
           <w:szCs w:val="40"/>
         </w:rPr>
-        <w:t xml:space="preserve">t has inspired solutions for a variety of everyday problems. With the advent of </w:t>
+        <w:t xml:space="preserve">objects </w:t>
       </w:r>
       <w:r>
         <w:rPr>
@@ -879,7 +1508,7 @@
           <w:sz w:val="40"/>
           <w:szCs w:val="40"/>
         </w:rPr>
-        <w:t xml:space="preserve">Machine Learning, </w:t>
+        <w:t xml:space="preserve">will be </w:t>
       </w:r>
       <w:r>
         <w:rPr>
@@ -888,7 +1517,7 @@
           <w:sz w:val="40"/>
           <w:szCs w:val="40"/>
         </w:rPr>
-        <w:t xml:space="preserve">objects </w:t>
+        <w:t>capable of making their own decisions</w:t>
       </w:r>
       <w:r>
         <w:rPr>
@@ -897,7 +1526,7 @@
           <w:sz w:val="40"/>
           <w:szCs w:val="40"/>
         </w:rPr>
-        <w:t xml:space="preserve">will be </w:t>
+        <w:t>. B</w:t>
       </w:r>
       <w:r>
         <w:rPr>
@@ -906,7 +1535,7 @@
           <w:sz w:val="40"/>
           <w:szCs w:val="40"/>
         </w:rPr>
-        <w:t>capable of making their own decisions</w:t>
+        <w:t>eing a</w:t>
       </w:r>
       <w:r>
         <w:rPr>
@@ -915,7 +1544,7 @@
           <w:sz w:val="40"/>
           <w:szCs w:val="40"/>
         </w:rPr>
-        <w:t>. B</w:t>
+        <w:t>n</w:t>
       </w:r>
       <w:r>
         <w:rPr>
@@ -924,7 +1553,7 @@
           <w:sz w:val="40"/>
           <w:szCs w:val="40"/>
         </w:rPr>
-        <w:t>eing a</w:t>
+        <w:t xml:space="preserve"> </w:t>
       </w:r>
       <w:r>
         <w:rPr>
@@ -933,7 +1562,7 @@
           <w:sz w:val="40"/>
           <w:szCs w:val="40"/>
         </w:rPr>
-        <w:t>n</w:t>
+        <w:t xml:space="preserve">interesting </w:t>
       </w:r>
       <w:r>
         <w:rPr>
@@ -942,7 +1571,7 @@
           <w:sz w:val="40"/>
           <w:szCs w:val="40"/>
         </w:rPr>
-        <w:t xml:space="preserve"> </w:t>
+        <w:t xml:space="preserve">area of research, there is a </w:t>
       </w:r>
       <w:r>
         <w:rPr>
@@ -951,7 +1580,7 @@
           <w:sz w:val="40"/>
           <w:szCs w:val="40"/>
         </w:rPr>
-        <w:t>interesting</w:t>
+        <w:t>variety of techniques and algorithms</w:t>
       </w:r>
       <w:r>
         <w:rPr>
@@ -969,7 +1598,10 @@
           <w:sz w:val="40"/>
           <w:szCs w:val="40"/>
         </w:rPr>
-        <w:t xml:space="preserve">area of research, there is a </w:t>
+        <w:t>for Machine Learning.</w:t>
+      </w:r>
+      <w:r>
+        <w:t xml:space="preserve"> </w:t>
       </w:r>
       <w:r>
         <w:rPr>
@@ -978,7 +1610,7 @@
           <w:sz w:val="40"/>
           <w:szCs w:val="40"/>
         </w:rPr>
-        <w:t>variety of techniques and algorithms</w:t>
+        <w:t>Nonetheless we may not forget O</w:t>
       </w:r>
       <w:r>
         <w:rPr>
@@ -987,7 +1619,7 @@
           <w:sz w:val="40"/>
           <w:szCs w:val="40"/>
         </w:rPr>
-        <w:t xml:space="preserve"> </w:t>
+        <w:t xml:space="preserve">bject recognition </w:t>
       </w:r>
       <w:r>
         <w:rPr>
@@ -996,7 +1628,7 @@
           <w:sz w:val="40"/>
           <w:szCs w:val="40"/>
         </w:rPr>
-        <w:t>for</w:t>
+        <w:t>that i</w:t>
       </w:r>
       <w:r>
         <w:rPr>
@@ -1005,7 +1637,7 @@
           <w:sz w:val="40"/>
           <w:szCs w:val="40"/>
         </w:rPr>
-        <w:t xml:space="preserve"> Machine Learning</w:t>
+        <w:t>s</w:t>
       </w:r>
       <w:r>
         <w:rPr>
@@ -1014,10 +1646,7 @@
           <w:sz w:val="40"/>
           <w:szCs w:val="40"/>
         </w:rPr>
-        <w:t>.</w:t>
-      </w:r>
-      <w:r>
-        <w:t xml:space="preserve"> </w:t>
+        <w:t xml:space="preserve"> certainly</w:t>
       </w:r>
       <w:r>
         <w:rPr>
@@ -1026,7 +1655,7 @@
           <w:sz w:val="40"/>
           <w:szCs w:val="40"/>
         </w:rPr>
-        <w:t>Nonetheless we</w:t>
+        <w:t xml:space="preserve"> one of the most exciting areas in machine learning right now. Computers have been able to recognize </w:t>
       </w:r>
       <w:r>
         <w:rPr>
@@ -1035,7 +1664,7 @@
           <w:sz w:val="40"/>
           <w:szCs w:val="40"/>
         </w:rPr>
-        <w:t xml:space="preserve"> </w:t>
+        <w:t xml:space="preserve">different </w:t>
       </w:r>
       <w:r>
         <w:rPr>
@@ -1044,7 +1673,7 @@
           <w:sz w:val="40"/>
           <w:szCs w:val="40"/>
         </w:rPr>
-        <w:t xml:space="preserve">may not forget </w:t>
+        <w:t xml:space="preserve">objects </w:t>
       </w:r>
       <w:r>
         <w:rPr>
@@ -1053,7 +1682,7 @@
           <w:sz w:val="40"/>
           <w:szCs w:val="40"/>
         </w:rPr>
-        <w:t>O</w:t>
+        <w:t xml:space="preserve">even to the finest details like gestures and facial expressions, </w:t>
       </w:r>
       <w:r>
         <w:rPr>
@@ -1062,7 +1691,7 @@
           <w:sz w:val="40"/>
           <w:szCs w:val="40"/>
         </w:rPr>
-        <w:t xml:space="preserve">bject recognition </w:t>
+        <w:t xml:space="preserve">but recognizing arbitrary objects within a larger image has been the </w:t>
       </w:r>
       <w:r>
         <w:rPr>
@@ -1071,7 +1700,7 @@
           <w:sz w:val="40"/>
           <w:szCs w:val="40"/>
         </w:rPr>
-        <w:t>that i</w:t>
+        <w:t>real deal</w:t>
       </w:r>
       <w:r>
         <w:rPr>
@@ -1080,7 +1709,7 @@
           <w:sz w:val="40"/>
           <w:szCs w:val="40"/>
         </w:rPr>
-        <w:t>s</w:t>
+        <w:t xml:space="preserve">. </w:t>
       </w:r>
       <w:r>
         <w:rPr>
@@ -1089,7 +1718,7 @@
           <w:sz w:val="40"/>
           <w:szCs w:val="40"/>
         </w:rPr>
-        <w:t xml:space="preserve"> certainly</w:t>
+        <w:t xml:space="preserve">Surprisingly our brains </w:t>
       </w:r>
       <w:r>
         <w:rPr>
@@ -1098,7 +1727,7 @@
           <w:sz w:val="40"/>
           <w:szCs w:val="40"/>
         </w:rPr>
-        <w:t xml:space="preserve"> one of the most exciting areas in machine learning right now. Computers have been able to recognize </w:t>
+        <w:t>effortlessly convert photons bouncing off objects at slightly different frequencies into a spectacularly rich set of information about the world around us. Machine learning still struggles with these simple tasks, but in the past few</w:t>
       </w:r>
       <w:r>
         <w:rPr>
@@ -1107,70 +1736,7 @@
           <w:sz w:val="40"/>
           <w:szCs w:val="40"/>
         </w:rPr>
-        <w:t xml:space="preserve">different </w:t>
-      </w:r>
-      <w:r>
-        <w:rPr>
-          <w:rFonts w:ascii="Century" w:eastAsia="Times New Roman" w:hAnsi="Century" w:cs="Times New Roman"/>
-          <w:color w:val="000000" w:themeColor="text1"/>
-          <w:sz w:val="40"/>
-          <w:szCs w:val="40"/>
-        </w:rPr>
-        <w:t xml:space="preserve">objects </w:t>
-      </w:r>
-      <w:r>
-        <w:rPr>
-          <w:rFonts w:ascii="Century" w:eastAsia="Times New Roman" w:hAnsi="Century" w:cs="Times New Roman"/>
-          <w:color w:val="000000" w:themeColor="text1"/>
-          <w:sz w:val="40"/>
-          <w:szCs w:val="40"/>
-        </w:rPr>
-        <w:t xml:space="preserve">even to the finest details like gestures and facial expressions, </w:t>
-      </w:r>
-      <w:r>
-        <w:rPr>
-          <w:rFonts w:ascii="Century" w:eastAsia="Times New Roman" w:hAnsi="Century" w:cs="Times New Roman"/>
-          <w:color w:val="000000" w:themeColor="text1"/>
-          <w:sz w:val="40"/>
-          <w:szCs w:val="40"/>
-        </w:rPr>
-        <w:t xml:space="preserve">but recognizing arbitrary objects within a larger image has been the </w:t>
-      </w:r>
-      <w:r>
-        <w:rPr>
-          <w:rFonts w:ascii="Century" w:eastAsia="Times New Roman" w:hAnsi="Century" w:cs="Times New Roman"/>
-          <w:color w:val="000000" w:themeColor="text1"/>
-          <w:sz w:val="40"/>
-          <w:szCs w:val="40"/>
-        </w:rPr>
-        <w:t>real deal</w:t>
-      </w:r>
-      <w:r>
-        <w:rPr>
-          <w:rFonts w:ascii="Century" w:eastAsia="Times New Roman" w:hAnsi="Century" w:cs="Times New Roman"/>
-          <w:color w:val="000000" w:themeColor="text1"/>
-          <w:sz w:val="40"/>
-          <w:szCs w:val="40"/>
-        </w:rPr>
-        <w:t xml:space="preserve">. </w:t>
-      </w:r>
-      <w:r>
-        <w:rPr>
-          <w:rFonts w:ascii="Century" w:eastAsia="Times New Roman" w:hAnsi="Century" w:cs="Times New Roman"/>
-          <w:color w:val="000000" w:themeColor="text1"/>
-          <w:sz w:val="40"/>
-          <w:szCs w:val="40"/>
-        </w:rPr>
-        <w:t xml:space="preserve">Surprisingly our brains </w:t>
-      </w:r>
-      <w:r>
-        <w:rPr>
-          <w:rFonts w:ascii="Century" w:eastAsia="Times New Roman" w:hAnsi="Century" w:cs="Times New Roman"/>
-          <w:color w:val="000000" w:themeColor="text1"/>
-          <w:sz w:val="40"/>
-          <w:szCs w:val="40"/>
-        </w:rPr>
-        <w:t>effortlessly convert photons bouncing off objects at slightly different frequencies into a spectacularly rich set of information about the world around us. Machine learning still struggles with these simple tasks, but in the past few years, it’s gotten much better.</w:t>
+        <w:t xml:space="preserve"> years, it’s gotten much better</w:t>
       </w:r>
     </w:p>
     <w:p>
@@ -1190,7 +1756,8 @@
           <w:lang w:bidi="ar-EG"/>
         </w:rPr>
         <w:sectPr>
-          <w:pgSz w:w="12240" w:h="15840"/>
+          <w:footerReference w:type="default" r:id="rId11"/>
+          <w:pgSz w:w="11907" w:h="16839" w:code="9"/>
           <w:pgMar w:top="1440" w:right="1440" w:bottom="1440" w:left="1440" w:header="720" w:footer="720" w:gutter="0"/>
           <w:pgNumType w:fmt="lowerRoman"/>
           <w:cols w:space="720"/>
@@ -1252,7 +1819,7 @@
             <w:rStyle w:val="Hyperlink"/>
             <w:rFonts w:ascii="Century" w:hAnsi="Century"/>
           </w:rPr>
-          <w:t>ABSTRACT</w:t>
+          <w:t>ACHNOWLEDGMENT</w:t>
         </w:r>
         <w:r>
           <w:rPr>
@@ -1310,6 +1877,71 @@
           <w:shd w:val="clear" w:color="auto" w:fill="auto"/>
         </w:rPr>
       </w:pPr>
+      <w:hyperlink w:anchor="_Toc506057936" w:history="1">
+        <w:r>
+          <w:rPr>
+            <w:rStyle w:val="Hyperlink"/>
+            <w:rFonts w:ascii="Century" w:hAnsi="Century"/>
+          </w:rPr>
+          <w:t>ABSTRACT</w:t>
+        </w:r>
+        <w:r>
+          <w:rPr>
+            <w:webHidden/>
+          </w:rPr>
+          <w:tab/>
+          <w:t>I</w:t>
+        </w:r>
+        <w:r>
+          <w:rPr>
+            <w:webHidden/>
+          </w:rPr>
+          <w:fldChar w:fldCharType="begin"/>
+        </w:r>
+        <w:r>
+          <w:rPr>
+            <w:webHidden/>
+          </w:rPr>
+          <w:instrText xml:space="preserve"> PAGEREF _Toc506057936 \h </w:instrText>
+        </w:r>
+        <w:r>
+          <w:rPr>
+            <w:webHidden/>
+          </w:rPr>
+        </w:r>
+        <w:r>
+          <w:rPr>
+            <w:webHidden/>
+          </w:rPr>
+          <w:fldChar w:fldCharType="separate"/>
+        </w:r>
+        <w:r>
+          <w:rPr>
+            <w:webHidden/>
+          </w:rPr>
+          <w:t>i</w:t>
+        </w:r>
+        <w:r>
+          <w:rPr>
+            <w:webHidden/>
+          </w:rPr>
+          <w:fldChar w:fldCharType="end"/>
+        </w:r>
+      </w:hyperlink>
+    </w:p>
+    <w:p>
+      <w:pPr>
+        <w:pStyle w:val="TOC1"/>
+        <w:rPr>
+          <w:rFonts w:asciiTheme="minorHAnsi" w:hAnsiTheme="minorHAnsi" w:cstheme="minorBidi"/>
+          <w:b w:val="0"/>
+          <w:bCs w:val="0"/>
+          <w:caps w:val="0"/>
+          <w:sz w:val="22"/>
+          <w:szCs w:val="22"/>
+          <w:shd w:val="clear" w:color="auto" w:fill="auto"/>
+        </w:rPr>
+      </w:pPr>
       <w:hyperlink w:anchor="_Toc506057937" w:history="1">
         <w:r>
           <w:rPr>
@@ -1323,6 +1955,12 @@
             <w:webHidden/>
           </w:rPr>
           <w:tab/>
+        </w:r>
+        <w:r>
+          <w:rPr>
+            <w:webHidden/>
+          </w:rPr>
+          <w:t>I</w:t>
         </w:r>
         <w:r>
           <w:rPr>
@@ -1431,7 +2069,7 @@
         </w:r>
       </w:hyperlink>
       <w:r>
-        <w:t>III</w:t>
+        <w:t>IV</w:t>
       </w:r>
     </w:p>
     <w:p>
@@ -3100,7 +3738,7 @@
         </w:rPr>
         <w:sectPr>
           <w:type w:val="continuous"/>
-          <w:pgSz w:w="12240" w:h="15840"/>
+          <w:pgSz w:w="11907" w:h="16839" w:code="9"/>
           <w:pgMar w:top="1440" w:right="1440" w:bottom="1440" w:left="1440" w:header="720" w:footer="720" w:gutter="0"/>
           <w:pgNumType w:fmt="lowerRoman"/>
           <w:cols w:space="720"/>
@@ -3130,7 +3768,7 @@
           <w:szCs w:val="52"/>
         </w:rPr>
       </w:pPr>
-      <w:bookmarkStart w:id="1" w:name="_Toc471129203"/>
+      <w:bookmarkStart w:id="2" w:name="_Toc471129203"/>
       <w:r>
         <w:rPr>
           <w:rFonts w:ascii="Times New Roman" w:eastAsia="Times New Roman" w:hAnsi="Times New Roman" w:cs="Times New Roman"/>
@@ -3143,7 +3781,7 @@
         <w:lastRenderedPageBreak/>
         <w:t xml:space="preserve"> </w:t>
       </w:r>
-      <w:bookmarkStart w:id="2" w:name="_Toc506057939"/>
+      <w:bookmarkStart w:id="3" w:name="_Toc506057939"/>
       <w:r>
         <w:rPr>
           <w:rFonts w:ascii="Times New Roman" w:eastAsia="Times New Roman" w:hAnsi="Times New Roman" w:cs="Times New Roman"/>
@@ -3155,8 +3793,8 @@
         </w:rPr>
         <w:t>Introduction</w:t>
       </w:r>
-      <w:bookmarkEnd w:id="1"/>
       <w:bookmarkEnd w:id="2"/>
+      <w:bookmarkEnd w:id="3"/>
     </w:p>
     <w:p/>
     <w:p>
@@ -3555,7 +4193,7 @@
           <w:szCs w:val="52"/>
         </w:rPr>
         <w:sectPr>
-          <w:pgSz w:w="12240" w:h="15840"/>
+          <w:pgSz w:w="11907" w:h="16839" w:code="9"/>
           <w:pgMar w:top="1440" w:right="1440" w:bottom="1440" w:left="1440" w:header="720" w:footer="720" w:gutter="0"/>
           <w:pgNumType w:fmt="lowerRoman"/>
           <w:cols w:space="720"/>
@@ -3651,8 +4289,8 @@
           <w:szCs w:val="40"/>
         </w:rPr>
       </w:pPr>
-      <w:bookmarkStart w:id="3" w:name="_Toc471129204"/>
-      <w:bookmarkStart w:id="4" w:name="_Toc506057940"/>
+      <w:bookmarkStart w:id="4" w:name="_Toc471129204"/>
+      <w:bookmarkStart w:id="5" w:name="_Toc506057940"/>
       <w:r>
         <w:rPr>
           <w:rFonts w:asciiTheme="majorBidi" w:hAnsiTheme="majorBidi"/>
@@ -3664,7 +4302,7 @@
         </w:rPr>
         <w:t>Wh</w:t>
       </w:r>
-      <w:bookmarkEnd w:id="3"/>
+      <w:bookmarkEnd w:id="4"/>
       <w:r>
         <w:rPr>
           <w:rFonts w:asciiTheme="majorBidi" w:hAnsiTheme="majorBidi"/>
@@ -3676,7 +4314,7 @@
         </w:rPr>
         <w:t>ere It All Started</w:t>
       </w:r>
-      <w:bookmarkEnd w:id="4"/>
+      <w:bookmarkEnd w:id="5"/>
     </w:p>
     <w:p>
       <w:pPr>
@@ -3690,7 +4328,7 @@
           <w:szCs w:val="40"/>
         </w:rPr>
       </w:pPr>
-      <w:bookmarkStart w:id="5" w:name="_Toc506057941"/>
+      <w:bookmarkStart w:id="6" w:name="_Toc506057941"/>
       <w:r>
         <w:rPr>
           <w:rFonts w:asciiTheme="majorBidi" w:hAnsiTheme="majorBidi"/>
@@ -3713,7 +4351,7 @@
         </w:rPr>
         <w:t>?</w:t>
       </w:r>
-      <w:bookmarkEnd w:id="5"/>
+      <w:bookmarkEnd w:id="6"/>
       <w:r>
         <w:rPr>
           <w:rFonts w:asciiTheme="majorBidi" w:hAnsiTheme="majorBidi"/>
@@ -3908,16 +4546,7 @@
           <w:sz w:val="32"/>
           <w:szCs w:val="32"/>
         </w:rPr>
-        <w:t xml:space="preserve">can apply what has been learned in the past to new data using labeled examples to predict future events. Starting from the analysis of a known training dataset, the learning algorithm produces an inferred function to make predictions about the output values. The system is able to provide targets for any new input after sufficient training. The learning algorithm can also compare its output with the </w:t>
-      </w:r>
-      <w:r>
-        <w:rPr>
-          <w:rFonts w:asciiTheme="majorBidi" w:hAnsiTheme="majorBidi" w:cstheme="majorBidi"/>
-          <w:sz w:val="32"/>
-          <w:szCs w:val="32"/>
-        </w:rPr>
-        <w:lastRenderedPageBreak/>
-        <w:t>correct, intended output and find errors in order to modify the model accordingly.</w:t>
+        <w:t>can apply what has been learned in the past to new data using labeled examples to predict future events. Starting from the analysis of a known training dataset, the learning algorithm produces an inferred function to make predictions about the output values. The system is able to provide targets for any new input after sufficient training. The learning algorithm can also compare its output with the correct, intended output and find errors in order to modify the model accordingly.</w:t>
       </w:r>
     </w:p>
     <w:p>
@@ -3940,6 +4569,7 @@
           <w:sz w:val="32"/>
           <w:szCs w:val="32"/>
         </w:rPr>
+        <w:lastRenderedPageBreak/>
         <w:t>In contrast, </w:t>
       </w:r>
       <w:r>
@@ -4076,8 +4706,8 @@
           <w:szCs w:val="40"/>
         </w:rPr>
       </w:pPr>
-      <w:bookmarkStart w:id="6" w:name="_Toc471129205"/>
-      <w:bookmarkStart w:id="7" w:name="_Toc506057942"/>
+      <w:bookmarkStart w:id="7" w:name="_Toc471129205"/>
+      <w:bookmarkStart w:id="8" w:name="_Toc506057942"/>
       <w:r>
         <w:rPr>
           <w:rFonts w:asciiTheme="majorBidi" w:hAnsiTheme="majorBidi"/>
@@ -4087,10 +4717,11 @@
           <w:sz w:val="40"/>
           <w:szCs w:val="40"/>
         </w:rPr>
+        <w:lastRenderedPageBreak/>
         <w:t>Examples of Machine Learning Applications</w:t>
       </w:r>
-      <w:bookmarkEnd w:id="6"/>
       <w:bookmarkEnd w:id="7"/>
+      <w:bookmarkEnd w:id="8"/>
     </w:p>
     <w:p>
       <w:pPr>
@@ -4266,7 +4897,6 @@
           <w:sz w:val="32"/>
           <w:szCs w:val="32"/>
         </w:rPr>
-        <w:lastRenderedPageBreak/>
         <w:t>Smartphones: Samsung Bixby on Samsung S8</w:t>
       </w:r>
     </w:p>
@@ -4327,6 +4957,7 @@
           <w:sz w:val="32"/>
           <w:szCs w:val="32"/>
         </w:rPr>
+        <w:lastRenderedPageBreak/>
         <w:t>2. Predictions while Commuting</w:t>
       </w:r>
     </w:p>
@@ -4492,17 +5123,30 @@
           <w:sz w:val="32"/>
           <w:szCs w:val="32"/>
         </w:rPr>
-        <w:t xml:space="preserve"> of people like standing motionless for a long time, stumbling, or napping on benches etc. The system can thus </w:t>
-      </w:r>
-      <w:r>
+        <w:t xml:space="preserve"> of people like standing motionless for a long time, stumbling, or napping on benches etc. The system can thus give an alert to human attendants, which can ultimately help to avoid mishaps. And when such activities are reported and counted to be true, they help to improve the surveillance services. This happens with machine learning doing its job at the backend.</w:t>
+      </w:r>
+    </w:p>
+    <w:p>
+      <w:pPr>
+        <w:shd w:val="clear" w:color="auto" w:fill="FFFFFF"/>
+        <w:spacing w:before="435" w:after="0" w:line="240" w:lineRule="auto"/>
         <w:rPr>
           <w:rFonts w:ascii="Georgia" w:eastAsia="Times New Roman" w:hAnsi="Georgia" w:cs="Times New Roman"/>
           <w:spacing w:val="-1"/>
           <w:sz w:val="32"/>
           <w:szCs w:val="32"/>
         </w:rPr>
-        <w:lastRenderedPageBreak/>
-        <w:t>give an alert to human attendants, which can ultimately help to avoid mishaps. And when such activities are reported and counted to be true, they help to improve the surveillance services. This happens with machine learning doing its job at the backend.</w:t>
+      </w:pPr>
+      <w:r>
+        <w:rPr>
+          <w:rFonts w:ascii="Georgia" w:eastAsia="Times New Roman" w:hAnsi="Georgia" w:cs="Times New Roman"/>
+          <w:b/>
+          <w:bCs/>
+          <w:spacing w:val="-1"/>
+          <w:sz w:val="32"/>
+          <w:szCs w:val="32"/>
+        </w:rPr>
+        <w:t>4. Social Media Services</w:t>
       </w:r>
     </w:p>
     <w:p>
@@ -4519,33 +5163,11 @@
       <w:r>
         <w:rPr>
           <w:rFonts w:ascii="Georgia" w:eastAsia="Times New Roman" w:hAnsi="Georgia" w:cs="Times New Roman"/>
-          <w:b/>
-          <w:bCs/>
           <w:spacing w:val="-1"/>
           <w:sz w:val="32"/>
           <w:szCs w:val="32"/>
         </w:rPr>
-        <w:t>4. Social Media Services</w:t>
-      </w:r>
-    </w:p>
-    <w:p>
-      <w:pPr>
-        <w:shd w:val="clear" w:color="auto" w:fill="FFFFFF"/>
-        <w:spacing w:before="435" w:after="0" w:line="240" w:lineRule="auto"/>
-        <w:rPr>
-          <w:rFonts w:ascii="Georgia" w:eastAsia="Times New Roman" w:hAnsi="Georgia" w:cs="Times New Roman"/>
-          <w:spacing w:val="-1"/>
-          <w:sz w:val="32"/>
-          <w:szCs w:val="32"/>
-        </w:rPr>
-      </w:pPr>
-      <w:r>
-        <w:rPr>
-          <w:rFonts w:ascii="Georgia" w:eastAsia="Times New Roman" w:hAnsi="Georgia" w:cs="Times New Roman"/>
-          <w:spacing w:val="-1"/>
-          <w:sz w:val="32"/>
-          <w:szCs w:val="32"/>
-        </w:rPr>
+        <w:lastRenderedPageBreak/>
         <w:t>From personalizing your news feed to better ads targeting, social media platforms are utilizing machine learning for their own and user benefits. Here are a few examples that you must be noticing, using, and loving in your social media accounts, without realizing that these wonderful features are nothing but the applications of ML.</w:t>
       </w:r>
     </w:p>
@@ -4680,7 +5302,6 @@
           <w:sz w:val="32"/>
           <w:szCs w:val="32"/>
         </w:rPr>
-        <w:lastRenderedPageBreak/>
         <w:t>5. Email Spam and Malware Filtering</w:t>
       </w:r>
     </w:p>
@@ -4751,6 +5372,7 @@
           <w:sz w:val="32"/>
           <w:szCs w:val="32"/>
         </w:rPr>
+        <w:lastRenderedPageBreak/>
         <w:t xml:space="preserve">Over 325, 000 malwares are detected </w:t>
       </w:r>
       <w:r>
@@ -4875,17 +5497,30 @@
           <w:sz w:val="32"/>
           <w:szCs w:val="32"/>
         </w:rPr>
-        <w:t xml:space="preserve">Google and other search engines use machine learning to improve the search results for you. Every time you execute a search, the algorithms at the backend keep a watch at how you respond to the results. If you open the top results and stay on the web page for </w:t>
-      </w:r>
-      <w:r>
+        <w:t>Google and other search engines use machine learning to improve the search results for you. Every time you execute a search, the algorithms at the backend keep a watch at how you respond to the results. If you open the top results and stay on the web page for long, the search engine assumes that the results it displayed were in accordance to the query. Similarly, if you reach the second or third page of the search results but do not open any of the results, the search engine estimates that the results served did not match requirement. This way, the algorithms working at the backend improve the search results.</w:t>
+      </w:r>
+    </w:p>
+    <w:p>
+      <w:pPr>
+        <w:shd w:val="clear" w:color="auto" w:fill="FFFFFF"/>
+        <w:spacing w:before="435" w:after="0" w:line="240" w:lineRule="auto"/>
         <w:rPr>
           <w:rFonts w:ascii="Georgia" w:eastAsia="Times New Roman" w:hAnsi="Georgia" w:cs="Times New Roman"/>
           <w:spacing w:val="-1"/>
           <w:sz w:val="32"/>
           <w:szCs w:val="32"/>
         </w:rPr>
-        <w:lastRenderedPageBreak/>
-        <w:t>long, the search engine assumes that the results it displayed were in accordance to the query. Similarly, if you reach the second or third page of the search results but do not open any of the results, the search engine estimates that the results served did not match requirement. This way, the algorithms working at the backend improve the search results.</w:t>
+      </w:pPr>
+      <w:r>
+        <w:rPr>
+          <w:rFonts w:ascii="Georgia" w:eastAsia="Times New Roman" w:hAnsi="Georgia" w:cs="Times New Roman"/>
+          <w:b/>
+          <w:bCs/>
+          <w:spacing w:val="-1"/>
+          <w:sz w:val="32"/>
+          <w:szCs w:val="32"/>
+        </w:rPr>
+        <w:t>8. Product Recommendations</w:t>
       </w:r>
     </w:p>
     <w:p>
@@ -4902,34 +5537,21 @@
       <w:r>
         <w:rPr>
           <w:rFonts w:ascii="Georgia" w:eastAsia="Times New Roman" w:hAnsi="Georgia" w:cs="Times New Roman"/>
-          <w:b/>
-          <w:bCs/>
           <w:spacing w:val="-1"/>
           <w:sz w:val="32"/>
           <w:szCs w:val="32"/>
         </w:rPr>
-        <w:t>8. Product Recommendations</w:t>
-      </w:r>
-    </w:p>
-    <w:p>
-      <w:pPr>
-        <w:shd w:val="clear" w:color="auto" w:fill="FFFFFF"/>
-        <w:spacing w:before="435" w:after="0" w:line="240" w:lineRule="auto"/>
+        <w:t xml:space="preserve">You shopped for a product online few days back and then you keep receiving emails for shopping suggestions. If not this, then you might have noticed that the shopping website or the app </w:t>
+      </w:r>
+      <w:r>
         <w:rPr>
           <w:rFonts w:ascii="Georgia" w:eastAsia="Times New Roman" w:hAnsi="Georgia" w:cs="Times New Roman"/>
           <w:spacing w:val="-1"/>
           <w:sz w:val="32"/>
           <w:szCs w:val="32"/>
         </w:rPr>
-      </w:pPr>
-      <w:r>
-        <w:rPr>
-          <w:rFonts w:ascii="Georgia" w:eastAsia="Times New Roman" w:hAnsi="Georgia" w:cs="Times New Roman"/>
-          <w:spacing w:val="-1"/>
-          <w:sz w:val="32"/>
-          <w:szCs w:val="32"/>
-        </w:rPr>
-        <w:t xml:space="preserve">You shopped for a product online few days back and then you keep receiving emails for shopping suggestions. If not this, then you might have noticed that the shopping website or the app recommends you some items that somehow matches with your taste. Certainly, this refines the shopping experience but did you know that it’s machine learning doing the magic for you? On the basis of your </w:t>
+        <w:lastRenderedPageBreak/>
+        <w:t xml:space="preserve">recommends you some items that somehow matches with your taste. Certainly, this refines the shopping experience but did you know that it’s machine learning doing the magic for you? On the basis of your </w:t>
       </w:r>
       <w:r>
         <w:rPr>
@@ -5047,8 +5669,8 @@
           <w:szCs w:val="40"/>
         </w:rPr>
       </w:pPr>
-      <w:bookmarkStart w:id="8" w:name="_Toc506057943"/>
-      <w:bookmarkStart w:id="9" w:name="_Toc471129206"/>
+      <w:bookmarkStart w:id="9" w:name="_Toc506057943"/>
+      <w:bookmarkStart w:id="10" w:name="_Toc471129206"/>
       <w:r>
         <w:rPr>
           <w:rFonts w:asciiTheme="majorBidi" w:hAnsiTheme="majorBidi"/>
@@ -5061,7 +5683,7 @@
         <w:lastRenderedPageBreak/>
         <w:t>Computer Vision</w:t>
       </w:r>
-      <w:bookmarkEnd w:id="8"/>
+      <w:bookmarkEnd w:id="9"/>
     </w:p>
     <w:p>
       <w:pPr>
@@ -5161,7 +5783,7 @@
           <w:szCs w:val="40"/>
         </w:rPr>
       </w:pPr>
-      <w:bookmarkStart w:id="10" w:name="_Toc506057944"/>
+      <w:bookmarkStart w:id="11" w:name="_Toc506057944"/>
       <w:r>
         <w:rPr>
           <w:rFonts w:asciiTheme="majorBidi" w:hAnsiTheme="majorBidi"/>
@@ -5173,7 +5795,7 @@
         </w:rPr>
         <w:t>Vision</w:t>
       </w:r>
-      <w:bookmarkEnd w:id="10"/>
+      <w:bookmarkEnd w:id="11"/>
     </w:p>
     <w:p/>
     <w:p>
@@ -5195,37 +5817,28 @@
           <w:sz w:val="32"/>
           <w:szCs w:val="32"/>
         </w:rPr>
-        <w:t xml:space="preserve">Reinventing the eye is the area where we’ve had the most success. Over the past few decades, we have created sensors and image processors that match and in some ways exceed the human eye’s capabilities. With larger, more optically perfect lenses and semiconductor subpixels fabricated at nanometer scales, the precision and sensitivity of modern cameras is nothing short of </w:t>
-      </w:r>
-      <w:r>
+        <w:t>Reinventing the eye is the area where we’ve had the most success. Over the past few decades, we have created sensors and image processors that match and in some ways exceed the human eye’s capabilities. With larger, more optically perfect lenses and semiconductor subpixels fabricated at nanometer scales, the precision and sensitivity of modern cameras is nothing short of incredible. Cameras can also record thousands of images per second and detect distances with great precision.</w:t>
+      </w:r>
+    </w:p>
+    <w:p>
+      <w:pPr>
+        <w:pStyle w:val="NormalWeb"/>
+        <w:spacing w:before="0" w:beforeAutospacing="0" w:after="240" w:afterAutospacing="0"/>
         <w:rPr>
           <w:rFonts w:ascii="Georgia" w:hAnsi="Georgia"/>
           <w:spacing w:val="-1"/>
           <w:sz w:val="32"/>
           <w:szCs w:val="32"/>
         </w:rPr>
-        <w:lastRenderedPageBreak/>
-        <w:t>incredible. Cameras can also record thousands of images per second and detect distances with great precision.</w:t>
-      </w:r>
-    </w:p>
-    <w:p>
-      <w:pPr>
-        <w:pStyle w:val="NormalWeb"/>
-        <w:spacing w:before="0" w:beforeAutospacing="0" w:after="240" w:afterAutospacing="0"/>
+      </w:pPr>
+      <w:r>
         <w:rPr>
           <w:rFonts w:ascii="Georgia" w:hAnsi="Georgia"/>
           <w:spacing w:val="-1"/>
           <w:sz w:val="32"/>
           <w:szCs w:val="32"/>
         </w:rPr>
-      </w:pPr>
-      <w:r>
-        <w:rPr>
-          <w:rFonts w:ascii="Georgia" w:hAnsi="Georgia"/>
-          <w:spacing w:val="-1"/>
-          <w:sz w:val="32"/>
-          <w:szCs w:val="32"/>
-        </w:rPr>
+        <w:lastRenderedPageBreak/>
         <w:t>Yet despite the high fidelity of their outputs, these devices are in many ways no better than a pinhole camera from the 19th century: They merely record the distribution of photons coming in a given direction. The best camera sensor ever made couldn’t recognize a ball — much less be able to catch it.</w:t>
       </w:r>
     </w:p>
@@ -5262,7 +5875,7 @@
           <w:szCs w:val="40"/>
         </w:rPr>
       </w:pPr>
-      <w:bookmarkStart w:id="11" w:name="_Toc506057945"/>
+      <w:bookmarkStart w:id="12" w:name="_Toc506057945"/>
       <w:r>
         <w:rPr>
           <w:rFonts w:asciiTheme="majorBidi" w:hAnsiTheme="majorBidi"/>
@@ -5274,7 +5887,7 @@
         </w:rPr>
         <w:t>Recognition</w:t>
       </w:r>
-      <w:bookmarkEnd w:id="11"/>
+      <w:bookmarkEnd w:id="12"/>
     </w:p>
     <w:p/>
     <w:p>
@@ -5348,19 +5961,7 @@
           <w:sz w:val="32"/>
           <w:szCs w:val="32"/>
         </w:rPr>
-        <w:t xml:space="preserve">“top-down” reasoning — a book looks like /this/, so watch for /this/ </w:t>
-      </w:r>
-      <w:r>
-        <w:rPr>
-          <w:rFonts w:ascii="Georgia" w:hAnsi="Georgia"/>
-          <w:i/>
-          <w:iCs/>
-          <w:spacing w:val="-1"/>
-          <w:sz w:val="32"/>
-          <w:szCs w:val="32"/>
-        </w:rPr>
-        <w:lastRenderedPageBreak/>
-        <w:t>pattern, unless it’s on its side, in which case it looks more like /this/. A car looks like /this/ and moves like /this/.</w:t>
+        <w:t>“top-down” reasoning — a book looks like /this/, so watch for /this/ pattern, unless it’s on its side, in which case it looks more like /this/. A car looks like /this/ and moves like /this/.</w:t>
       </w:r>
     </w:p>
     <w:p>
@@ -5400,6 +6001,7 @@
           <w:sz w:val="32"/>
           <w:szCs w:val="32"/>
         </w:rPr>
+        <w:lastRenderedPageBreak/>
         <w:t>For a few objects in controlled situations, this worked well, but imagine trying to describe every object around you, from every angle, with variations for lighting and motion and a hundred other things. It became clear that to achieve even toddler-like levels of recognition would require impractically large sets of data.</w:t>
       </w:r>
     </w:p>
@@ -5444,7 +6046,7 @@
         </w:rPr>
         <w:t>What an image like this one above (from Purdue University’s </w:t>
       </w:r>
-      <w:hyperlink r:id="rId10" w:tgtFrame="_blank" w:history="1">
+      <w:hyperlink r:id="rId12" w:tgtFrame="_blank" w:history="1">
         <w:r>
           <w:rPr>
             <w:rFonts w:ascii="Georgia" w:hAnsi="Georgia"/>
@@ -5498,7 +6100,7 @@
           <w:szCs w:val="40"/>
         </w:rPr>
       </w:pPr>
-      <w:bookmarkStart w:id="12" w:name="_Toc506057946"/>
+      <w:bookmarkStart w:id="13" w:name="_Toc506057946"/>
       <w:r>
         <w:rPr>
           <w:rFonts w:asciiTheme="majorBidi" w:hAnsiTheme="majorBidi"/>
@@ -5508,10 +6110,9 @@
           <w:sz w:val="40"/>
           <w:szCs w:val="40"/>
         </w:rPr>
-        <w:lastRenderedPageBreak/>
         <w:t>Understanding</w:t>
       </w:r>
-      <w:bookmarkEnd w:id="12"/>
+      <w:bookmarkEnd w:id="13"/>
     </w:p>
     <w:p/>
     <w:p>
@@ -5532,7 +6133,17 @@
           <w:sz w:val="32"/>
           <w:szCs w:val="32"/>
         </w:rPr>
-        <w:t>Of course, you could build a system that recognizes every variety of apple, from every angle, in any situation, at rest or in motion, with bites taken out of it, anything — and it wouldn’t be able to recognize an orange. For that matter, it couldn’t even tell you what an apple is, whether it’s edible, how big it is or what they’re used for.</w:t>
+        <w:t xml:space="preserve">Of course, you could build a system that recognizes every variety of apple, from every angle, in any situation, at rest or in motion, with bites taken out of it, anything — and it wouldn’t be able to recognize an orange. For that matter, it couldn’t even tell you </w:t>
+      </w:r>
+      <w:r>
+        <w:rPr>
+          <w:rFonts w:ascii="Georgia" w:hAnsi="Georgia"/>
+          <w:spacing w:val="-1"/>
+          <w:sz w:val="32"/>
+          <w:szCs w:val="32"/>
+        </w:rPr>
+        <w:lastRenderedPageBreak/>
+        <w:t>what an apple is, whether it’s edible, how big it is or what they’re used for.</w:t>
       </w:r>
     </w:p>
     <w:p>
@@ -5683,7 +6294,7 @@
           <w:szCs w:val="40"/>
         </w:rPr>
       </w:pPr>
-      <w:bookmarkStart w:id="13" w:name="_Toc506057947"/>
+      <w:bookmarkStart w:id="14" w:name="_Toc506057947"/>
       <w:r>
         <w:rPr>
           <w:rFonts w:asciiTheme="majorBidi" w:hAnsiTheme="majorBidi"/>
@@ -5696,7 +6307,7 @@
         <w:lastRenderedPageBreak/>
         <w:t xml:space="preserve">1.3 </w:t>
       </w:r>
-      <w:bookmarkEnd w:id="9"/>
+      <w:bookmarkEnd w:id="10"/>
       <w:r>
         <w:rPr>
           <w:rFonts w:asciiTheme="majorBidi" w:hAnsiTheme="majorBidi"/>
@@ -5708,7 +6319,7 @@
         </w:rPr>
         <w:t>Object Recognition</w:t>
       </w:r>
-      <w:bookmarkEnd w:id="13"/>
+      <w:bookmarkEnd w:id="14"/>
     </w:p>
     <w:p>
       <w:pPr>
@@ -5885,7 +6496,7 @@
           <w:szCs w:val="40"/>
         </w:rPr>
       </w:pPr>
-      <w:bookmarkStart w:id="14" w:name="_Toc506057948"/>
+      <w:bookmarkStart w:id="15" w:name="_Toc506057948"/>
       <w:r>
         <w:rPr>
           <w:rFonts w:asciiTheme="majorBidi" w:hAnsiTheme="majorBidi"/>
@@ -5897,7 +6508,7 @@
         </w:rPr>
         <w:t>Computer Vision Applications</w:t>
       </w:r>
-      <w:bookmarkEnd w:id="14"/>
+      <w:bookmarkEnd w:id="15"/>
     </w:p>
     <w:p>
       <w:pPr>
@@ -6092,7 +6703,6 @@
           <w:sz w:val="32"/>
           <w:szCs w:val="32"/>
         </w:rPr>
-        <w:lastRenderedPageBreak/>
         <w:t>Online images</w:t>
       </w:r>
     </w:p>
@@ -6112,6 +6722,7 @@
           <w:sz w:val="32"/>
           <w:szCs w:val="32"/>
         </w:rPr>
+        <w:lastRenderedPageBreak/>
         <w:t xml:space="preserve">Apart from these object detection can be used for classifying images found online. Obscene images are usually filtered out using object detection. </w:t>
       </w:r>
     </w:p>
@@ -6163,9 +6774,47 @@
           <w:sz w:val="32"/>
           <w:szCs w:val="32"/>
         </w:rPr>
+      </w:pPr>
+    </w:p>
+    <w:p>
+      <w:pPr>
+        <w:tabs>
+          <w:tab w:val="left" w:pos="5810"/>
+        </w:tabs>
+        <w:rPr>
+          <w:rFonts w:asciiTheme="majorBidi" w:hAnsiTheme="majorBidi" w:cstheme="majorBidi"/>
+          <w:sz w:val="32"/>
+          <w:szCs w:val="32"/>
+        </w:rPr>
+      </w:pPr>
+      <w:r>
+        <w:rPr>
+          <w:rFonts w:asciiTheme="majorBidi" w:hAnsiTheme="majorBidi" w:cstheme="majorBidi"/>
+          <w:sz w:val="32"/>
+          <w:szCs w:val="32"/>
+        </w:rPr>
+        <w:tab/>
+      </w:r>
+    </w:p>
+    <w:p>
+      <w:pPr>
+        <w:rPr>
+          <w:rFonts w:asciiTheme="majorBidi" w:hAnsiTheme="majorBidi" w:cstheme="majorBidi"/>
+          <w:sz w:val="32"/>
+          <w:szCs w:val="32"/>
+        </w:rPr>
+      </w:pPr>
+    </w:p>
+    <w:p>
+      <w:pPr>
+        <w:rPr>
+          <w:rFonts w:asciiTheme="majorBidi" w:hAnsiTheme="majorBidi" w:cstheme="majorBidi"/>
+          <w:sz w:val="32"/>
+          <w:szCs w:val="32"/>
+        </w:rPr>
         <w:sectPr>
-          <w:footerReference w:type="default" r:id="rId11"/>
-          <w:pgSz w:w="12240" w:h="15840"/>
+          <w:footerReference w:type="default" r:id="rId13"/>
+          <w:pgSz w:w="11907" w:h="16839" w:code="9"/>
           <w:pgMar w:top="1440" w:right="1440" w:bottom="1440" w:left="1440" w:header="720" w:footer="720" w:gutter="0"/>
           <w:pgNumType w:start="1" w:chapStyle="1"/>
           <w:cols w:space="720"/>
@@ -6309,8 +6958,8 @@
           <w:shd w:val="clear" w:color="auto" w:fill="FFFFFF"/>
         </w:rPr>
       </w:pPr>
-      <w:bookmarkStart w:id="15" w:name="_Toc471129207"/>
-      <w:bookmarkStart w:id="16" w:name="_Toc506057949"/>
+      <w:bookmarkStart w:id="16" w:name="_Toc471129207"/>
+      <w:bookmarkStart w:id="17" w:name="_Toc506057949"/>
       <w:r>
         <w:rPr>
           <w:rFonts w:asciiTheme="majorBidi" w:hAnsiTheme="majorBidi"/>
@@ -6323,7 +6972,7 @@
         </w:rPr>
         <w:t xml:space="preserve">2.1 </w:t>
       </w:r>
-      <w:bookmarkEnd w:id="15"/>
+      <w:bookmarkEnd w:id="16"/>
       <w:r>
         <w:rPr>
           <w:rFonts w:asciiTheme="majorBidi" w:hAnsiTheme="majorBidi"/>
@@ -6336,7 +6985,7 @@
         </w:rPr>
         <w:t>Embedded System</w:t>
       </w:r>
-      <w:bookmarkEnd w:id="16"/>
+      <w:bookmarkEnd w:id="17"/>
     </w:p>
     <w:p>
       <w:pPr>
@@ -6350,7 +6999,7 @@
           <w:szCs w:val="40"/>
         </w:rPr>
       </w:pPr>
-      <w:bookmarkStart w:id="17" w:name="_Toc506057950"/>
+      <w:bookmarkStart w:id="18" w:name="_Toc506057950"/>
       <w:r>
         <w:rPr>
           <w:rFonts w:asciiTheme="majorBidi" w:hAnsiTheme="majorBidi"/>
@@ -6362,7 +7011,7 @@
         </w:rPr>
         <w:t>Definitions</w:t>
       </w:r>
-      <w:bookmarkEnd w:id="17"/>
+      <w:bookmarkEnd w:id="18"/>
     </w:p>
     <w:p>
       <w:pPr>
@@ -6384,7 +7033,7 @@
           <w:szCs w:val="32"/>
         </w:rPr>
       </w:pPr>
-      <w:bookmarkStart w:id="18" w:name="_Toc471129208"/>
+      <w:bookmarkStart w:id="19" w:name="_Toc471129208"/>
       <w:r>
         <w:rPr>
           <w:rFonts w:asciiTheme="majorBidi" w:hAnsiTheme="majorBidi"/>
@@ -6421,7 +7070,7 @@
         </w:rPr>
         <w:t xml:space="preserve"> System</w:t>
       </w:r>
-      <w:bookmarkEnd w:id="18"/>
+      <w:bookmarkEnd w:id="19"/>
     </w:p>
     <w:p/>
     <w:p>
@@ -6469,7 +7118,7 @@
           <w:szCs w:val="32"/>
         </w:rPr>
       </w:pPr>
-      <w:bookmarkStart w:id="19" w:name="_Toc471129209"/>
+      <w:bookmarkStart w:id="20" w:name="_Toc471129209"/>
       <w:r>
         <w:rPr>
           <w:rFonts w:asciiTheme="majorBidi" w:hAnsiTheme="majorBidi"/>
@@ -6531,7 +7180,7 @@
         </w:rPr>
         <w:t xml:space="preserve"> System</w:t>
       </w:r>
-      <w:bookmarkEnd w:id="19"/>
+      <w:bookmarkEnd w:id="20"/>
     </w:p>
     <w:p>
       <w:pPr>
@@ -6720,9 +7369,9 @@
           <w:szCs w:val="40"/>
         </w:rPr>
       </w:pPr>
-      <w:bookmarkStart w:id="20" w:name="_Toc471129210"/>
-      <w:bookmarkStart w:id="21" w:name="_Toc471580957"/>
-      <w:bookmarkStart w:id="22" w:name="_Toc506057951"/>
+      <w:bookmarkStart w:id="21" w:name="_Toc471129210"/>
+      <w:bookmarkStart w:id="22" w:name="_Toc471580957"/>
+      <w:bookmarkStart w:id="23" w:name="_Toc506057951"/>
       <w:r>
         <w:rPr>
           <w:rFonts w:asciiTheme="majorBidi" w:hAnsiTheme="majorBidi"/>
@@ -6734,9 +7383,9 @@
         </w:rPr>
         <w:t>Characteristics of an Embedded System</w:t>
       </w:r>
-      <w:bookmarkEnd w:id="20"/>
       <w:bookmarkEnd w:id="21"/>
       <w:bookmarkEnd w:id="22"/>
+      <w:bookmarkEnd w:id="23"/>
       <w:r>
         <w:rPr>
           <w:rFonts w:asciiTheme="majorBidi" w:hAnsiTheme="majorBidi"/>
@@ -7031,8 +7680,8 @@
           <w:szCs w:val="40"/>
         </w:rPr>
       </w:pPr>
-      <w:bookmarkStart w:id="23" w:name="_Toc471129211"/>
-      <w:bookmarkStart w:id="24" w:name="_Toc471580958"/>
+      <w:bookmarkStart w:id="24" w:name="_Toc471129211"/>
+      <w:bookmarkStart w:id="25" w:name="_Toc471580958"/>
       <w:r>
         <w:rPr>
           <w:rFonts w:asciiTheme="majorBidi" w:hAnsiTheme="majorBidi"/>
@@ -7044,7 +7693,7 @@
         </w:rPr>
         <w:t xml:space="preserve"> </w:t>
       </w:r>
-      <w:bookmarkStart w:id="25" w:name="_Toc506057952"/>
+      <w:bookmarkStart w:id="26" w:name="_Toc506057952"/>
       <w:r>
         <w:rPr>
           <w:rFonts w:asciiTheme="majorBidi" w:hAnsiTheme="majorBidi"/>
@@ -7056,9 +7705,9 @@
         </w:rPr>
         <w:t>Basic Structure of an Embedded System</w:t>
       </w:r>
-      <w:bookmarkEnd w:id="23"/>
       <w:bookmarkEnd w:id="24"/>
       <w:bookmarkEnd w:id="25"/>
+      <w:bookmarkEnd w:id="26"/>
       <w:r>
         <w:rPr>
           <w:rFonts w:asciiTheme="majorBidi" w:hAnsiTheme="majorBidi"/>
@@ -7154,10 +7803,10 @@
                     </pic:cNvPicPr>
                   </pic:nvPicPr>
                   <pic:blipFill>
-                    <a:blip r:embed="rId12" cstate="print">
+                    <a:blip r:embed="rId14" cstate="print">
                       <a:extLst>
                         <a:ext uri="{28A0092B-C50C-407E-A947-70E740481C1C}">
-                          <a14:useLocalDpi xmlns="" xmlns:wpc="http://schemas.microsoft.com/office/word/2010/wordprocessingCanvas" xmlns:mc="http://schemas.openxmlformats.org/markup-compatibility/2006" xmlns:o="urn:schemas-microsoft-com:office:office" xmlns:v="urn:schemas-microsoft-com:vml" xmlns:wp14="http://schemas.microsoft.com/office/word/2010/wordprocessingDrawing" xmlns:w10="urn:schemas-microsoft-com:office:word" xmlns:w="http://schemas.openxmlformats.org/wordprocessingml/2006/main" xmlns:w14="http://schemas.microsoft.com/office/word/2010/wordml" xmlns:w15="http://schemas.microsoft.com/office/word/2012/wordml" xmlns:wpg="http://schemas.microsoft.com/office/word/2010/wordprocessingGroup" xmlns:wpi="http://schemas.microsoft.com/office/word/2010/wordprocessingInk" xmlns:wps="http://schemas.microsoft.com/office/word/2010/wordprocessingShape" xmlns:a14="http://schemas.microsoft.com/office/drawing/2010/main" val="0"/>
+                          <a14:useLocalDpi xmlns:a14="http://schemas.microsoft.com/office/drawing/2010/main" xmlns:wps="http://schemas.microsoft.com/office/word/2010/wordprocessingShape" xmlns:wpi="http://schemas.microsoft.com/office/word/2010/wordprocessingInk" xmlns:wpg="http://schemas.microsoft.com/office/word/2010/wordprocessingGroup" xmlns:w15="http://schemas.microsoft.com/office/word/2012/wordml" xmlns:w14="http://schemas.microsoft.com/office/word/2010/wordml" xmlns:w="http://schemas.openxmlformats.org/wordprocessingml/2006/main" xmlns:w10="urn:schemas-microsoft-com:office:word" xmlns:wp14="http://schemas.microsoft.com/office/word/2010/wordprocessingDrawing" xmlns:v="urn:schemas-microsoft-com:vml" xmlns:o="urn:schemas-microsoft-com:office:office" xmlns:mc="http://schemas.openxmlformats.org/markup-compatibility/2006" xmlns:wpc="http://schemas.microsoft.com/office/word/2010/wordprocessingCanvas" xmlns="" val="0"/>
                         </a:ext>
                       </a:extLst>
                     </a:blip>
@@ -7406,8 +8055,8 @@
           <w:szCs w:val="40"/>
         </w:rPr>
       </w:pPr>
-      <w:bookmarkStart w:id="26" w:name="_Toc471129212"/>
-      <w:bookmarkStart w:id="27" w:name="_Toc506057953"/>
+      <w:bookmarkStart w:id="27" w:name="_Toc471129212"/>
+      <w:bookmarkStart w:id="28" w:name="_Toc506057953"/>
       <w:r>
         <w:rPr>
           <w:rFonts w:asciiTheme="majorBidi" w:hAnsiTheme="majorBidi"/>
@@ -7419,8 +8068,8 @@
         </w:rPr>
         <w:t>Processors</w:t>
       </w:r>
-      <w:bookmarkEnd w:id="26"/>
       <w:bookmarkEnd w:id="27"/>
+      <w:bookmarkEnd w:id="28"/>
       <w:r>
         <w:rPr>
           <w:rFonts w:asciiTheme="majorBidi" w:hAnsiTheme="majorBidi"/>
@@ -7618,8 +8267,8 @@
           <w:szCs w:val="40"/>
         </w:rPr>
       </w:pPr>
-      <w:bookmarkStart w:id="28" w:name="_Toc471129213"/>
-      <w:bookmarkStart w:id="29" w:name="_Toc506057954"/>
+      <w:bookmarkStart w:id="29" w:name="_Toc471129213"/>
+      <w:bookmarkStart w:id="30" w:name="_Toc506057954"/>
       <w:r>
         <w:rPr>
           <w:rFonts w:asciiTheme="majorBidi" w:hAnsiTheme="majorBidi"/>
@@ -7631,8 +8280,8 @@
         </w:rPr>
         <w:t>Microcontroller</w:t>
       </w:r>
-      <w:bookmarkEnd w:id="28"/>
       <w:bookmarkEnd w:id="29"/>
+      <w:bookmarkEnd w:id="30"/>
       <w:r>
         <w:rPr>
           <w:rFonts w:asciiTheme="majorBidi" w:hAnsiTheme="majorBidi"/>
@@ -7723,7 +8372,7 @@
           <w:szCs w:val="32"/>
         </w:rPr>
       </w:pPr>
-      <w:bookmarkStart w:id="30" w:name="_Toc471129214"/>
+      <w:bookmarkStart w:id="31" w:name="_Toc471129214"/>
       <w:r>
         <w:rPr>
           <w:rFonts w:asciiTheme="majorBidi" w:hAnsiTheme="majorBidi"/>
@@ -7779,7 +8428,7 @@
         </w:rPr>
         <w:t xml:space="preserve"> How to choose microcontroller</w:t>
       </w:r>
-      <w:bookmarkEnd w:id="30"/>
+      <w:bookmarkEnd w:id="31"/>
     </w:p>
     <w:p>
       <w:pPr>
@@ -7934,10 +8583,10 @@
                     </pic:cNvPicPr>
                   </pic:nvPicPr>
                   <pic:blipFill>
-                    <a:blip r:embed="rId13" cstate="print">
+                    <a:blip r:embed="rId15" cstate="print">
                       <a:extLst>
                         <a:ext uri="{28A0092B-C50C-407E-A947-70E740481C1C}">
-                          <a14:useLocalDpi xmlns="" xmlns:wpc="http://schemas.microsoft.com/office/word/2010/wordprocessingCanvas" xmlns:mc="http://schemas.openxmlformats.org/markup-compatibility/2006" xmlns:o="urn:schemas-microsoft-com:office:office" xmlns:v="urn:schemas-microsoft-com:vml" xmlns:wp14="http://schemas.microsoft.com/office/word/2010/wordprocessingDrawing" xmlns:w10="urn:schemas-microsoft-com:office:word" xmlns:w="http://schemas.openxmlformats.org/wordprocessingml/2006/main" xmlns:w14="http://schemas.microsoft.com/office/word/2010/wordml" xmlns:w15="http://schemas.microsoft.com/office/word/2012/wordml" xmlns:wpg="http://schemas.microsoft.com/office/word/2010/wordprocessingGroup" xmlns:wpi="http://schemas.microsoft.com/office/word/2010/wordprocessingInk" xmlns:wps="http://schemas.microsoft.com/office/word/2010/wordprocessingShape" xmlns:a14="http://schemas.microsoft.com/office/drawing/2010/main" val="0"/>
+                          <a14:useLocalDpi xmlns:a14="http://schemas.microsoft.com/office/drawing/2010/main" xmlns:wps="http://schemas.microsoft.com/office/word/2010/wordprocessingShape" xmlns:wpi="http://schemas.microsoft.com/office/word/2010/wordprocessingInk" xmlns:wpg="http://schemas.microsoft.com/office/word/2010/wordprocessingGroup" xmlns:w15="http://schemas.microsoft.com/office/word/2012/wordml" xmlns:w14="http://schemas.microsoft.com/office/word/2010/wordml" xmlns:w="http://schemas.openxmlformats.org/wordprocessingml/2006/main" xmlns:w10="urn:schemas-microsoft-com:office:word" xmlns:wp14="http://schemas.microsoft.com/office/word/2010/wordprocessingDrawing" xmlns:v="urn:schemas-microsoft-com:vml" xmlns:o="urn:schemas-microsoft-com:office:office" xmlns:mc="http://schemas.openxmlformats.org/markup-compatibility/2006" xmlns:wpc="http://schemas.microsoft.com/office/word/2010/wordprocessingCanvas" xmlns="" val="0"/>
                         </a:ext>
                       </a:extLst>
                     </a:blip>
@@ -8660,7 +9309,7 @@
           <w:szCs w:val="32"/>
         </w:rPr>
       </w:pPr>
-      <w:bookmarkStart w:id="31" w:name="_Toc471129215"/>
+      <w:bookmarkStart w:id="32" w:name="_Toc471129215"/>
       <w:r>
         <w:rPr>
           <w:rFonts w:ascii="Times New Roman" w:hAnsi="Times New Roman" w:cs="Times New Roman"/>
@@ -8716,7 +9365,7 @@
         </w:rPr>
         <w:t xml:space="preserve"> Comparison between different microcontrollers</w:t>
       </w:r>
-      <w:bookmarkEnd w:id="31"/>
+      <w:bookmarkEnd w:id="32"/>
     </w:p>
     <w:p/>
     <w:p>
@@ -8772,9 +9421,9 @@
         <w:tblLook w:val="04A0"/>
       </w:tblPr>
       <w:tblGrid>
-        <w:gridCol w:w="1642"/>
-        <w:gridCol w:w="2077"/>
-        <w:gridCol w:w="1567"/>
+        <w:gridCol w:w="1641"/>
+        <w:gridCol w:w="2078"/>
+        <w:gridCol w:w="1568"/>
         <w:gridCol w:w="1628"/>
         <w:gridCol w:w="1472"/>
       </w:tblGrid>
@@ -11352,8 +12001,8 @@
           <w:szCs w:val="40"/>
         </w:rPr>
       </w:pPr>
-      <w:bookmarkStart w:id="32" w:name="_Toc471129219"/>
-      <w:bookmarkStart w:id="33" w:name="_Toc506057955"/>
+      <w:bookmarkStart w:id="33" w:name="_Toc471129219"/>
+      <w:bookmarkStart w:id="34" w:name="_Toc506057955"/>
       <w:r>
         <w:rPr>
           <w:rFonts w:asciiTheme="majorBidi" w:hAnsiTheme="majorBidi"/>
@@ -11365,8 +12014,8 @@
         </w:rPr>
         <w:t>Arduino vs Raspberry Pi</w:t>
       </w:r>
-      <w:bookmarkEnd w:id="32"/>
       <w:bookmarkEnd w:id="33"/>
+      <w:bookmarkEnd w:id="34"/>
     </w:p>
     <w:p>
       <w:pPr>
@@ -11412,10 +12061,10 @@
                     </pic:cNvPicPr>
                   </pic:nvPicPr>
                   <pic:blipFill>
-                    <a:blip r:embed="rId14" cstate="print">
+                    <a:blip r:embed="rId16" cstate="print">
                       <a:extLst>
                         <a:ext uri="{28A0092B-C50C-407E-A947-70E740481C1C}">
-                          <a14:useLocalDpi xmlns="" xmlns:wpc="http://schemas.microsoft.com/office/word/2010/wordprocessingCanvas" xmlns:mc="http://schemas.openxmlformats.org/markup-compatibility/2006" xmlns:o="urn:schemas-microsoft-com:office:office" xmlns:v="urn:schemas-microsoft-com:vml" xmlns:wp14="http://schemas.microsoft.com/office/word/2010/wordprocessingDrawing" xmlns:w10="urn:schemas-microsoft-com:office:word" xmlns:w="http://schemas.openxmlformats.org/wordprocessingml/2006/main" xmlns:w14="http://schemas.microsoft.com/office/word/2010/wordml" xmlns:w15="http://schemas.microsoft.com/office/word/2012/wordml" xmlns:wpg="http://schemas.microsoft.com/office/word/2010/wordprocessingGroup" xmlns:wpi="http://schemas.microsoft.com/office/word/2010/wordprocessingInk" xmlns:wps="http://schemas.microsoft.com/office/word/2010/wordprocessingShape" xmlns:a14="http://schemas.microsoft.com/office/drawing/2010/main" val="0"/>
+                          <a14:useLocalDpi xmlns:a14="http://schemas.microsoft.com/office/drawing/2010/main" xmlns:wps="http://schemas.microsoft.com/office/word/2010/wordprocessingShape" xmlns:wpi="http://schemas.microsoft.com/office/word/2010/wordprocessingInk" xmlns:wpg="http://schemas.microsoft.com/office/word/2010/wordprocessingGroup" xmlns:w15="http://schemas.microsoft.com/office/word/2012/wordml" xmlns:w14="http://schemas.microsoft.com/office/word/2010/wordml" xmlns:w="http://schemas.openxmlformats.org/wordprocessingml/2006/main" xmlns:w10="urn:schemas-microsoft-com:office:word" xmlns:wp14="http://schemas.microsoft.com/office/word/2010/wordprocessingDrawing" xmlns:v="urn:schemas-microsoft-com:vml" xmlns:o="urn:schemas-microsoft-com:office:office" xmlns:mc="http://schemas.openxmlformats.org/markup-compatibility/2006" xmlns:wpc="http://schemas.microsoft.com/office/word/2010/wordprocessingCanvas" xmlns="" val="0"/>
                         </a:ext>
                       </a:extLst>
                     </a:blip>
@@ -11542,7 +12191,7 @@
           <w:szCs w:val="32"/>
         </w:rPr>
       </w:pPr>
-      <w:bookmarkStart w:id="34" w:name="_Toc471129220"/>
+      <w:bookmarkStart w:id="35" w:name="_Toc471129220"/>
     </w:p>
     <w:p>
       <w:pPr>
@@ -11655,7 +12304,7 @@
         </w:rPr>
         <w:t>ools</w:t>
       </w:r>
-      <w:bookmarkEnd w:id="34"/>
+      <w:bookmarkEnd w:id="35"/>
     </w:p>
     <w:p>
       <w:pPr>
@@ -11777,7 +12426,7 @@
           <w:szCs w:val="32"/>
         </w:rPr>
       </w:pPr>
-      <w:bookmarkStart w:id="35" w:name="_Toc471129221"/>
+      <w:bookmarkStart w:id="36" w:name="_Toc471129221"/>
       <w:r>
         <w:rPr>
           <w:rFonts w:asciiTheme="majorBidi" w:hAnsiTheme="majorBidi" w:cstheme="majorBidi"/>
@@ -11858,7 +12507,7 @@
         </w:rPr>
         <w:t>onnectivity</w:t>
       </w:r>
-      <w:bookmarkEnd w:id="35"/>
+      <w:bookmarkEnd w:id="36"/>
     </w:p>
     <w:p>
       <w:pPr>
@@ -11941,7 +12590,7 @@
           <w:szCs w:val="32"/>
         </w:rPr>
       </w:pPr>
-      <w:bookmarkStart w:id="36" w:name="_Toc471129222"/>
+      <w:bookmarkStart w:id="37" w:name="_Toc471129222"/>
       <w:r>
         <w:rPr>
           <w:rFonts w:asciiTheme="majorBidi" w:hAnsiTheme="majorBidi" w:cstheme="majorBidi"/>
@@ -12002,7 +12651,7 @@
         </w:rPr>
         <w:t>Network Connectivity</w:t>
       </w:r>
-      <w:bookmarkEnd w:id="36"/>
+      <w:bookmarkEnd w:id="37"/>
     </w:p>
     <w:p>
       <w:pPr>
@@ -12091,7 +12740,7 @@
           <w:szCs w:val="32"/>
         </w:rPr>
       </w:pPr>
-      <w:bookmarkStart w:id="37" w:name="_Toc471129223"/>
+      <w:bookmarkStart w:id="38" w:name="_Toc471129223"/>
       <w:r>
         <w:rPr>
           <w:rFonts w:asciiTheme="majorBidi" w:hAnsiTheme="majorBidi"/>
@@ -12158,7 +12807,7 @@
         </w:rPr>
         <w:t>Which to use</w:t>
       </w:r>
-      <w:bookmarkEnd w:id="37"/>
+      <w:bookmarkEnd w:id="38"/>
     </w:p>
     <w:p>
       <w:pPr>
@@ -12258,10 +12907,10 @@
                     </pic:cNvPicPr>
                   </pic:nvPicPr>
                   <pic:blipFill>
-                    <a:blip r:embed="rId15" cstate="print">
+                    <a:blip r:embed="rId17" cstate="print">
                       <a:extLst>
                         <a:ext uri="{28A0092B-C50C-407E-A947-70E740481C1C}">
-                          <a14:useLocalDpi xmlns="" xmlns:wpc="http://schemas.microsoft.com/office/word/2010/wordprocessingCanvas" xmlns:mc="http://schemas.openxmlformats.org/markup-compatibility/2006" xmlns:o="urn:schemas-microsoft-com:office:office" xmlns:v="urn:schemas-microsoft-com:vml" xmlns:wp14="http://schemas.microsoft.com/office/word/2010/wordprocessingDrawing" xmlns:w10="urn:schemas-microsoft-com:office:word" xmlns:w="http://schemas.openxmlformats.org/wordprocessingml/2006/main" xmlns:w14="http://schemas.microsoft.com/office/word/2010/wordml" xmlns:w15="http://schemas.microsoft.com/office/word/2012/wordml" xmlns:wpg="http://schemas.microsoft.com/office/word/2010/wordprocessingGroup" xmlns:wpi="http://schemas.microsoft.com/office/word/2010/wordprocessingInk" xmlns:wps="http://schemas.microsoft.com/office/word/2010/wordprocessingShape" xmlns:a14="http://schemas.microsoft.com/office/drawing/2010/main" val="0"/>
+                          <a14:useLocalDpi xmlns:a14="http://schemas.microsoft.com/office/drawing/2010/main" xmlns:wps="http://schemas.microsoft.com/office/word/2010/wordprocessingShape" xmlns:wpi="http://schemas.microsoft.com/office/word/2010/wordprocessingInk" xmlns:wpg="http://schemas.microsoft.com/office/word/2010/wordprocessingGroup" xmlns:w15="http://schemas.microsoft.com/office/word/2012/wordml" xmlns:w14="http://schemas.microsoft.com/office/word/2010/wordml" xmlns:w="http://schemas.openxmlformats.org/wordprocessingml/2006/main" xmlns:w10="urn:schemas-microsoft-com:office:word" xmlns:wp14="http://schemas.microsoft.com/office/word/2010/wordprocessingDrawing" xmlns:v="urn:schemas-microsoft-com:vml" xmlns:o="urn:schemas-microsoft-com:office:office" xmlns:mc="http://schemas.openxmlformats.org/markup-compatibility/2006" xmlns:wpc="http://schemas.microsoft.com/office/word/2010/wordprocessingCanvas" xmlns="" val="0"/>
                         </a:ext>
                       </a:extLst>
                     </a:blip>
@@ -12289,8 +12938,8 @@
           </wp:inline>
         </w:drawing>
       </w:r>
-      <w:bookmarkStart w:id="38" w:name="_Toc471581005"/>
-      <w:bookmarkStart w:id="39" w:name="_Toc471129267"/>
+      <w:bookmarkStart w:id="39" w:name="_Toc471581005"/>
+      <w:bookmarkStart w:id="40" w:name="_Toc471129267"/>
     </w:p>
     <w:p>
       <w:pPr>
@@ -12311,7 +12960,7 @@
           <w:szCs w:val="40"/>
         </w:rPr>
       </w:pPr>
-      <w:bookmarkStart w:id="40" w:name="_Toc506057956"/>
+      <w:bookmarkStart w:id="41" w:name="_Toc506057956"/>
       <w:r>
         <w:rPr>
           <w:rFonts w:asciiTheme="majorBidi" w:hAnsiTheme="majorBidi"/>
@@ -12323,7 +12972,7 @@
         </w:rPr>
         <w:t>2.2 The Web</w:t>
       </w:r>
-      <w:bookmarkEnd w:id="40"/>
+      <w:bookmarkEnd w:id="41"/>
       <w:r>
         <w:rPr>
           <w:rFonts w:asciiTheme="majorBidi" w:hAnsiTheme="majorBidi"/>
@@ -12348,7 +12997,7 @@
           <w:szCs w:val="40"/>
         </w:rPr>
       </w:pPr>
-      <w:bookmarkStart w:id="41" w:name="_Toc506057957"/>
+      <w:bookmarkStart w:id="42" w:name="_Toc506057957"/>
       <w:r>
         <w:rPr>
           <w:rFonts w:asciiTheme="majorBidi" w:hAnsiTheme="majorBidi"/>
@@ -12360,9 +13009,9 @@
         </w:rPr>
         <w:t>HTTP Protocol</w:t>
       </w:r>
-      <w:bookmarkEnd w:id="38"/>
       <w:bookmarkEnd w:id="39"/>
-      <w:bookmarkEnd w:id="41"/>
+      <w:bookmarkEnd w:id="40"/>
+      <w:bookmarkEnd w:id="42"/>
     </w:p>
     <w:p>
       <w:pPr>
@@ -12429,8 +13078,8 @@
           <w:szCs w:val="32"/>
         </w:rPr>
       </w:pPr>
-      <w:bookmarkStart w:id="42" w:name="_Toc471581006"/>
-      <w:bookmarkStart w:id="43" w:name="_Toc471129268"/>
+      <w:bookmarkStart w:id="43" w:name="_Toc471581006"/>
+      <w:bookmarkStart w:id="44" w:name="_Toc471129268"/>
       <w:r>
         <w:rPr>
           <w:rFonts w:asciiTheme="majorBidi" w:eastAsia="Times New Roman" w:hAnsiTheme="majorBidi"/>
@@ -12475,8 +13124,8 @@
         </w:rPr>
         <w:t xml:space="preserve"> HTTP Basics</w:t>
       </w:r>
-      <w:bookmarkEnd w:id="42"/>
       <w:bookmarkEnd w:id="43"/>
+      <w:bookmarkEnd w:id="44"/>
     </w:p>
     <w:p/>
     <w:p>
@@ -12570,10 +13219,10 @@
                     </pic:cNvPicPr>
                   </pic:nvPicPr>
                   <pic:blipFill>
-                    <a:blip r:embed="rId16" cstate="print">
+                    <a:blip r:embed="rId18" cstate="print">
                       <a:extLst>
                         <a:ext uri="{28A0092B-C50C-407E-A947-70E740481C1C}">
-                          <a14:useLocalDpi xmlns="" xmlns:wpc="http://schemas.microsoft.com/office/word/2010/wordprocessingCanvas" xmlns:mc="http://schemas.openxmlformats.org/markup-compatibility/2006" xmlns:o="urn:schemas-microsoft-com:office:office" xmlns:v="urn:schemas-microsoft-com:vml" xmlns:wp14="http://schemas.microsoft.com/office/word/2010/wordprocessingDrawing" xmlns:w10="urn:schemas-microsoft-com:office:word" xmlns:w="http://schemas.openxmlformats.org/wordprocessingml/2006/main" xmlns:w14="http://schemas.microsoft.com/office/word/2010/wordml" xmlns:w15="http://schemas.microsoft.com/office/word/2012/wordml" xmlns:wpg="http://schemas.microsoft.com/office/word/2010/wordprocessingGroup" xmlns:wpi="http://schemas.microsoft.com/office/word/2010/wordprocessingInk" xmlns:wps="http://schemas.microsoft.com/office/word/2010/wordprocessingShape" xmlns:a14="http://schemas.microsoft.com/office/drawing/2010/main" val="0"/>
+                          <a14:useLocalDpi xmlns:a14="http://schemas.microsoft.com/office/drawing/2010/main" xmlns:wps="http://schemas.microsoft.com/office/word/2010/wordprocessingShape" xmlns:wpi="http://schemas.microsoft.com/office/word/2010/wordprocessingInk" xmlns:wpg="http://schemas.microsoft.com/office/word/2010/wordprocessingGroup" xmlns:w15="http://schemas.microsoft.com/office/word/2012/wordml" xmlns:w14="http://schemas.microsoft.com/office/word/2010/wordml" xmlns:w="http://schemas.openxmlformats.org/wordprocessingml/2006/main" xmlns:w10="urn:schemas-microsoft-com:office:word" xmlns:wp14="http://schemas.microsoft.com/office/word/2010/wordprocessingDrawing" xmlns:v="urn:schemas-microsoft-com:vml" xmlns:o="urn:schemas-microsoft-com:office:office" xmlns:mc="http://schemas.openxmlformats.org/markup-compatibility/2006" xmlns:wpc="http://schemas.microsoft.com/office/word/2010/wordprocessingCanvas" xmlns="" val="0"/>
                         </a:ext>
                       </a:extLst>
                     </a:blip>
@@ -12701,8 +13350,8 @@
           <w:szCs w:val="32"/>
         </w:rPr>
       </w:pPr>
-      <w:bookmarkStart w:id="44" w:name="_Toc471581007"/>
-      <w:bookmarkStart w:id="45" w:name="_Toc471129269"/>
+      <w:bookmarkStart w:id="45" w:name="_Toc471581007"/>
+      <w:bookmarkStart w:id="46" w:name="_Toc471129269"/>
       <w:r>
         <w:rPr>
           <w:rFonts w:asciiTheme="majorBidi" w:eastAsia="Times New Roman" w:hAnsiTheme="majorBidi"/>
@@ -12769,8 +13418,8 @@
         </w:rPr>
         <w:t xml:space="preserve"> URLs</w:t>
       </w:r>
-      <w:bookmarkEnd w:id="44"/>
       <w:bookmarkEnd w:id="45"/>
+      <w:bookmarkEnd w:id="46"/>
       <w:r>
         <w:rPr>
           <w:rFonts w:asciiTheme="majorBidi" w:eastAsia="Times New Roman" w:hAnsiTheme="majorBidi"/>
@@ -12838,10 +13487,10 @@
                     </pic:cNvPicPr>
                   </pic:nvPicPr>
                   <pic:blipFill>
-                    <a:blip r:embed="rId17" cstate="print">
+                    <a:blip r:embed="rId19" cstate="print">
                       <a:extLst>
                         <a:ext uri="{28A0092B-C50C-407E-A947-70E740481C1C}">
-                          <a14:useLocalDpi xmlns="" xmlns:wpc="http://schemas.microsoft.com/office/word/2010/wordprocessingCanvas" xmlns:mc="http://schemas.openxmlformats.org/markup-compatibility/2006" xmlns:o="urn:schemas-microsoft-com:office:office" xmlns:v="urn:schemas-microsoft-com:vml" xmlns:wp14="http://schemas.microsoft.com/office/word/2010/wordprocessingDrawing" xmlns:w10="urn:schemas-microsoft-com:office:word" xmlns:w="http://schemas.openxmlformats.org/wordprocessingml/2006/main" xmlns:w14="http://schemas.microsoft.com/office/word/2010/wordml" xmlns:w15="http://schemas.microsoft.com/office/word/2012/wordml" xmlns:wpg="http://schemas.microsoft.com/office/word/2010/wordprocessingGroup" xmlns:wpi="http://schemas.microsoft.com/office/word/2010/wordprocessingInk" xmlns:wps="http://schemas.microsoft.com/office/word/2010/wordprocessingShape" xmlns:a14="http://schemas.microsoft.com/office/drawing/2010/main" val="0"/>
+                          <a14:useLocalDpi xmlns:a14="http://schemas.microsoft.com/office/drawing/2010/main" xmlns:wps="http://schemas.microsoft.com/office/word/2010/wordprocessingShape" xmlns:wpi="http://schemas.microsoft.com/office/word/2010/wordprocessingInk" xmlns:wpg="http://schemas.microsoft.com/office/word/2010/wordprocessingGroup" xmlns:w15="http://schemas.microsoft.com/office/word/2012/wordml" xmlns:w14="http://schemas.microsoft.com/office/word/2010/wordml" xmlns:w="http://schemas.openxmlformats.org/wordprocessingml/2006/main" xmlns:w10="urn:schemas-microsoft-com:office:word" xmlns:wp14="http://schemas.microsoft.com/office/word/2010/wordprocessingDrawing" xmlns:v="urn:schemas-microsoft-com:vml" xmlns:o="urn:schemas-microsoft-com:office:office" xmlns:mc="http://schemas.openxmlformats.org/markup-compatibility/2006" xmlns:wpc="http://schemas.microsoft.com/office/word/2010/wordprocessingCanvas" xmlns="" val="0"/>
                         </a:ext>
                       </a:extLst>
                     </a:blip>
@@ -12911,8 +13560,8 @@
           <w:szCs w:val="32"/>
         </w:rPr>
       </w:pPr>
-      <w:bookmarkStart w:id="46" w:name="_Toc471581008"/>
-      <w:bookmarkStart w:id="47" w:name="_Toc471129270"/>
+      <w:bookmarkStart w:id="47" w:name="_Toc471581008"/>
+      <w:bookmarkStart w:id="48" w:name="_Toc471129270"/>
       <w:r>
         <w:rPr>
           <w:rFonts w:asciiTheme="majorBidi" w:eastAsia="Times New Roman" w:hAnsiTheme="majorBidi"/>
@@ -12979,9 +13628,9 @@
         </w:rPr>
         <w:t xml:space="preserve"> Verbs</w:t>
       </w:r>
-      <w:bookmarkStart w:id="48" w:name="_Toc471129271"/>
-      <w:bookmarkEnd w:id="46"/>
+      <w:bookmarkStart w:id="49" w:name="_Toc471129271"/>
       <w:bookmarkEnd w:id="47"/>
+      <w:bookmarkEnd w:id="48"/>
     </w:p>
     <w:p/>
     <w:p>
@@ -13002,7 +13651,7 @@
         </w:rPr>
         <w:t>URLs reveal the identity of the particular host with which we want to communicate, but the action that should be performed on the host is specified via HTTP verbs. Of course, there are several actions that a client would like the host to perform. HTTP has formalized on a few that capture the essentials that are universally applicable for all kinds of applications.</w:t>
       </w:r>
-      <w:bookmarkEnd w:id="48"/>
+      <w:bookmarkEnd w:id="49"/>
     </w:p>
     <w:p>
       <w:pPr>
@@ -13146,9 +13795,9 @@
           <w:szCs w:val="40"/>
         </w:rPr>
       </w:pPr>
-      <w:bookmarkStart w:id="49" w:name="_Toc471581009"/>
-      <w:bookmarkStart w:id="50" w:name="_Toc471129272"/>
-      <w:bookmarkStart w:id="51" w:name="_Toc506057958"/>
+      <w:bookmarkStart w:id="50" w:name="_Toc471581009"/>
+      <w:bookmarkStart w:id="51" w:name="_Toc471129272"/>
+      <w:bookmarkStart w:id="52" w:name="_Toc506057958"/>
       <w:r>
         <w:rPr>
           <w:rFonts w:asciiTheme="majorBidi" w:hAnsiTheme="majorBidi"/>
@@ -13161,9 +13810,9 @@
         <w:lastRenderedPageBreak/>
         <w:t>Web Servers</w:t>
       </w:r>
-      <w:bookmarkEnd w:id="49"/>
       <w:bookmarkEnd w:id="50"/>
       <w:bookmarkEnd w:id="51"/>
+      <w:bookmarkEnd w:id="52"/>
     </w:p>
     <w:p/>
     <w:p>
@@ -13234,7 +13883,7 @@
         </w:rPr>
         <w:t> </w:t>
       </w:r>
-      <w:hyperlink r:id="rId18" w:tooltip="HTTP" w:history="1">
+      <w:hyperlink r:id="rId20" w:tooltip="HTTP" w:history="1">
         <w:r>
           <w:rPr>
             <w:rStyle w:val="Hyperlink"/>
@@ -13273,7 +13922,7 @@
         </w:rPr>
         <w:t> </w:t>
       </w:r>
-      <w:hyperlink r:id="rId19" w:tooltip="Web page" w:history="1">
+      <w:hyperlink r:id="rId21" w:tooltip="Web page" w:history="1">
         <w:r>
           <w:rPr>
             <w:rStyle w:val="Hyperlink"/>
@@ -13314,7 +13963,7 @@
         </w:rPr>
         <w:t> </w:t>
       </w:r>
-      <w:hyperlink r:id="rId20" w:tooltip="Client (computing)" w:history="1">
+      <w:hyperlink r:id="rId22" w:tooltip="Client (computing)" w:history="1">
         <w:r>
           <w:rPr>
             <w:rStyle w:val="Hyperlink"/>
@@ -13360,8 +14009,8 @@
           <w:shd w:val="clear" w:color="auto" w:fill="FFFFFF"/>
         </w:rPr>
       </w:pPr>
-      <w:bookmarkStart w:id="52" w:name="_Toc471581010"/>
-      <w:bookmarkStart w:id="53" w:name="_Toc471129273"/>
+      <w:bookmarkStart w:id="53" w:name="_Toc471581010"/>
+      <w:bookmarkStart w:id="54" w:name="_Toc471129273"/>
       <w:r>
         <w:rPr>
           <w:rFonts w:asciiTheme="majorBidi" w:hAnsiTheme="majorBidi"/>
@@ -13410,8 +14059,8 @@
         </w:rPr>
         <w:t xml:space="preserve"> Web server’s definition</w:t>
       </w:r>
-      <w:bookmarkEnd w:id="52"/>
       <w:bookmarkEnd w:id="53"/>
+      <w:bookmarkEnd w:id="54"/>
       <w:r>
         <w:rPr>
           <w:rFonts w:asciiTheme="majorBidi" w:hAnsiTheme="majorBidi"/>
@@ -13522,7 +14171,7 @@
         </w:rPr>
         <w:t xml:space="preserve"> access hosted files, at minimum an HTTP server. An HTTP server is a piece of software that understands </w:t>
       </w:r>
-      <w:hyperlink r:id="rId21" w:tooltip="URLs: Uniform Resource Locator (URL) is a text string specifying where a resource can be found on the Internet." w:history="1">
+      <w:hyperlink r:id="rId23" w:tooltip="URLs: Uniform Resource Locator (URL) is a text string specifying where a resource can be found on the Internet." w:history="1">
         <w:r>
           <w:rPr>
             <w:rStyle w:val="Hyperlink"/>
@@ -13542,7 +14191,7 @@
         </w:rPr>
         <w:t> and </w:t>
       </w:r>
-      <w:hyperlink r:id="rId22" w:tooltip="HTTP: HTTP (HyperText Transfer Protocol) is the basic protocol that enables file transfer on the Web. HTTP is textual (all communication is done in plain text) and stateless (no communication is aware of previous communications)." w:history="1">
+      <w:hyperlink r:id="rId24" w:tooltip="HTTP: HTTP (HyperText Transfer Protocol) is the basic protocol that enables file transfer on the Web. HTTP is textual (all communication is done in plain text) and stateless (no communication is aware of previous communications)." w:history="1">
         <w:r>
           <w:rPr>
             <w:rStyle w:val="Hyperlink"/>
@@ -13631,10 +14280,10 @@
                     </pic:cNvPicPr>
                   </pic:nvPicPr>
                   <pic:blipFill>
-                    <a:blip r:embed="rId23" cstate="print">
+                    <a:blip r:embed="rId25" cstate="print">
                       <a:extLst>
                         <a:ext uri="{28A0092B-C50C-407E-A947-70E740481C1C}">
-                          <a14:useLocalDpi xmlns="" xmlns:wpc="http://schemas.microsoft.com/office/word/2010/wordprocessingCanvas" xmlns:mc="http://schemas.openxmlformats.org/markup-compatibility/2006" xmlns:o="urn:schemas-microsoft-com:office:office" xmlns:v="urn:schemas-microsoft-com:vml" xmlns:wp14="http://schemas.microsoft.com/office/word/2010/wordprocessingDrawing" xmlns:w10="urn:schemas-microsoft-com:office:word" xmlns:w="http://schemas.openxmlformats.org/wordprocessingml/2006/main" xmlns:w14="http://schemas.microsoft.com/office/word/2010/wordml" xmlns:w15="http://schemas.microsoft.com/office/word/2012/wordml" xmlns:wpg="http://schemas.microsoft.com/office/word/2010/wordprocessingGroup" xmlns:wpi="http://schemas.microsoft.com/office/word/2010/wordprocessingInk" xmlns:wps="http://schemas.microsoft.com/office/word/2010/wordprocessingShape" xmlns:a14="http://schemas.microsoft.com/office/drawing/2010/main" val="0"/>
+                          <a14:useLocalDpi xmlns:a14="http://schemas.microsoft.com/office/drawing/2010/main" xmlns:wps="http://schemas.microsoft.com/office/word/2010/wordprocessingShape" xmlns:wpi="http://schemas.microsoft.com/office/word/2010/wordprocessingInk" xmlns:wpg="http://schemas.microsoft.com/office/word/2010/wordprocessingGroup" xmlns:w15="http://schemas.microsoft.com/office/word/2012/wordml" xmlns:w14="http://schemas.microsoft.com/office/word/2010/wordml" xmlns:w="http://schemas.openxmlformats.org/wordprocessingml/2006/main" xmlns:w10="urn:schemas-microsoft-com:office:word" xmlns:wp14="http://schemas.microsoft.com/office/word/2010/wordprocessingDrawing" xmlns:v="urn:schemas-microsoft-com:vml" xmlns:o="urn:schemas-microsoft-com:office:office" xmlns:mc="http://schemas.openxmlformats.org/markup-compatibility/2006" xmlns:wpc="http://schemas.microsoft.com/office/word/2010/wordprocessingCanvas" xmlns="" val="0"/>
                         </a:ext>
                       </a:extLst>
                     </a:blip>
@@ -13687,8 +14336,8 @@
           <w:szCs w:val="32"/>
         </w:rPr>
       </w:pPr>
-      <w:bookmarkStart w:id="54" w:name="_Toc471581011"/>
-      <w:bookmarkStart w:id="55" w:name="_Toc471129274"/>
+      <w:bookmarkStart w:id="55" w:name="_Toc471581011"/>
+      <w:bookmarkStart w:id="56" w:name="_Toc471129274"/>
       <w:r>
         <w:rPr>
           <w:rFonts w:asciiTheme="majorBidi" w:eastAsia="Times New Roman" w:hAnsiTheme="majorBidi"/>
@@ -13733,8 +14382,8 @@
         </w:rPr>
         <w:t xml:space="preserve"> Types of web servers:</w:t>
       </w:r>
-      <w:bookmarkEnd w:id="54"/>
       <w:bookmarkEnd w:id="55"/>
+      <w:bookmarkEnd w:id="56"/>
     </w:p>
     <w:p>
       <w:pPr>
@@ -13848,8 +14497,8 @@
           <w:rtl/>
         </w:rPr>
       </w:pPr>
-      <w:bookmarkStart w:id="56" w:name="_Toc471581012"/>
-      <w:bookmarkStart w:id="57" w:name="_Toc471129275"/>
+      <w:bookmarkStart w:id="57" w:name="_Toc471581012"/>
+      <w:bookmarkStart w:id="58" w:name="_Toc471129275"/>
       <w:r>
         <w:rPr>
           <w:rFonts w:asciiTheme="majorBidi" w:eastAsia="Times New Roman" w:hAnsiTheme="majorBidi"/>
@@ -13906,8 +14555,8 @@
         </w:rPr>
         <w:t xml:space="preserve"> web servers:</w:t>
       </w:r>
-      <w:bookmarkEnd w:id="56"/>
       <w:bookmarkEnd w:id="57"/>
+      <w:bookmarkEnd w:id="58"/>
     </w:p>
     <w:p/>
     <w:p>
@@ -13943,7 +14592,7 @@
           <w:szCs w:val="32"/>
         </w:rPr>
       </w:pPr>
-      <w:hyperlink r:id="rId24" w:tgtFrame="_blank" w:history="1">
+      <w:hyperlink r:id="rId26" w:tgtFrame="_blank" w:history="1">
         <w:r>
           <w:rPr>
             <w:rStyle w:val="Hyperlink"/>
@@ -13978,7 +14627,7 @@
           <w:szCs w:val="32"/>
         </w:rPr>
       </w:pPr>
-      <w:hyperlink r:id="rId25" w:tgtFrame="_blank" w:history="1">
+      <w:hyperlink r:id="rId27" w:tgtFrame="_blank" w:history="1">
         <w:r>
           <w:rPr>
             <w:rStyle w:val="Hyperlink"/>
@@ -14047,7 +14696,7 @@
           <w:szCs w:val="32"/>
         </w:rPr>
       </w:pPr>
-      <w:hyperlink r:id="rId26" w:tgtFrame="_blank" w:history="1">
+      <w:hyperlink r:id="rId28" w:tgtFrame="_blank" w:history="1">
         <w:r>
           <w:rPr>
             <w:rStyle w:val="Hyperlink"/>
@@ -14090,7 +14739,7 @@
         </w:rPr>
         <w:t>and </w:t>
       </w:r>
-      <w:hyperlink r:id="rId27" w:anchor="Software" w:tgtFrame="_blank" w:history="1">
+      <w:hyperlink r:id="rId29" w:anchor="Software" w:tgtFrame="_blank" w:history="1">
         <w:r>
           <w:rPr>
             <w:rStyle w:val="Hyperlink"/>
@@ -14180,9 +14829,9 @@
           <w:szCs w:val="40"/>
         </w:rPr>
       </w:pPr>
-      <w:bookmarkStart w:id="58" w:name="_Toc471581013"/>
-      <w:bookmarkStart w:id="59" w:name="_Toc471129276"/>
-      <w:bookmarkStart w:id="60" w:name="_Toc506057959"/>
+      <w:bookmarkStart w:id="59" w:name="_Toc471581013"/>
+      <w:bookmarkStart w:id="60" w:name="_Toc471129276"/>
+      <w:bookmarkStart w:id="61" w:name="_Toc506057959"/>
       <w:r>
         <w:rPr>
           <w:rFonts w:asciiTheme="majorBidi" w:hAnsiTheme="majorBidi"/>
@@ -14194,9 +14843,9 @@
         </w:rPr>
         <w:t>Databases</w:t>
       </w:r>
-      <w:bookmarkEnd w:id="58"/>
       <w:bookmarkEnd w:id="59"/>
       <w:bookmarkEnd w:id="60"/>
+      <w:bookmarkEnd w:id="61"/>
     </w:p>
     <w:p>
       <w:pPr>
@@ -14278,8 +14927,8 @@
           <w:szCs w:val="32"/>
         </w:rPr>
       </w:pPr>
-      <w:bookmarkStart w:id="61" w:name="_Toc471581014"/>
-      <w:bookmarkStart w:id="62" w:name="_Toc471129277"/>
+      <w:bookmarkStart w:id="62" w:name="_Toc471581014"/>
+      <w:bookmarkStart w:id="63" w:name="_Toc471129277"/>
       <w:proofErr w:type="gramStart"/>
       <w:r>
         <w:rPr>
@@ -14352,8 +15001,8 @@
         </w:rPr>
         <w:t xml:space="preserve"> management systems</w:t>
       </w:r>
-      <w:bookmarkEnd w:id="61"/>
       <w:bookmarkEnd w:id="62"/>
+      <w:bookmarkEnd w:id="63"/>
     </w:p>
     <w:p>
       <w:pPr>
@@ -14485,10 +15134,10 @@
                     </pic:cNvPicPr>
                   </pic:nvPicPr>
                   <pic:blipFill>
-                    <a:blip r:embed="rId28" cstate="print">
+                    <a:blip r:embed="rId30" cstate="print">
                       <a:extLst>
                         <a:ext uri="{28A0092B-C50C-407E-A947-70E740481C1C}">
-                          <a14:useLocalDpi xmlns="" xmlns:wpc="http://schemas.microsoft.com/office/word/2010/wordprocessingCanvas" xmlns:mc="http://schemas.openxmlformats.org/markup-compatibility/2006" xmlns:o="urn:schemas-microsoft-com:office:office" xmlns:v="urn:schemas-microsoft-com:vml" xmlns:wp14="http://schemas.microsoft.com/office/word/2010/wordprocessingDrawing" xmlns:w10="urn:schemas-microsoft-com:office:word" xmlns:w="http://schemas.openxmlformats.org/wordprocessingml/2006/main" xmlns:w14="http://schemas.microsoft.com/office/word/2010/wordml" xmlns:w15="http://schemas.microsoft.com/office/word/2012/wordml" xmlns:wpg="http://schemas.microsoft.com/office/word/2010/wordprocessingGroup" xmlns:wpi="http://schemas.microsoft.com/office/word/2010/wordprocessingInk" xmlns:wps="http://schemas.microsoft.com/office/word/2010/wordprocessingShape" xmlns:a14="http://schemas.microsoft.com/office/drawing/2010/main" val="0"/>
+                          <a14:useLocalDpi xmlns:a14="http://schemas.microsoft.com/office/drawing/2010/main" xmlns:wps="http://schemas.microsoft.com/office/word/2010/wordprocessingShape" xmlns:wpi="http://schemas.microsoft.com/office/word/2010/wordprocessingInk" xmlns:wpg="http://schemas.microsoft.com/office/word/2010/wordprocessingGroup" xmlns:w15="http://schemas.microsoft.com/office/word/2012/wordml" xmlns:w14="http://schemas.microsoft.com/office/word/2010/wordml" xmlns:w="http://schemas.openxmlformats.org/wordprocessingml/2006/main" xmlns:w10="urn:schemas-microsoft-com:office:word" xmlns:wp14="http://schemas.microsoft.com/office/word/2010/wordprocessingDrawing" xmlns:v="urn:schemas-microsoft-com:vml" xmlns:o="urn:schemas-microsoft-com:office:office" xmlns:mc="http://schemas.openxmlformats.org/markup-compatibility/2006" xmlns:wpc="http://schemas.microsoft.com/office/word/2010/wordprocessingCanvas" xmlns="" val="0"/>
                         </a:ext>
                       </a:extLst>
                     </a:blip>
@@ -14640,9 +15289,9 @@
           <w:szCs w:val="40"/>
         </w:rPr>
       </w:pPr>
-      <w:bookmarkStart w:id="63" w:name="_Toc471581015"/>
-      <w:bookmarkStart w:id="64" w:name="_Toc471129278"/>
-      <w:bookmarkStart w:id="65" w:name="_Toc506057960"/>
+      <w:bookmarkStart w:id="64" w:name="_Toc471581015"/>
+      <w:bookmarkStart w:id="65" w:name="_Toc471129278"/>
+      <w:bookmarkStart w:id="66" w:name="_Toc506057960"/>
       <w:r>
         <w:rPr>
           <w:rFonts w:asciiTheme="majorBidi" w:hAnsiTheme="majorBidi" w:cstheme="majorBidi"/>
@@ -14654,9 +15303,9 @@
         </w:rPr>
         <w:t>LAMP Stack</w:t>
       </w:r>
-      <w:bookmarkEnd w:id="63"/>
       <w:bookmarkEnd w:id="64"/>
       <w:bookmarkEnd w:id="65"/>
+      <w:bookmarkEnd w:id="66"/>
     </w:p>
     <w:p>
       <w:pPr>
@@ -14676,7 +15325,7 @@
         </w:rPr>
         <w:t>LAMP is an archetypal model of web service </w:t>
       </w:r>
-      <w:hyperlink r:id="rId29" w:tooltip="Solution stack" w:history="1">
+      <w:hyperlink r:id="rId31" w:tooltip="Solution stack" w:history="1">
         <w:r>
           <w:rPr>
             <w:rFonts w:asciiTheme="majorBidi" w:hAnsiTheme="majorBidi" w:cstheme="majorBidi"/>
@@ -14694,7 +15343,7 @@
         </w:rPr>
         <w:t>, named as an </w:t>
       </w:r>
-      <w:hyperlink r:id="rId30" w:tooltip="Acronym" w:history="1">
+      <w:hyperlink r:id="rId32" w:tooltip="Acronym" w:history="1">
         <w:r>
           <w:rPr>
             <w:rFonts w:asciiTheme="majorBidi" w:hAnsiTheme="majorBidi" w:cstheme="majorBidi"/>
@@ -14712,7 +15361,7 @@
         </w:rPr>
         <w:t> of the names of its original four </w:t>
       </w:r>
-      <w:hyperlink r:id="rId31" w:tooltip="Open-source" w:history="1">
+      <w:hyperlink r:id="rId33" w:tooltip="Open-source" w:history="1">
         <w:r>
           <w:rPr>
             <w:rFonts w:asciiTheme="majorBidi" w:hAnsiTheme="majorBidi" w:cstheme="majorBidi"/>
@@ -14730,7 +15379,7 @@
         </w:rPr>
         <w:t> components: the </w:t>
       </w:r>
-      <w:hyperlink r:id="rId32" w:tooltip="Linux" w:history="1">
+      <w:hyperlink r:id="rId34" w:tooltip="Linux" w:history="1">
         <w:r>
           <w:rPr>
             <w:rFonts w:asciiTheme="majorBidi" w:hAnsiTheme="majorBidi" w:cstheme="majorBidi"/>
@@ -14748,7 +15397,7 @@
         </w:rPr>
         <w:t> </w:t>
       </w:r>
-      <w:hyperlink r:id="rId33" w:tooltip="Operating system" w:history="1">
+      <w:hyperlink r:id="rId35" w:tooltip="Operating system" w:history="1">
         <w:r>
           <w:rPr>
             <w:rFonts w:asciiTheme="majorBidi" w:hAnsiTheme="majorBidi" w:cstheme="majorBidi"/>
@@ -14766,7 +15415,7 @@
         </w:rPr>
         <w:t>, the </w:t>
       </w:r>
-      <w:hyperlink r:id="rId34" w:tooltip="Apache HTTP Server" w:history="1">
+      <w:hyperlink r:id="rId36" w:tooltip="Apache HTTP Server" w:history="1">
         <w:r>
           <w:rPr>
             <w:rFonts w:asciiTheme="majorBidi" w:hAnsiTheme="majorBidi" w:cstheme="majorBidi"/>
@@ -14784,7 +15433,7 @@
         </w:rPr>
         <w:t>, the </w:t>
       </w:r>
-      <w:hyperlink r:id="rId35" w:tooltip="MySQL" w:history="1">
+      <w:hyperlink r:id="rId37" w:tooltip="MySQL" w:history="1">
         <w:r>
           <w:rPr>
             <w:rFonts w:asciiTheme="majorBidi" w:hAnsiTheme="majorBidi" w:cstheme="majorBidi"/>
@@ -14802,7 +15451,7 @@
         </w:rPr>
         <w:t> </w:t>
       </w:r>
-      <w:hyperlink r:id="rId36" w:tooltip="Relational database management system" w:history="1">
+      <w:hyperlink r:id="rId38" w:tooltip="Relational database management system" w:history="1">
         <w:r>
           <w:rPr>
             <w:rFonts w:asciiTheme="majorBidi" w:hAnsiTheme="majorBidi" w:cstheme="majorBidi"/>
@@ -14820,7 +15469,7 @@
         </w:rPr>
         <w:t> (RDBMS), and the </w:t>
       </w:r>
-      <w:hyperlink r:id="rId37" w:tooltip="PHP" w:history="1">
+      <w:hyperlink r:id="rId39" w:tooltip="PHP" w:history="1">
         <w:r>
           <w:rPr>
             <w:rFonts w:asciiTheme="majorBidi" w:hAnsiTheme="majorBidi" w:cstheme="majorBidi"/>
@@ -14838,7 +15487,7 @@
         </w:rPr>
         <w:t> </w:t>
       </w:r>
-      <w:hyperlink r:id="rId38" w:tooltip="Programming language" w:history="1">
+      <w:hyperlink r:id="rId40" w:tooltip="Programming language" w:history="1">
         <w:r>
           <w:rPr>
             <w:rFonts w:asciiTheme="majorBidi" w:hAnsiTheme="majorBidi" w:cstheme="majorBidi"/>
@@ -14856,7 +15505,7 @@
         </w:rPr>
         <w:t>. The LAMP components are largely interchangeable and not limited to the original selection. As a solution stack, LAMP is suitable for building </w:t>
       </w:r>
-      <w:hyperlink r:id="rId39" w:tooltip="Dynamic web site" w:history="1">
+      <w:hyperlink r:id="rId41" w:tooltip="Dynamic web site" w:history="1">
         <w:r>
           <w:rPr>
             <w:rFonts w:asciiTheme="majorBidi" w:hAnsiTheme="majorBidi" w:cstheme="majorBidi"/>
@@ -14874,7 +15523,7 @@
         </w:rPr>
         <w:t> and </w:t>
       </w:r>
-      <w:hyperlink r:id="rId40" w:tooltip="Web application" w:history="1">
+      <w:hyperlink r:id="rId42" w:tooltip="Web application" w:history="1">
         <w:r>
           <w:rPr>
             <w:rFonts w:asciiTheme="majorBidi" w:hAnsiTheme="majorBidi" w:cstheme="majorBidi"/>
@@ -14907,8 +15556,8 @@
           <w:szCs w:val="32"/>
         </w:rPr>
       </w:pPr>
-      <w:bookmarkStart w:id="66" w:name="_Toc471581016"/>
-      <w:bookmarkStart w:id="67" w:name="_Toc471129279"/>
+      <w:bookmarkStart w:id="67" w:name="_Toc471581016"/>
+      <w:bookmarkStart w:id="68" w:name="_Toc471129279"/>
       <w:r>
         <w:rPr>
           <w:rFonts w:asciiTheme="majorBidi" w:hAnsiTheme="majorBidi" w:cstheme="majorBidi"/>
@@ -14969,8 +15618,8 @@
         </w:rPr>
         <w:t xml:space="preserve"> Exploding the Acronym</w:t>
       </w:r>
-      <w:bookmarkEnd w:id="66"/>
       <w:bookmarkEnd w:id="67"/>
+      <w:bookmarkEnd w:id="68"/>
     </w:p>
     <w:p>
       <w:pPr>
@@ -15201,10 +15850,10 @@
                     </pic:cNvPicPr>
                   </pic:nvPicPr>
                   <pic:blipFill>
-                    <a:blip r:embed="rId41" cstate="print">
+                    <a:blip r:embed="rId43" cstate="print">
                       <a:extLst>
                         <a:ext uri="{28A0092B-C50C-407E-A947-70E740481C1C}">
-                          <a14:useLocalDpi xmlns="" xmlns:wpc="http://schemas.microsoft.com/office/word/2010/wordprocessingCanvas" xmlns:mc="http://schemas.openxmlformats.org/markup-compatibility/2006" xmlns:o="urn:schemas-microsoft-com:office:office" xmlns:v="urn:schemas-microsoft-com:vml" xmlns:wp14="http://schemas.microsoft.com/office/word/2010/wordprocessingDrawing" xmlns:w10="urn:schemas-microsoft-com:office:word" xmlns:w="http://schemas.openxmlformats.org/wordprocessingml/2006/main" xmlns:w14="http://schemas.microsoft.com/office/word/2010/wordml" xmlns:w15="http://schemas.microsoft.com/office/word/2012/wordml" xmlns:wpg="http://schemas.microsoft.com/office/word/2010/wordprocessingGroup" xmlns:wpi="http://schemas.microsoft.com/office/word/2010/wordprocessingInk" xmlns:wps="http://schemas.microsoft.com/office/word/2010/wordprocessingShape" xmlns:a14="http://schemas.microsoft.com/office/drawing/2010/main" val="0"/>
+                          <a14:useLocalDpi xmlns:a14="http://schemas.microsoft.com/office/drawing/2010/main" xmlns:wps="http://schemas.microsoft.com/office/word/2010/wordprocessingShape" xmlns:wpi="http://schemas.microsoft.com/office/word/2010/wordprocessingInk" xmlns:wpg="http://schemas.microsoft.com/office/word/2010/wordprocessingGroup" xmlns:w15="http://schemas.microsoft.com/office/word/2012/wordml" xmlns:w14="http://schemas.microsoft.com/office/word/2010/wordml" xmlns:w="http://schemas.openxmlformats.org/wordprocessingml/2006/main" xmlns:w10="urn:schemas-microsoft-com:office:word" xmlns:wp14="http://schemas.microsoft.com/office/word/2010/wordprocessingDrawing" xmlns:v="urn:schemas-microsoft-com:vml" xmlns:o="urn:schemas-microsoft-com:office:office" xmlns:mc="http://schemas.openxmlformats.org/markup-compatibility/2006" xmlns:wpc="http://schemas.microsoft.com/office/word/2010/wordprocessingCanvas" xmlns="" val="0"/>
                         </a:ext>
                       </a:extLst>
                     </a:blip>
@@ -15340,8 +15989,8 @@
           <w:szCs w:val="32"/>
         </w:rPr>
       </w:pPr>
-      <w:bookmarkStart w:id="68" w:name="_Toc471581017"/>
-      <w:bookmarkStart w:id="69" w:name="_Toc471129280"/>
+      <w:bookmarkStart w:id="69" w:name="_Toc471581017"/>
+      <w:bookmarkStart w:id="70" w:name="_Toc471129280"/>
       <w:r>
         <w:rPr>
           <w:rFonts w:asciiTheme="majorBidi" w:hAnsiTheme="majorBidi" w:cstheme="majorBidi"/>
@@ -15402,8 +16051,8 @@
         </w:rPr>
         <w:t xml:space="preserve"> Using the LAMP Stack</w:t>
       </w:r>
-      <w:bookmarkEnd w:id="68"/>
       <w:bookmarkEnd w:id="69"/>
+      <w:bookmarkEnd w:id="70"/>
     </w:p>
     <w:p>
       <w:pPr>
@@ -15660,7 +16309,7 @@
           <w:szCs w:val="40"/>
         </w:rPr>
       </w:pPr>
-      <w:bookmarkStart w:id="70" w:name="_Toc506057961"/>
+      <w:bookmarkStart w:id="71" w:name="_Toc506057961"/>
       <w:r>
         <w:rPr>
           <w:rFonts w:asciiTheme="majorBidi" w:hAnsiTheme="majorBidi"/>
@@ -15684,7 +16333,7 @@
         </w:rPr>
         <w:t>The Project</w:t>
       </w:r>
-      <w:bookmarkEnd w:id="70"/>
+      <w:bookmarkEnd w:id="71"/>
     </w:p>
     <w:p>
       <w:pPr>
@@ -15923,7 +16572,7 @@
         </w:rPr>
         <w:t>he hardware is extremely forgiving, and Adafruit provides a nice library and tutorial to control the motors over </w:t>
       </w:r>
-      <w:hyperlink r:id="rId42" w:history="1">
+      <w:hyperlink r:id="rId44" w:history="1">
         <w:r>
           <w:rPr>
             <w:rFonts w:asciiTheme="majorBidi" w:eastAsia="Times New Roman" w:hAnsiTheme="majorBidi" w:cstheme="majorBidi"/>
@@ -16044,10 +16693,10 @@
                     </pic:cNvPicPr>
                   </pic:nvPicPr>
                   <pic:blipFill>
-                    <a:blip r:embed="rId43" cstate="print">
+                    <a:blip r:embed="rId45" cstate="print">
                       <a:extLst>
                         <a:ext uri="{28A0092B-C50C-407E-A947-70E740481C1C}">
-                          <a14:useLocalDpi xmlns="" xmlns:wpc="http://schemas.microsoft.com/office/word/2010/wordprocessingCanvas" xmlns:mc="http://schemas.openxmlformats.org/markup-compatibility/2006" xmlns:o="urn:schemas-microsoft-com:office:office" xmlns:v="urn:schemas-microsoft-com:vml" xmlns:wp14="http://schemas.microsoft.com/office/word/2010/wordprocessingDrawing" xmlns:w10="urn:schemas-microsoft-com:office:word" xmlns:w="http://schemas.openxmlformats.org/wordprocessingml/2006/main" xmlns:w14="http://schemas.microsoft.com/office/word/2010/wordml" xmlns:w15="http://schemas.microsoft.com/office/word/2012/wordml" xmlns:wpg="http://schemas.microsoft.com/office/word/2010/wordprocessingGroup" xmlns:wpi="http://schemas.microsoft.com/office/word/2010/wordprocessingInk" xmlns:wps="http://schemas.microsoft.com/office/word/2010/wordprocessingShape" xmlns:a14="http://schemas.microsoft.com/office/drawing/2010/main" val="0"/>
+                          <a14:useLocalDpi xmlns:a14="http://schemas.microsoft.com/office/drawing/2010/main" xmlns:wps="http://schemas.microsoft.com/office/word/2010/wordprocessingShape" xmlns:wpi="http://schemas.microsoft.com/office/word/2010/wordprocessingInk" xmlns:wpg="http://schemas.microsoft.com/office/word/2010/wordprocessingGroup" xmlns:w15="http://schemas.microsoft.com/office/word/2012/wordml" xmlns:w14="http://schemas.microsoft.com/office/word/2010/wordml" xmlns:w="http://schemas.openxmlformats.org/wordprocessingml/2006/main" xmlns:w10="urn:schemas-microsoft-com:office:word" xmlns:wp14="http://schemas.microsoft.com/office/word/2010/wordprocessingDrawing" xmlns:v="urn:schemas-microsoft-com:vml" xmlns:o="urn:schemas-microsoft-com:office:office" xmlns:mc="http://schemas.openxmlformats.org/markup-compatibility/2006" xmlns:wpc="http://schemas.microsoft.com/office/word/2010/wordprocessingCanvas" xmlns="" val="0"/>
                         </a:ext>
                       </a:extLst>
                     </a:blip>
@@ -16094,7 +16743,7 @@
         </w:rPr>
         <w:t>A </w:t>
       </w:r>
-      <w:hyperlink r:id="rId44" w:history="1">
+      <w:hyperlink r:id="rId46" w:history="1">
         <w:r>
           <w:rPr>
             <w:rFonts w:asciiTheme="majorBidi" w:hAnsiTheme="majorBidi" w:cstheme="majorBidi"/>
@@ -16214,7 +16863,7 @@
         </w:rPr>
         <w:t>A couple of </w:t>
       </w:r>
-      <w:hyperlink r:id="rId45" w:history="1">
+      <w:hyperlink r:id="rId47" w:history="1">
         <w:r>
           <w:rPr>
             <w:rFonts w:asciiTheme="majorBidi" w:hAnsiTheme="majorBidi" w:cstheme="majorBidi"/>
@@ -16224,7 +16873,7 @@
           <w:t>HC-</w:t>
         </w:r>
       </w:hyperlink>
-      <w:hyperlink r:id="rId46" w:history="1">
+      <w:hyperlink r:id="rId48" w:history="1">
         <w:r>
           <w:rPr>
             <w:rFonts w:asciiTheme="majorBidi" w:hAnsiTheme="majorBidi" w:cstheme="majorBidi"/>
@@ -16234,7 +16883,7 @@
           <w:t>SR0</w:t>
         </w:r>
       </w:hyperlink>
-      <w:hyperlink r:id="rId47" w:history="1">
+      <w:hyperlink r:id="rId49" w:history="1">
         <w:r>
           <w:rPr>
             <w:rFonts w:asciiTheme="majorBidi" w:hAnsiTheme="majorBidi" w:cstheme="majorBidi"/>
@@ -16473,13 +17122,13 @@
       </w:pPr>
     </w:p>
     <w:sectPr>
-      <w:headerReference w:type="even" r:id="rId48"/>
-      <w:headerReference w:type="default" r:id="rId49"/>
-      <w:footerReference w:type="even" r:id="rId50"/>
-      <w:footerReference w:type="default" r:id="rId51"/>
-      <w:headerReference w:type="first" r:id="rId52"/>
-      <w:footerReference w:type="first" r:id="rId53"/>
-      <w:pgSz w:w="11906" w:h="16838"/>
+      <w:headerReference w:type="even" r:id="rId50"/>
+      <w:headerReference w:type="default" r:id="rId51"/>
+      <w:footerReference w:type="even" r:id="rId52"/>
+      <w:footerReference w:type="default" r:id="rId53"/>
+      <w:headerReference w:type="first" r:id="rId54"/>
+      <w:footerReference w:type="first" r:id="rId55"/>
+      <w:pgSz w:w="11907" w:h="16839" w:code="9"/>
       <w:pgMar w:top="1440" w:right="1800" w:bottom="1440" w:left="1800" w:header="720" w:footer="720" w:gutter="0"/>
       <w:pgNumType w:start="15"/>
       <w:cols w:space="720"/>
@@ -16537,7 +17186,7 @@
 <w:ftr xmlns:ve="http://schemas.openxmlformats.org/markup-compatibility/2006" xmlns:o="urn:schemas-microsoft-com:office:office" xmlns:r="http://schemas.openxmlformats.org/officeDocument/2006/relationships" xmlns:m="http://schemas.openxmlformats.org/officeDocument/2006/math" xmlns:v="urn:schemas-microsoft-com:vml" xmlns:wp="http://schemas.openxmlformats.org/drawingml/2006/wordprocessingDrawing" xmlns:w10="urn:schemas-microsoft-com:office:word" xmlns:w="http://schemas.openxmlformats.org/wordprocessingml/2006/main" xmlns:wne="http://schemas.microsoft.com/office/word/2006/wordml">
   <w:sdt>
     <w:sdtPr>
-      <w:id w:val="1720703637"/>
+      <w:id w:val="609822206"/>
       <w:docPartObj>
         <w:docPartGallery w:val="Page Numbers (Bottom of Page)"/>
         <w:docPartUnique/>
@@ -16568,7 +17217,7 @@
               <v:stroke joinstyle="miter"/>
               <v:path gradientshapeok="t" o:connecttype="rect" textboxrect="5400,5400,16200,16200"/>
             </v:shapetype>
-            <v:shape id="Flowchart: Decision 72" o:spid="_x0000_s4099" type="#_x0000_t110" style="width:430.5pt;height:4.3pt;visibility:visible;mso-position-horizontal-relative:char;mso-position-vertical-relative:line" fillcolor="#5b9bd5 [3204]" strokecolor="#5b9bd5 [3204]" strokeweight=".5pt">
+            <v:shape id="Flowchart: Decision 72" o:spid="_x0000_s4100" type="#_x0000_t110" style="width:430.5pt;height:4.3pt;visibility:visible;mso-position-horizontal-relative:char;mso-position-vertical-relative:line" fillcolor="#5b9bd5 [3204]" strokecolor="#5b9bd5 [3204]" strokeweight=".5pt">
               <w10:wrap type="none"/>
               <w10:anchorlock/>
             </v:shape>
@@ -16580,27 +17229,14 @@
           <w:pStyle w:val="Footer"/>
           <w:jc w:val="center"/>
         </w:pPr>
-        <w:r>
-          <w:fldChar w:fldCharType="begin"/>
-        </w:r>
-        <w:r>
-          <w:instrText xml:space="preserve"> PAGE    \* MERGEFORMAT </w:instrText>
-        </w:r>
-        <w:r>
-          <w:fldChar w:fldCharType="separate"/>
-        </w:r>
-        <w:r>
-          <w:rPr>
-            <w:noProof/>
-          </w:rPr>
-          <w:t>i</w:t>
-        </w:r>
-        <w:r>
-          <w:rPr>
-            <w:noProof/>
-          </w:rPr>
-          <w:fldChar w:fldCharType="end"/>
-        </w:r>
+        <w:fldSimple w:instr=" PAGE    \* MERGEFORMAT ">
+          <w:r>
+            <w:rPr>
+              <w:noProof/>
+            </w:rPr>
+            <w:t>i</w:t>
+          </w:r>
+        </w:fldSimple>
       </w:p>
     </w:sdtContent>
   </w:sdt>
@@ -16627,6 +17263,86 @@
 </file>
 
 <file path=word/footer3.xml><?xml version="1.0" encoding="utf-8"?>
+<w:ftr xmlns:ve="http://schemas.openxmlformats.org/markup-compatibility/2006" xmlns:o="urn:schemas-microsoft-com:office:office" xmlns:r="http://schemas.openxmlformats.org/officeDocument/2006/relationships" xmlns:m="http://schemas.openxmlformats.org/officeDocument/2006/math" xmlns:v="urn:schemas-microsoft-com:vml" xmlns:wp="http://schemas.openxmlformats.org/drawingml/2006/wordprocessingDrawing" xmlns:w10="urn:schemas-microsoft-com:office:word" xmlns:w="http://schemas.openxmlformats.org/wordprocessingml/2006/main" xmlns:wne="http://schemas.microsoft.com/office/word/2006/wordml">
+  <w:sdt>
+    <w:sdtPr>
+      <w:id w:val="609822205"/>
+      <w:docPartObj>
+        <w:docPartGallery w:val="Page Numbers (Bottom of Page)"/>
+        <w:docPartUnique/>
+      </w:docPartObj>
+    </w:sdtPr>
+    <w:sdtEndPr>
+      <w:rPr>
+        <w:noProof/>
+      </w:rPr>
+    </w:sdtEndPr>
+    <w:sdtContent>
+      <w:p>
+        <w:pPr>
+          <w:pStyle w:val="Footer"/>
+          <w:jc w:val="center"/>
+        </w:pPr>
+        <w:r>
+          <w:rPr>
+            <w:noProof/>
+          </w:rPr>
+        </w:r>
+        <w:r>
+          <w:rPr>
+            <w:noProof/>
+          </w:rPr>
+          <w:pict>
+            <v:shapetype id="_x0000_t110" coordsize="21600,21600" o:spt="110" path="m10800,l,10800,10800,21600,21600,10800xe">
+              <v:stroke joinstyle="miter"/>
+              <v:path gradientshapeok="t" o:connecttype="rect" textboxrect="5400,5400,16200,16200"/>
+            </v:shapetype>
+            <v:shape id="_x0000_s4099" type="#_x0000_t110" style="width:430.5pt;height:4.3pt;visibility:visible;mso-position-horizontal-relative:char;mso-position-vertical-relative:line" fillcolor="#5b9bd5 [3204]" strokecolor="#5b9bd5 [3204]" strokeweight=".5pt">
+              <w10:wrap type="none"/>
+              <w10:anchorlock/>
+            </v:shape>
+          </w:pict>
+        </w:r>
+      </w:p>
+      <w:p>
+        <w:pPr>
+          <w:pStyle w:val="Footer"/>
+          <w:jc w:val="center"/>
+        </w:pPr>
+        <w:fldSimple w:instr=" PAGE    \* MERGEFORMAT ">
+          <w:r>
+            <w:rPr>
+              <w:noProof/>
+            </w:rPr>
+            <w:t>iii</w:t>
+          </w:r>
+        </w:fldSimple>
+      </w:p>
+    </w:sdtContent>
+  </w:sdt>
+  <w:p>
+    <w:pPr>
+      <w:pStyle w:val="Footer"/>
+      <w:tabs>
+        <w:tab w:val="clear" w:pos="8640"/>
+        <w:tab w:val="left" w:pos="4062"/>
+        <w:tab w:val="left" w:pos="5266"/>
+      </w:tabs>
+    </w:pPr>
+    <w:r>
+      <w:tab/>
+    </w:r>
+    <w:r>
+      <w:tab/>
+    </w:r>
+    <w:r>
+      <w:tab/>
+    </w:r>
+  </w:p>
+</w:ftr>
+</file>
+
+<file path=word/footer4.xml><?xml version="1.0" encoding="utf-8"?>
 <w:ftr xmlns:ve="http://schemas.openxmlformats.org/markup-compatibility/2006" xmlns:o="urn:schemas-microsoft-com:office:office" xmlns:r="http://schemas.openxmlformats.org/officeDocument/2006/relationships" xmlns:m="http://schemas.openxmlformats.org/officeDocument/2006/math" xmlns:v="urn:schemas-microsoft-com:vml" xmlns:wp="http://schemas.openxmlformats.org/drawingml/2006/wordprocessingDrawing" xmlns:w10="urn:schemas-microsoft-com:office:word" xmlns:w="http://schemas.openxmlformats.org/wordprocessingml/2006/main" xmlns:wne="http://schemas.microsoft.com/office/word/2006/wordml">
   <w:sdt>
     <w:sdtPr>
@@ -16673,27 +17389,14 @@
           <w:pStyle w:val="Footer"/>
           <w:jc w:val="center"/>
         </w:pPr>
-        <w:r>
-          <w:fldChar w:fldCharType="begin"/>
-        </w:r>
-        <w:r>
-          <w:instrText xml:space="preserve"> PAGE    \* MERGEFORMAT </w:instrText>
-        </w:r>
-        <w:r>
-          <w:fldChar w:fldCharType="separate"/>
-        </w:r>
-        <w:r>
-          <w:rPr>
-            <w:noProof/>
-          </w:rPr>
-          <w:t>14</w:t>
-        </w:r>
-        <w:r>
-          <w:rPr>
-            <w:noProof/>
-          </w:rPr>
-          <w:fldChar w:fldCharType="end"/>
-        </w:r>
+        <w:fldSimple w:instr=" PAGE    \* MERGEFORMAT ">
+          <w:r>
+            <w:rPr>
+              <w:noProof/>
+            </w:rPr>
+            <w:t>2</w:t>
+          </w:r>
+        </w:fldSimple>
       </w:p>
     </w:sdtContent>
   </w:sdt>
@@ -16706,7 +17409,7 @@
 </w:ftr>
 </file>
 
-<file path=word/footer4.xml><?xml version="1.0" encoding="utf-8"?>
+<file path=word/footer5.xml><?xml version="1.0" encoding="utf-8"?>
 <w:ftr xmlns:ve="http://schemas.openxmlformats.org/markup-compatibility/2006" xmlns:o="urn:schemas-microsoft-com:office:office" xmlns:r="http://schemas.openxmlformats.org/officeDocument/2006/relationships" xmlns:m="http://schemas.openxmlformats.org/officeDocument/2006/math" xmlns:v="urn:schemas-microsoft-com:vml" xmlns:wp="http://schemas.openxmlformats.org/drawingml/2006/wordprocessingDrawing" xmlns:w10="urn:schemas-microsoft-com:office:word" xmlns:w="http://schemas.openxmlformats.org/wordprocessingml/2006/main" xmlns:wne="http://schemas.microsoft.com/office/word/2006/wordml">
   <w:p>
     <w:pPr>
@@ -16716,7 +17419,7 @@
 </w:ftr>
 </file>
 
-<file path=word/footer5.xml><?xml version="1.0" encoding="utf-8"?>
+<file path=word/footer6.xml><?xml version="1.0" encoding="utf-8"?>
 <w:ftr xmlns:ve="http://schemas.openxmlformats.org/markup-compatibility/2006" xmlns:o="urn:schemas-microsoft-com:office:office" xmlns:r="http://schemas.openxmlformats.org/officeDocument/2006/relationships" xmlns:m="http://schemas.openxmlformats.org/officeDocument/2006/math" xmlns:v="urn:schemas-microsoft-com:vml" xmlns:wp="http://schemas.openxmlformats.org/drawingml/2006/wordprocessingDrawing" xmlns:w10="urn:schemas-microsoft-com:office:word" xmlns:w="http://schemas.openxmlformats.org/wordprocessingml/2006/main" xmlns:wne="http://schemas.microsoft.com/office/word/2006/wordml">
   <w:sdt>
     <w:sdtPr>
@@ -16763,27 +17466,14 @@
           <w:pStyle w:val="Footer"/>
           <w:jc w:val="center"/>
         </w:pPr>
-        <w:r>
-          <w:fldChar w:fldCharType="begin"/>
-        </w:r>
-        <w:r>
-          <w:instrText xml:space="preserve"> PAGE    \* MERGEFORMAT </w:instrText>
-        </w:r>
-        <w:r>
-          <w:fldChar w:fldCharType="separate"/>
-        </w:r>
-        <w:r>
-          <w:rPr>
-            <w:noProof/>
-          </w:rPr>
-          <w:t>43</w:t>
-        </w:r>
-        <w:r>
-          <w:rPr>
-            <w:noProof/>
-          </w:rPr>
-          <w:fldChar w:fldCharType="end"/>
-        </w:r>
+        <w:fldSimple w:instr=" PAGE    \* MERGEFORMAT ">
+          <w:r>
+            <w:rPr>
+              <w:noProof/>
+            </w:rPr>
+            <w:t>43</w:t>
+          </w:r>
+        </w:fldSimple>
       </w:p>
     </w:sdtContent>
   </w:sdt>
@@ -16795,7 +17485,7 @@
 </w:ftr>
 </file>
 
-<file path=word/footer6.xml><?xml version="1.0" encoding="utf-8"?>
+<file path=word/footer7.xml><?xml version="1.0" encoding="utf-8"?>
 <w:ftr xmlns:ve="http://schemas.openxmlformats.org/markup-compatibility/2006" xmlns:o="urn:schemas-microsoft-com:office:office" xmlns:r="http://schemas.openxmlformats.org/officeDocument/2006/relationships" xmlns:m="http://schemas.openxmlformats.org/officeDocument/2006/math" xmlns:v="urn:schemas-microsoft-com:vml" xmlns:wp="http://schemas.openxmlformats.org/drawingml/2006/wordprocessingDrawing" xmlns:w10="urn:schemas-microsoft-com:office:word" xmlns:w="http://schemas.openxmlformats.org/wordprocessingml/2006/main" xmlns:wne="http://schemas.microsoft.com/office/word/2006/wordml">
   <w:p>
     <w:pPr>
@@ -24305,7 +24995,7 @@
   <a:extraClrSchemeLst/>
   <a:extLst>
     <a:ext uri="{05A4C25C-085E-4340-85A3-A5531E510DB2}">
-      <thm15:themeFamily xmlns="" xmlns:thm15="http://schemas.microsoft.com/office/thememl/2012/main" name="Office Theme" id="{62F939B6-93AF-4DB8-9C6B-D6C7DFDC589F}" vid="{4A3C46E8-61CC-4603-A589-7422A47A8E4A}"/>
+      <thm15:themeFamily xmlns:thm15="http://schemas.microsoft.com/office/thememl/2012/main" xmlns="" name="Office Theme" id="{62F939B6-93AF-4DB8-9C6B-D6C7DFDC589F}" vid="{4A3C46E8-61CC-4603-A589-7422A47A8E4A}"/>
     </a:ext>
   </a:extLst>
 </a:theme>
@@ -24316,7 +25006,7 @@
 </file>
 
 <file path=customXml/itemProps1.xml><?xml version="1.0" encoding="utf-8"?>
-<ds:datastoreItem xmlns:ds="http://schemas.openxmlformats.org/officeDocument/2006/customXml" ds:itemID="{98BCFDAB-2872-4C39-8EA6-932AF4779E2B}">
+<ds:datastoreItem xmlns:ds="http://schemas.openxmlformats.org/officeDocument/2006/customXml" ds:itemID="{C9F2F036-009B-48E6-BD89-372EFAF80A2E}">
   <ds:schemaRefs>
     <ds:schemaRef ds:uri="http://schemas.openxmlformats.org/officeDocument/2006/bibliography"/>
   </ds:schemaRefs>

</xml_diff>